<commit_message>
Release plan: updated App name/corrected priority
</commit_message>
<xml_diff>
--- a/CorgFu.wiki/Release Plan 1.docx
+++ b/CorgFu.wiki/Release Plan 1.docx
@@ -45,7 +45,30 @@
           <w:rFonts w:ascii="Times New Roman" w:hAnsi="Times New Roman" w:cs="Times New Roman"/>
           <w:sz w:val="24"/>
         </w:rPr>
-        <w:t xml:space="preserve">The following document is a logistical outline and release plan for a questions and answer mobile application called *TITLE HERE*. </w:t>
+        <w:t xml:space="preserve">The following document is a logistical outline and release plan for a questions and answer mobile application called </w:t>
+      </w:r>
+      <w:proofErr w:type="spellStart"/>
+      <w:r>
+        <w:rPr>
+          <w:rFonts w:ascii="Times New Roman" w:hAnsi="Times New Roman" w:cs="Times New Roman"/>
+          <w:sz w:val="24"/>
+        </w:rPr>
+        <w:t>CorgStack</w:t>
+      </w:r>
+      <w:proofErr w:type="spellEnd"/>
+      <w:r>
+        <w:rPr>
+          <w:rFonts w:ascii="Times New Roman" w:hAnsi="Times New Roman" w:cs="Times New Roman"/>
+          <w:sz w:val="24"/>
+        </w:rPr>
+        <w:t>.</w:t>
+      </w:r>
+      <w:r>
+        <w:rPr>
+          <w:rFonts w:ascii="Times New Roman" w:hAnsi="Times New Roman" w:cs="Times New Roman"/>
+          <w:sz w:val="24"/>
+        </w:rPr>
+        <w:t xml:space="preserve"> </w:t>
       </w:r>
       <w:r>
         <w:rPr>
@@ -131,12 +154,21 @@
         </w:rPr>
         <w:tab/>
       </w:r>
-      <w:r>
-        <w:rPr>
-          <w:rFonts w:ascii="Times New Roman" w:hAnsi="Times New Roman" w:cs="Times New Roman"/>
-          <w:sz w:val="24"/>
-        </w:rPr>
-        <w:t xml:space="preserve">*TITLE HERE* </w:t>
+      <w:proofErr w:type="spellStart"/>
+      <w:r>
+        <w:rPr>
+          <w:rFonts w:ascii="Times New Roman" w:hAnsi="Times New Roman" w:cs="Times New Roman"/>
+          <w:sz w:val="24"/>
+        </w:rPr>
+        <w:t>CorgStack</w:t>
+      </w:r>
+      <w:proofErr w:type="spellEnd"/>
+      <w:r>
+        <w:rPr>
+          <w:rFonts w:ascii="Times New Roman" w:hAnsi="Times New Roman" w:cs="Times New Roman"/>
+          <w:sz w:val="24"/>
+        </w:rPr>
+        <w:t xml:space="preserve"> </w:t>
       </w:r>
       <w:r>
         <w:rPr>
@@ -486,23 +518,37 @@
           <w:rFonts w:ascii="Times New Roman" w:hAnsi="Times New Roman" w:cs="Times New Roman"/>
           <w:sz w:val="24"/>
         </w:rPr>
-        <w:t>0 – Not a priority (can wait for future releases)</w:t>
-      </w:r>
-    </w:p>
-    <w:p>
-      <w:pPr>
-        <w:pStyle w:val="NoSpacing"/>
-        <w:rPr>
-          <w:rFonts w:ascii="Times New Roman" w:hAnsi="Times New Roman" w:cs="Times New Roman"/>
-          <w:sz w:val="24"/>
-        </w:rPr>
-      </w:pPr>
-      <w:r>
-        <w:rPr>
-          <w:rFonts w:ascii="Times New Roman" w:hAnsi="Times New Roman" w:cs="Times New Roman"/>
-          <w:sz w:val="24"/>
-        </w:rPr>
-        <w:t>1 – Minimal priority (If all tasks for this release are done, this can be done)</w:t>
+        <w:t>4</w:t>
+      </w:r>
+      <w:r>
+        <w:rPr>
+          <w:rFonts w:ascii="Times New Roman" w:hAnsi="Times New Roman" w:cs="Times New Roman"/>
+          <w:sz w:val="24"/>
+        </w:rPr>
+        <w:t xml:space="preserve"> – Not a priority (can wait for future releases)</w:t>
+      </w:r>
+    </w:p>
+    <w:p>
+      <w:pPr>
+        <w:pStyle w:val="NoSpacing"/>
+        <w:rPr>
+          <w:rFonts w:ascii="Times New Roman" w:hAnsi="Times New Roman" w:cs="Times New Roman"/>
+          <w:sz w:val="24"/>
+        </w:rPr>
+      </w:pPr>
+      <w:r>
+        <w:rPr>
+          <w:rFonts w:ascii="Times New Roman" w:hAnsi="Times New Roman" w:cs="Times New Roman"/>
+          <w:sz w:val="24"/>
+        </w:rPr>
+        <w:t>3</w:t>
+      </w:r>
+      <w:r>
+        <w:rPr>
+          <w:rFonts w:ascii="Times New Roman" w:hAnsi="Times New Roman" w:cs="Times New Roman"/>
+          <w:sz w:val="24"/>
+        </w:rPr>
+        <w:t xml:space="preserve"> – Minimal priority (If all tasks for this release are done, this can be done)</w:t>
       </w:r>
     </w:p>
     <w:p>
@@ -534,7 +580,14 @@
           <w:rFonts w:ascii="Times New Roman" w:hAnsi="Times New Roman" w:cs="Times New Roman"/>
           <w:sz w:val="24"/>
         </w:rPr>
-        <w:t xml:space="preserve">3 – High Priority (Needs to be done immediately, other </w:t>
+        <w:t>1</w:t>
+      </w:r>
+      <w:r>
+        <w:rPr>
+          <w:rFonts w:ascii="Times New Roman" w:hAnsi="Times New Roman" w:cs="Times New Roman"/>
+          <w:sz w:val="24"/>
+        </w:rPr>
+        <w:t xml:space="preserve">– High Priority (Needs to be done immediately, other </w:t>
       </w:r>
       <w:r>
         <w:rPr>
@@ -719,7 +772,7 @@
                 <w:rFonts w:ascii="Times New Roman" w:hAnsi="Times New Roman" w:cs="Times New Roman"/>
                 <w:sz w:val="24"/>
               </w:rPr>
-              <w:t>3</w:t>
+              <w:t>1</w:t>
             </w:r>
           </w:p>
         </w:tc>
@@ -784,7 +837,7 @@
                 <w:rFonts w:ascii="Times New Roman" w:hAnsi="Times New Roman" w:cs="Times New Roman"/>
                 <w:sz w:val="24"/>
               </w:rPr>
-              <w:t>3</w:t>
+              <w:t>1</w:t>
             </w:r>
           </w:p>
         </w:tc>
@@ -1042,7 +1095,7 @@
                 <w:rFonts w:ascii="Times New Roman" w:hAnsi="Times New Roman" w:cs="Times New Roman"/>
                 <w:sz w:val="24"/>
               </w:rPr>
-              <w:t>3</w:t>
+              <w:t>1</w:t>
             </w:r>
           </w:p>
         </w:tc>
@@ -1111,14 +1164,7 @@
                 <w:rFonts w:ascii="Times New Roman" w:hAnsi="Times New Roman" w:cs="Times New Roman"/>
                 <w:sz w:val="24"/>
               </w:rPr>
-              <w:t xml:space="preserve">Create </w:t>
-            </w:r>
-            <w:r>
-              <w:rPr>
-                <w:rFonts w:ascii="Times New Roman" w:hAnsi="Times New Roman" w:cs="Times New Roman"/>
-                <w:sz w:val="24"/>
-              </w:rPr>
-              <w:t>list of verifying tests for each Use Case</w:t>
+              <w:t>Create list of verifying tests for each Use Case</w:t>
             </w:r>
           </w:p>
         </w:tc>
@@ -1351,14 +1397,35 @@
                 <w:rFonts w:ascii="Times New Roman" w:hAnsi="Times New Roman" w:cs="Times New Roman"/>
                 <w:sz w:val="24"/>
               </w:rPr>
-              <w:t xml:space="preserve">0 - </w:t>
-            </w:r>
-            <w:r>
-              <w:rPr>
-                <w:rFonts w:ascii="Times New Roman" w:hAnsi="Times New Roman" w:cs="Times New Roman"/>
-                <w:sz w:val="24"/>
-              </w:rPr>
-              <w:t>1</w:t>
+              <w:t>3</w:t>
+            </w:r>
+            <w:r>
+              <w:rPr>
+                <w:rFonts w:ascii="Times New Roman" w:hAnsi="Times New Roman" w:cs="Times New Roman"/>
+                <w:sz w:val="24"/>
+              </w:rPr>
+              <w:t xml:space="preserve"> </w:t>
+            </w:r>
+            <w:r>
+              <w:rPr>
+                <w:rFonts w:ascii="Times New Roman" w:hAnsi="Times New Roman" w:cs="Times New Roman"/>
+                <w:sz w:val="24"/>
+              </w:rPr>
+              <w:t>–</w:t>
+            </w:r>
+            <w:r>
+              <w:rPr>
+                <w:rFonts w:ascii="Times New Roman" w:hAnsi="Times New Roman" w:cs="Times New Roman"/>
+                <w:sz w:val="24"/>
+              </w:rPr>
+              <w:t xml:space="preserve"> </w:t>
+            </w:r>
+            <w:r>
+              <w:rPr>
+                <w:rFonts w:ascii="Times New Roman" w:hAnsi="Times New Roman" w:cs="Times New Roman"/>
+                <w:sz w:val="24"/>
+              </w:rPr>
+              <w:t>4</w:t>
             </w:r>
           </w:p>
         </w:tc>
@@ -1448,7 +1515,7 @@
                 <w:rFonts w:ascii="Times New Roman" w:hAnsi="Times New Roman" w:cs="Times New Roman"/>
                 <w:sz w:val="24"/>
               </w:rPr>
-              <w:t>0</w:t>
+              <w:t>4</w:t>
             </w:r>
           </w:p>
         </w:tc>
@@ -1641,7 +1708,7 @@
                 <w:rFonts w:ascii="Times New Roman" w:hAnsi="Times New Roman" w:cs="Times New Roman"/>
                 <w:sz w:val="24"/>
               </w:rPr>
-              <w:t>3</w:t>
+              <w:t>1</w:t>
             </w:r>
           </w:p>
         </w:tc>
@@ -1662,21 +1729,7 @@
                 <w:rFonts w:ascii="Times New Roman" w:hAnsi="Times New Roman" w:cs="Times New Roman"/>
                 <w:sz w:val="24"/>
               </w:rPr>
-              <w:t>Wyatt Fleming</w:t>
-            </w:r>
-            <w:r>
-              <w:rPr>
-                <w:rFonts w:ascii="Times New Roman" w:hAnsi="Times New Roman" w:cs="Times New Roman"/>
-                <w:sz w:val="24"/>
-              </w:rPr>
-              <w:t xml:space="preserve">, </w:t>
-            </w:r>
-            <w:r>
-              <w:rPr>
-                <w:rFonts w:ascii="Times New Roman" w:hAnsi="Times New Roman" w:cs="Times New Roman"/>
-                <w:sz w:val="24"/>
-              </w:rPr>
-              <w:t xml:space="preserve">Devon </w:t>
+              <w:t xml:space="preserve">Wyatt Fleming, Devon </w:t>
             </w:r>
             <w:proofErr w:type="spellStart"/>
             <w:r>
@@ -1736,7 +1789,7 @@
                 <w:rFonts w:ascii="Times New Roman" w:hAnsi="Times New Roman" w:cs="Times New Roman"/>
                 <w:sz w:val="24"/>
               </w:rPr>
-              <w:t>3</w:t>
+              <w:t>1</w:t>
             </w:r>
           </w:p>
         </w:tc>
@@ -1812,7 +1865,7 @@
                 <w:rFonts w:ascii="Times New Roman" w:hAnsi="Times New Roman" w:cs="Times New Roman"/>
                 <w:sz w:val="24"/>
               </w:rPr>
-              <w:t>1</w:t>
+              <w:t>3</w:t>
             </w:r>
           </w:p>
         </w:tc>
@@ -1904,7 +1957,14 @@
                 <w:rFonts w:ascii="Times New Roman" w:hAnsi="Times New Roman" w:cs="Times New Roman"/>
                 <w:sz w:val="24"/>
               </w:rPr>
-              <w:t xml:space="preserve">1 - 2 </w:t>
+              <w:t>2 - 3</w:t>
+            </w:r>
+            <w:r>
+              <w:rPr>
+                <w:rFonts w:ascii="Times New Roman" w:hAnsi="Times New Roman" w:cs="Times New Roman"/>
+                <w:sz w:val="24"/>
+              </w:rPr>
+              <w:t xml:space="preserve"> </w:t>
             </w:r>
           </w:p>
         </w:tc>
@@ -1987,7 +2047,21 @@
                 <w:rFonts w:ascii="Times New Roman" w:hAnsi="Times New Roman" w:cs="Times New Roman"/>
                 <w:sz w:val="24"/>
               </w:rPr>
-              <w:t>1 - 2</w:t>
+              <w:t>2</w:t>
+            </w:r>
+            <w:r>
+              <w:rPr>
+                <w:rFonts w:ascii="Times New Roman" w:hAnsi="Times New Roman" w:cs="Times New Roman"/>
+                <w:sz w:val="24"/>
+              </w:rPr>
+              <w:t xml:space="preserve"> </w:t>
+            </w:r>
+            <w:r>
+              <w:rPr>
+                <w:rFonts w:ascii="Times New Roman" w:hAnsi="Times New Roman" w:cs="Times New Roman"/>
+                <w:sz w:val="24"/>
+              </w:rPr>
+              <w:t>– 3</w:t>
             </w:r>
           </w:p>
         </w:tc>
@@ -2323,14 +2397,7 @@
                 <w:rFonts w:ascii="Times New Roman" w:hAnsi="Times New Roman" w:cs="Times New Roman"/>
                 <w:sz w:val="24"/>
               </w:rPr>
-              <w:t>1</w:t>
-            </w:r>
-            <w:r>
-              <w:rPr>
-                <w:rFonts w:ascii="Times New Roman" w:hAnsi="Times New Roman" w:cs="Times New Roman"/>
-                <w:sz w:val="24"/>
-              </w:rPr>
-              <w:t xml:space="preserve"> – 2</w:t>
+              <w:t>2 – 3</w:t>
             </w:r>
           </w:p>
         </w:tc>
@@ -2488,7 +2555,7 @@
                 <w:rFonts w:ascii="Times New Roman" w:hAnsi="Times New Roman" w:cs="Times New Roman"/>
                 <w:sz w:val="24"/>
               </w:rPr>
-              <w:t>3</w:t>
+              <w:t>1</w:t>
             </w:r>
           </w:p>
         </w:tc>
@@ -3127,21 +3194,7 @@
                 <w:rFonts w:ascii="Times New Roman" w:hAnsi="Times New Roman" w:cs="Times New Roman"/>
                 <w:sz w:val="24"/>
               </w:rPr>
-              <w:t xml:space="preserve">October </w:t>
-            </w:r>
-            <w:r>
-              <w:rPr>
-                <w:rFonts w:ascii="Times New Roman" w:hAnsi="Times New Roman" w:cs="Times New Roman"/>
-                <w:sz w:val="24"/>
-              </w:rPr>
-              <w:t>5</w:t>
-            </w:r>
-            <w:r>
-              <w:rPr>
-                <w:rFonts w:ascii="Times New Roman" w:hAnsi="Times New Roman" w:cs="Times New Roman"/>
-                <w:sz w:val="24"/>
-              </w:rPr>
-              <w:t>, 2014</w:t>
+              <w:t>October 5, 2014</w:t>
             </w:r>
             <w:r>
               <w:rPr>
@@ -3201,21 +3254,7 @@
                 <w:rFonts w:ascii="Times New Roman" w:hAnsi="Times New Roman" w:cs="Times New Roman"/>
                 <w:sz w:val="24"/>
               </w:rPr>
-              <w:t>October</w:t>
-            </w:r>
-            <w:r>
-              <w:rPr>
-                <w:rFonts w:ascii="Times New Roman" w:hAnsi="Times New Roman" w:cs="Times New Roman"/>
-                <w:sz w:val="24"/>
-              </w:rPr>
-              <w:t xml:space="preserve"> 6</w:t>
-            </w:r>
-            <w:r>
-              <w:rPr>
-                <w:rFonts w:ascii="Times New Roman" w:hAnsi="Times New Roman" w:cs="Times New Roman"/>
-                <w:sz w:val="24"/>
-              </w:rPr>
-              <w:t>, 2014</w:t>
+              <w:t>October 6, 2014</w:t>
             </w:r>
             <w:r>
               <w:rPr>
@@ -3439,14 +3478,7 @@
                 <w:rFonts w:ascii="Times New Roman" w:hAnsi="Times New Roman" w:cs="Times New Roman"/>
                 <w:sz w:val="24"/>
               </w:rPr>
-              <w:t>Whole Storyboard,</w:t>
-            </w:r>
-            <w:r>
-              <w:rPr>
-                <w:rFonts w:ascii="Times New Roman" w:hAnsi="Times New Roman" w:cs="Times New Roman"/>
-                <w:sz w:val="24"/>
-              </w:rPr>
-              <w:t xml:space="preserve"> Storyboard for specific important use cases</w:t>
+              <w:t>Whole Storyboard, Storyboard for specific important use cases</w:t>
             </w:r>
           </w:p>
         </w:tc>
@@ -4059,7 +4091,6 @@
                 <w:sz w:val="24"/>
               </w:rPr>
             </w:pPr>
-            <w:bookmarkStart w:id="0" w:name="_GoBack"/>
             <w:r>
               <w:rPr>
                 <w:rFonts w:ascii="Times New Roman" w:hAnsi="Times New Roman" w:cs="Times New Roman"/>
@@ -4069,7 +4100,6 @@
               <w:t>TEAM MEETING</w:t>
             </w:r>
           </w:p>
-          <w:bookmarkEnd w:id="0"/>
           <w:p>
             <w:pPr>
               <w:pStyle w:val="NoSpacing"/>
@@ -4315,14 +4345,7 @@
           <w:rFonts w:ascii="Times New Roman" w:hAnsi="Times New Roman" w:cs="Times New Roman"/>
           <w:sz w:val="24"/>
         </w:rPr>
-        <w:t xml:space="preserve"> test </w:t>
-      </w:r>
-      <w:r>
-        <w:rPr>
-          <w:rFonts w:ascii="Times New Roman" w:hAnsi="Times New Roman" w:cs="Times New Roman"/>
-          <w:sz w:val="24"/>
-        </w:rPr>
-        <w:t>cases</w:t>
+        <w:t xml:space="preserve"> test cases</w:t>
       </w:r>
     </w:p>
     <w:p>
@@ -4972,7 +4995,23 @@
           <w:rFonts w:ascii="Times New Roman" w:hAnsi="Times New Roman" w:cs="Times New Roman"/>
           <w:sz w:val="24"/>
         </w:rPr>
-        <w:t xml:space="preserve"> Software team is currently on track to develop the *TITLE HERE* mobile android application. The team has tasks assigned for their first release and is on track to having them completed for the expected release date. All tasks that are not being planned for this release have been pushed onto release 2 (project 3 release). The expected release date is Friday, October 17, 2014.</w:t>
+        <w:t xml:space="preserve"> Software team is cur</w:t>
+      </w:r>
+      <w:r>
+        <w:rPr>
+          <w:rFonts w:ascii="Times New Roman" w:hAnsi="Times New Roman" w:cs="Times New Roman"/>
+          <w:sz w:val="24"/>
+        </w:rPr>
+        <w:t>rently on track to develop the CorgStack</w:t>
+      </w:r>
+      <w:bookmarkStart w:id="0" w:name="_GoBack"/>
+      <w:bookmarkEnd w:id="0"/>
+      <w:r>
+        <w:rPr>
+          <w:rFonts w:ascii="Times New Roman" w:hAnsi="Times New Roman" w:cs="Times New Roman"/>
+          <w:sz w:val="24"/>
+        </w:rPr>
+        <w:t xml:space="preserve"> mobile android application. The team has tasks assigned for their first release and is on track to having them completed for the expected release date. All tasks that are not being planned for this release have been pushed onto release 2 (project 3 release). The expected release date is Friday, October 17, 2014.</w:t>
       </w:r>
     </w:p>
     <w:sectPr>
@@ -5779,6 +5818,7 @@
   <w:style w:type="character" w:default="1" w:styleId="DefaultParagraphFont">
     <w:name w:val="Default Paragraph Font"/>
     <w:uiPriority w:val="1"/>
+    <w:semiHidden/>
     <w:unhideWhenUsed/>
   </w:style>
   <w:style w:type="table" w:default="1" w:styleId="TableNormal">

</xml_diff>

<commit_message>
Release Plan: Updated priority/Application name
</commit_message>
<xml_diff>
--- a/CorgFu.wiki/Release Plan 1.docx
+++ b/CorgFu.wiki/Release Plan 1.docx
@@ -47,21 +47,12 @@
         </w:rPr>
         <w:t xml:space="preserve">The following document is a logistical outline and release plan for a questions and answer mobile application called </w:t>
       </w:r>
-      <w:proofErr w:type="spellStart"/>
-      <w:r>
-        <w:rPr>
-          <w:rFonts w:ascii="Times New Roman" w:hAnsi="Times New Roman" w:cs="Times New Roman"/>
-          <w:sz w:val="24"/>
-        </w:rPr>
-        <w:t>CorgStack</w:t>
-      </w:r>
-      <w:proofErr w:type="spellEnd"/>
-      <w:r>
-        <w:rPr>
-          <w:rFonts w:ascii="Times New Roman" w:hAnsi="Times New Roman" w:cs="Times New Roman"/>
-          <w:sz w:val="24"/>
-        </w:rPr>
-        <w:t>.</w:t>
+      <w:r>
+        <w:rPr>
+          <w:rFonts w:ascii="Times New Roman" w:hAnsi="Times New Roman" w:cs="Times New Roman"/>
+          <w:sz w:val="24"/>
+        </w:rPr>
+        <w:t>CorgStack.</w:t>
       </w:r>
       <w:r>
         <w:rPr>
@@ -154,7 +145,6 @@
         </w:rPr>
         <w:tab/>
       </w:r>
-      <w:proofErr w:type="spellStart"/>
       <w:r>
         <w:rPr>
           <w:rFonts w:ascii="Times New Roman" w:hAnsi="Times New Roman" w:cs="Times New Roman"/>
@@ -162,7 +152,6 @@
         </w:rPr>
         <w:t>CorgStack</w:t>
       </w:r>
-      <w:proofErr w:type="spellEnd"/>
       <w:r>
         <w:rPr>
           <w:rFonts w:ascii="Times New Roman" w:hAnsi="Times New Roman" w:cs="Times New Roman"/>
@@ -210,23 +199,7 @@
           <w:rFonts w:ascii="Times New Roman" w:hAnsi="Times New Roman" w:cs="Times New Roman"/>
           <w:sz w:val="24"/>
         </w:rPr>
-        <w:t xml:space="preserve"> giving an “</w:t>
-      </w:r>
-      <w:proofErr w:type="spellStart"/>
-      <w:r>
-        <w:rPr>
-          <w:rFonts w:ascii="Times New Roman" w:hAnsi="Times New Roman" w:cs="Times New Roman"/>
-          <w:sz w:val="24"/>
-        </w:rPr>
-        <w:t>upvote</w:t>
-      </w:r>
-      <w:proofErr w:type="spellEnd"/>
-      <w:r>
-        <w:rPr>
-          <w:rFonts w:ascii="Times New Roman" w:hAnsi="Times New Roman" w:cs="Times New Roman"/>
-          <w:sz w:val="24"/>
-        </w:rPr>
-        <w:t xml:space="preserve">” or a point to the most deserving answer or answers. </w:t>
+        <w:t xml:space="preserve"> giving an “upvote” or a point to the most deserving answer or answers. </w:t>
       </w:r>
       <w:r>
         <w:rPr>
@@ -639,25 +612,7 @@
                 <w:b/>
                 <w:sz w:val="24"/>
               </w:rPr>
-              <w:t xml:space="preserve">UI </w:t>
-            </w:r>
-            <w:proofErr w:type="spellStart"/>
-            <w:r>
-              <w:rPr>
-                <w:rFonts w:ascii="Times New Roman" w:hAnsi="Times New Roman" w:cs="Times New Roman"/>
-                <w:b/>
-                <w:sz w:val="24"/>
-              </w:rPr>
-              <w:t>Mockup</w:t>
-            </w:r>
-            <w:proofErr w:type="spellEnd"/>
-            <w:r>
-              <w:rPr>
-                <w:rFonts w:ascii="Times New Roman" w:hAnsi="Times New Roman" w:cs="Times New Roman"/>
-                <w:b/>
-                <w:sz w:val="24"/>
-              </w:rPr>
-              <w:t xml:space="preserve"> and Storyboard</w:t>
+              <w:t>UI Mockup and Storyboard</w:t>
             </w:r>
           </w:p>
         </w:tc>
@@ -1132,17 +1087,8 @@
                 <w:rFonts w:ascii="Times New Roman" w:hAnsi="Times New Roman" w:cs="Times New Roman"/>
                 <w:sz w:val="24"/>
               </w:rPr>
-              <w:t xml:space="preserve">Devon </w:t>
-            </w:r>
-            <w:proofErr w:type="spellStart"/>
-            <w:r>
-              <w:rPr>
-                <w:rFonts w:ascii="Times New Roman" w:hAnsi="Times New Roman" w:cs="Times New Roman"/>
-                <w:sz w:val="24"/>
-              </w:rPr>
-              <w:t>Sigurdson</w:t>
-            </w:r>
-            <w:proofErr w:type="spellEnd"/>
+              <w:t>Devon Sigurdson</w:t>
+            </w:r>
           </w:p>
         </w:tc>
       </w:tr>
@@ -1222,17 +1168,8 @@
                 <w:rFonts w:ascii="Times New Roman" w:hAnsi="Times New Roman" w:cs="Times New Roman"/>
                 <w:sz w:val="24"/>
               </w:rPr>
-              <w:t xml:space="preserve">Devon </w:t>
-            </w:r>
-            <w:proofErr w:type="spellStart"/>
-            <w:r>
-              <w:rPr>
-                <w:rFonts w:ascii="Times New Roman" w:hAnsi="Times New Roman" w:cs="Times New Roman"/>
-                <w:sz w:val="24"/>
-              </w:rPr>
-              <w:t>Sigurdson</w:t>
-            </w:r>
-            <w:proofErr w:type="spellEnd"/>
+              <w:t>Devon Sigurdson</w:t>
+            </w:r>
           </w:p>
         </w:tc>
       </w:tr>
@@ -1254,23 +1191,7 @@
                 <w:rFonts w:ascii="Times New Roman" w:hAnsi="Times New Roman" w:cs="Times New Roman"/>
                 <w:sz w:val="24"/>
               </w:rPr>
-              <w:t xml:space="preserve">Write a skeleton </w:t>
-            </w:r>
-            <w:proofErr w:type="spellStart"/>
-            <w:r>
-              <w:rPr>
-                <w:rFonts w:ascii="Times New Roman" w:hAnsi="Times New Roman" w:cs="Times New Roman"/>
-                <w:sz w:val="24"/>
-              </w:rPr>
-              <w:t>JUnit</w:t>
-            </w:r>
-            <w:proofErr w:type="spellEnd"/>
-            <w:r>
-              <w:rPr>
-                <w:rFonts w:ascii="Times New Roman" w:hAnsi="Times New Roman" w:cs="Times New Roman"/>
-                <w:sz w:val="24"/>
-              </w:rPr>
-              <w:t xml:space="preserve"> test cases for all of the tests</w:t>
+              <w:t>Write a skeleton JUnit test cases for all of the tests</w:t>
             </w:r>
           </w:p>
         </w:tc>
@@ -1328,17 +1249,8 @@
                 <w:rFonts w:ascii="Times New Roman" w:hAnsi="Times New Roman" w:cs="Times New Roman"/>
                 <w:sz w:val="24"/>
               </w:rPr>
-              <w:t xml:space="preserve">Devon </w:t>
-            </w:r>
-            <w:proofErr w:type="spellStart"/>
-            <w:r>
-              <w:rPr>
-                <w:rFonts w:ascii="Times New Roman" w:hAnsi="Times New Roman" w:cs="Times New Roman"/>
-                <w:sz w:val="24"/>
-              </w:rPr>
-              <w:t>Sigurdson</w:t>
-            </w:r>
-            <w:proofErr w:type="spellEnd"/>
+              <w:t>Devon Sigurdson</w:t>
+            </w:r>
           </w:p>
         </w:tc>
       </w:tr>
@@ -1360,23 +1272,7 @@
                 <w:rFonts w:ascii="Times New Roman" w:hAnsi="Times New Roman" w:cs="Times New Roman"/>
                 <w:sz w:val="24"/>
               </w:rPr>
-              <w:t xml:space="preserve">Write actual </w:t>
-            </w:r>
-            <w:proofErr w:type="spellStart"/>
-            <w:r>
-              <w:rPr>
-                <w:rFonts w:ascii="Times New Roman" w:hAnsi="Times New Roman" w:cs="Times New Roman"/>
-                <w:sz w:val="24"/>
-              </w:rPr>
-              <w:t>JUnit</w:t>
-            </w:r>
-            <w:proofErr w:type="spellEnd"/>
-            <w:r>
-              <w:rPr>
-                <w:rFonts w:ascii="Times New Roman" w:hAnsi="Times New Roman" w:cs="Times New Roman"/>
-                <w:sz w:val="24"/>
-              </w:rPr>
-              <w:t xml:space="preserve"> tests for all of the use cases (test values) </w:t>
+              <w:t xml:space="preserve">Write actual JUnit tests for all of the use cases (test values) </w:t>
             </w:r>
           </w:p>
         </w:tc>
@@ -1446,23 +1342,7 @@
                 <w:rFonts w:ascii="Times New Roman" w:hAnsi="Times New Roman" w:cs="Times New Roman"/>
                 <w:sz w:val="24"/>
               </w:rPr>
-              <w:t xml:space="preserve">Wyatt Fleming, Devon </w:t>
-            </w:r>
-            <w:proofErr w:type="spellStart"/>
-            <w:r>
-              <w:rPr>
-                <w:rFonts w:ascii="Times New Roman" w:hAnsi="Times New Roman" w:cs="Times New Roman"/>
-                <w:sz w:val="24"/>
-              </w:rPr>
-              <w:t>Sigurdson</w:t>
-            </w:r>
-            <w:proofErr w:type="spellEnd"/>
-            <w:r>
-              <w:rPr>
-                <w:rFonts w:ascii="Times New Roman" w:hAnsi="Times New Roman" w:cs="Times New Roman"/>
-                <w:sz w:val="24"/>
-              </w:rPr>
-              <w:t>, Ahmed Beshry</w:t>
+              <w:t>Wyatt Fleming, Devon Sigurdson, Ahmed Beshry</w:t>
             </w:r>
           </w:p>
         </w:tc>
@@ -1729,23 +1609,7 @@
                 <w:rFonts w:ascii="Times New Roman" w:hAnsi="Times New Roman" w:cs="Times New Roman"/>
                 <w:sz w:val="24"/>
               </w:rPr>
-              <w:t xml:space="preserve">Wyatt Fleming, Devon </w:t>
-            </w:r>
-            <w:proofErr w:type="spellStart"/>
-            <w:r>
-              <w:rPr>
-                <w:rFonts w:ascii="Times New Roman" w:hAnsi="Times New Roman" w:cs="Times New Roman"/>
-                <w:sz w:val="24"/>
-              </w:rPr>
-              <w:t>Sigurdson</w:t>
-            </w:r>
-            <w:proofErr w:type="spellEnd"/>
-            <w:r>
-              <w:rPr>
-                <w:rFonts w:ascii="Times New Roman" w:hAnsi="Times New Roman" w:cs="Times New Roman"/>
-                <w:sz w:val="24"/>
-              </w:rPr>
-              <w:t>, Ahmed Beshry</w:t>
+              <w:t>Wyatt Fleming, Devon Sigurdson, Ahmed Beshry</w:t>
             </w:r>
           </w:p>
         </w:tc>
@@ -1805,23 +1669,13 @@
                 <w:sz w:val="24"/>
               </w:rPr>
             </w:pPr>
-            <w:proofErr w:type="spellStart"/>
             <w:r>
               <w:rPr>
                 <w:rFonts w:ascii="Times New Roman" w:hAnsi="Times New Roman" w:cs="Times New Roman"/>
                 <w:sz w:val="24"/>
                 <w:shd w:val="clear" w:color="auto" w:fill="FFFFFF"/>
               </w:rPr>
-              <w:t>Oleksii</w:t>
-            </w:r>
-            <w:proofErr w:type="spellEnd"/>
-            <w:r>
-              <w:rPr>
-                <w:rFonts w:ascii="Times New Roman" w:hAnsi="Times New Roman" w:cs="Times New Roman"/>
-                <w:sz w:val="24"/>
-                <w:shd w:val="clear" w:color="auto" w:fill="FFFFFF"/>
-              </w:rPr>
-              <w:t xml:space="preserve"> Shevchenko</w:t>
+              <w:t>Oleksii Shevchenko</w:t>
             </w:r>
           </w:p>
         </w:tc>
@@ -1881,23 +1735,13 @@
                 <w:sz w:val="24"/>
               </w:rPr>
             </w:pPr>
-            <w:proofErr w:type="spellStart"/>
             <w:r>
               <w:rPr>
                 <w:rFonts w:ascii="Times New Roman" w:hAnsi="Times New Roman" w:cs="Times New Roman"/>
                 <w:sz w:val="24"/>
                 <w:shd w:val="clear" w:color="auto" w:fill="FFFFFF"/>
               </w:rPr>
-              <w:t>Oleksii</w:t>
-            </w:r>
-            <w:proofErr w:type="spellEnd"/>
-            <w:r>
-              <w:rPr>
-                <w:rFonts w:ascii="Times New Roman" w:hAnsi="Times New Roman" w:cs="Times New Roman"/>
-                <w:sz w:val="24"/>
-                <w:shd w:val="clear" w:color="auto" w:fill="FFFFFF"/>
-              </w:rPr>
-              <w:t xml:space="preserve"> Shevchenko</w:t>
+              <w:t>Oleksii Shevchenko</w:t>
             </w:r>
           </w:p>
         </w:tc>
@@ -1980,23 +1824,13 @@
                 <w:sz w:val="24"/>
               </w:rPr>
             </w:pPr>
-            <w:proofErr w:type="spellStart"/>
             <w:r>
               <w:rPr>
                 <w:rFonts w:ascii="Times New Roman" w:hAnsi="Times New Roman" w:cs="Times New Roman"/>
                 <w:sz w:val="24"/>
                 <w:shd w:val="clear" w:color="auto" w:fill="FFFFFF"/>
               </w:rPr>
-              <w:t>Oleksii</w:t>
-            </w:r>
-            <w:proofErr w:type="spellEnd"/>
-            <w:r>
-              <w:rPr>
-                <w:rFonts w:ascii="Times New Roman" w:hAnsi="Times New Roman" w:cs="Times New Roman"/>
-                <w:sz w:val="24"/>
-                <w:shd w:val="clear" w:color="auto" w:fill="FFFFFF"/>
-              </w:rPr>
-              <w:t xml:space="preserve"> Shevchenko</w:t>
+              <w:t>Oleksii Shevchenko</w:t>
             </w:r>
           </w:p>
         </w:tc>
@@ -3531,23 +3365,7 @@
                 <w:rFonts w:ascii="Times New Roman" w:hAnsi="Times New Roman" w:cs="Times New Roman"/>
                 <w:sz w:val="24"/>
               </w:rPr>
-              <w:t xml:space="preserve">Write a skeleton </w:t>
-            </w:r>
-            <w:proofErr w:type="spellStart"/>
-            <w:r>
-              <w:rPr>
-                <w:rFonts w:ascii="Times New Roman" w:hAnsi="Times New Roman" w:cs="Times New Roman"/>
-                <w:sz w:val="24"/>
-              </w:rPr>
-              <w:t>JUnit</w:t>
-            </w:r>
-            <w:proofErr w:type="spellEnd"/>
-            <w:r>
-              <w:rPr>
-                <w:rFonts w:ascii="Times New Roman" w:hAnsi="Times New Roman" w:cs="Times New Roman"/>
-                <w:sz w:val="24"/>
-              </w:rPr>
-              <w:t xml:space="preserve"> test cases for all of the tests</w:t>
+              <w:t>Write a skeleton JUnit test cases for all of the tests</w:t>
             </w:r>
           </w:p>
         </w:tc>
@@ -3644,23 +3462,7 @@
                 <w:rFonts w:ascii="Times New Roman" w:hAnsi="Times New Roman" w:cs="Times New Roman"/>
                 <w:sz w:val="24"/>
               </w:rPr>
-              <w:t xml:space="preserve">Continue to work on </w:t>
-            </w:r>
-            <w:proofErr w:type="spellStart"/>
-            <w:r>
-              <w:rPr>
-                <w:rFonts w:ascii="Times New Roman" w:hAnsi="Times New Roman" w:cs="Times New Roman"/>
-                <w:sz w:val="24"/>
-              </w:rPr>
-              <w:t>JUnit</w:t>
-            </w:r>
-            <w:proofErr w:type="spellEnd"/>
-            <w:r>
-              <w:rPr>
-                <w:rFonts w:ascii="Times New Roman" w:hAnsi="Times New Roman" w:cs="Times New Roman"/>
-                <w:sz w:val="24"/>
-              </w:rPr>
-              <w:t xml:space="preserve"> Test Skeleton (All tests 1 -22)</w:t>
+              <w:t>Continue to work on JUnit Test Skeleton (All tests 1 -22)</w:t>
             </w:r>
           </w:p>
         </w:tc>
@@ -3955,23 +3757,7 @@
                 <w:rFonts w:ascii="Times New Roman" w:hAnsi="Times New Roman" w:cs="Times New Roman"/>
                 <w:sz w:val="24"/>
               </w:rPr>
-              <w:t xml:space="preserve">Ensure Completion of skeletal </w:t>
-            </w:r>
-            <w:proofErr w:type="spellStart"/>
-            <w:r>
-              <w:rPr>
-                <w:rFonts w:ascii="Times New Roman" w:hAnsi="Times New Roman" w:cs="Times New Roman"/>
-                <w:sz w:val="24"/>
-              </w:rPr>
-              <w:t>JUnit</w:t>
-            </w:r>
-            <w:proofErr w:type="spellEnd"/>
-            <w:r>
-              <w:rPr>
-                <w:rFonts w:ascii="Times New Roman" w:hAnsi="Times New Roman" w:cs="Times New Roman"/>
-                <w:sz w:val="24"/>
-              </w:rPr>
-              <w:t xml:space="preserve"> Test cases 1-11</w:t>
+              <w:t>Ensure Completion of skeletal JUnit Test cases 1-11</w:t>
             </w:r>
           </w:p>
         </w:tc>
@@ -4025,23 +3811,7 @@
                 <w:rFonts w:ascii="Times New Roman" w:hAnsi="Times New Roman" w:cs="Times New Roman"/>
                 <w:sz w:val="24"/>
               </w:rPr>
-              <w:t xml:space="preserve">Ensure Completion of skeletal </w:t>
-            </w:r>
-            <w:proofErr w:type="spellStart"/>
-            <w:r>
-              <w:rPr>
-                <w:rFonts w:ascii="Times New Roman" w:hAnsi="Times New Roman" w:cs="Times New Roman"/>
-                <w:sz w:val="24"/>
-              </w:rPr>
-              <w:t>JUnit</w:t>
-            </w:r>
-            <w:proofErr w:type="spellEnd"/>
-            <w:r>
-              <w:rPr>
-                <w:rFonts w:ascii="Times New Roman" w:hAnsi="Times New Roman" w:cs="Times New Roman"/>
-                <w:sz w:val="24"/>
-              </w:rPr>
-              <w:t xml:space="preserve"> Test cases 12 – 22</w:t>
+              <w:t>Ensure Completion of skeletal JUnit Test cases 12 – 22</w:t>
             </w:r>
           </w:p>
         </w:tc>
@@ -4329,23 +4099,7 @@
           <w:rFonts w:ascii="Times New Roman" w:hAnsi="Times New Roman" w:cs="Times New Roman"/>
           <w:sz w:val="24"/>
         </w:rPr>
-        <w:t xml:space="preserve">Complete all </w:t>
-      </w:r>
-      <w:proofErr w:type="spellStart"/>
-      <w:r>
-        <w:rPr>
-          <w:rFonts w:ascii="Times New Roman" w:hAnsi="Times New Roman" w:cs="Times New Roman"/>
-          <w:sz w:val="24"/>
-        </w:rPr>
-        <w:t>JUnit</w:t>
-      </w:r>
-      <w:proofErr w:type="spellEnd"/>
-      <w:r>
-        <w:rPr>
-          <w:rFonts w:ascii="Times New Roman" w:hAnsi="Times New Roman" w:cs="Times New Roman"/>
-          <w:sz w:val="24"/>
-        </w:rPr>
-        <w:t xml:space="preserve"> test cases</w:t>
+        <w:t>Complete all JUnit test cases</w:t>
       </w:r>
     </w:p>
     <w:p>
@@ -4492,23 +4246,7 @@
           <w:rFonts w:ascii="Times New Roman" w:hAnsi="Times New Roman" w:cs="Times New Roman"/>
           <w:sz w:val="24"/>
         </w:rPr>
-        <w:t xml:space="preserve">Begin Use of </w:t>
-      </w:r>
-      <w:proofErr w:type="spellStart"/>
-      <w:r>
-        <w:rPr>
-          <w:rFonts w:ascii="Times New Roman" w:hAnsi="Times New Roman" w:cs="Times New Roman"/>
-          <w:sz w:val="24"/>
-        </w:rPr>
-        <w:t>upvoting</w:t>
-      </w:r>
-      <w:proofErr w:type="spellEnd"/>
-      <w:r>
-        <w:rPr>
-          <w:rFonts w:ascii="Times New Roman" w:hAnsi="Times New Roman" w:cs="Times New Roman"/>
-          <w:sz w:val="24"/>
-        </w:rPr>
-        <w:t xml:space="preserve"> system. </w:t>
+        <w:t xml:space="preserve">Begin Use of upvoting system. </w:t>
       </w:r>
     </w:p>
     <w:p>
@@ -4979,23 +4717,7 @@
           <w:rFonts w:ascii="Times New Roman" w:hAnsi="Times New Roman" w:cs="Times New Roman"/>
           <w:sz w:val="24"/>
         </w:rPr>
-        <w:t xml:space="preserve">The </w:t>
-      </w:r>
-      <w:proofErr w:type="spellStart"/>
-      <w:r>
-        <w:rPr>
-          <w:rFonts w:ascii="Times New Roman" w:hAnsi="Times New Roman" w:cs="Times New Roman"/>
-          <w:sz w:val="24"/>
-        </w:rPr>
-        <w:t>CorgFu</w:t>
-      </w:r>
-      <w:proofErr w:type="spellEnd"/>
-      <w:r>
-        <w:rPr>
-          <w:rFonts w:ascii="Times New Roman" w:hAnsi="Times New Roman" w:cs="Times New Roman"/>
-          <w:sz w:val="24"/>
-        </w:rPr>
-        <w:t xml:space="preserve"> Software team is cur</w:t>
+        <w:t>The CorgFu Software team is cur</w:t>
       </w:r>
       <w:r>
         <w:rPr>
@@ -5003,16 +4725,23 @@
           <w:sz w:val="24"/>
         </w:rPr>
         <w:t>rently on track to develop the CorgStack</w:t>
+      </w:r>
+      <w:r>
+        <w:rPr>
+          <w:rFonts w:ascii="Times New Roman" w:hAnsi="Times New Roman" w:cs="Times New Roman"/>
+          <w:sz w:val="24"/>
+        </w:rPr>
+        <w:t xml:space="preserve"> mobile android application. The team has tasks assigned for their first release and is on track to having them completed for the expected release date. All tasks that are not being planned for this release have been pushed onto release 2 (project 3 release). The expected release date is Friday, October 17, 2014.</w:t>
+      </w:r>
+      <w:r>
+        <w:rPr>
+          <w:rFonts w:ascii="Times New Roman" w:hAnsi="Times New Roman" w:cs="Times New Roman"/>
+          <w:sz w:val="24"/>
+        </w:rPr>
+        <w:t xml:space="preserve"> </w:t>
       </w:r>
       <w:bookmarkStart w:id="0" w:name="_GoBack"/>
       <w:bookmarkEnd w:id="0"/>
-      <w:r>
-        <w:rPr>
-          <w:rFonts w:ascii="Times New Roman" w:hAnsi="Times New Roman" w:cs="Times New Roman"/>
-          <w:sz w:val="24"/>
-        </w:rPr>
-        <w:t xml:space="preserve"> mobile android application. The team has tasks assigned for their first release and is on track to having them completed for the expected release date. All tasks that are not being planned for this release have been pushed onto release 2 (project 3 release). The expected release date is Friday, October 17, 2014.</w:t>
-      </w:r>
     </w:p>
     <w:sectPr>
       <w:headerReference w:type="default" r:id="rId7"/>

</xml_diff>

<commit_message>
Final copy of the release plan is added
</commit_message>
<xml_diff>
--- a/CorgFu.wiki/Release Plan 1.docx
+++ b/CorgFu.wiki/Release Plan 1.docx
@@ -47,12 +47,21 @@
         </w:rPr>
         <w:t xml:space="preserve">The following document is a logistical outline and release plan for a questions and answer mobile application called </w:t>
       </w:r>
-      <w:r>
-        <w:rPr>
-          <w:rFonts w:ascii="Times New Roman" w:hAnsi="Times New Roman" w:cs="Times New Roman"/>
-          <w:sz w:val="24"/>
-        </w:rPr>
-        <w:t>CorgStack.</w:t>
+      <w:proofErr w:type="spellStart"/>
+      <w:r>
+        <w:rPr>
+          <w:rFonts w:ascii="Times New Roman" w:hAnsi="Times New Roman" w:cs="Times New Roman"/>
+          <w:sz w:val="24"/>
+        </w:rPr>
+        <w:t>CorgStack</w:t>
+      </w:r>
+      <w:proofErr w:type="spellEnd"/>
+      <w:r>
+        <w:rPr>
+          <w:rFonts w:ascii="Times New Roman" w:hAnsi="Times New Roman" w:cs="Times New Roman"/>
+          <w:sz w:val="24"/>
+        </w:rPr>
+        <w:t>.</w:t>
       </w:r>
       <w:r>
         <w:rPr>
@@ -145,6 +154,7 @@
         </w:rPr>
         <w:tab/>
       </w:r>
+      <w:proofErr w:type="spellStart"/>
       <w:r>
         <w:rPr>
           <w:rFonts w:ascii="Times New Roman" w:hAnsi="Times New Roman" w:cs="Times New Roman"/>
@@ -152,6 +162,7 @@
         </w:rPr>
         <w:t>CorgStack</w:t>
       </w:r>
+      <w:proofErr w:type="spellEnd"/>
       <w:r>
         <w:rPr>
           <w:rFonts w:ascii="Times New Roman" w:hAnsi="Times New Roman" w:cs="Times New Roman"/>
@@ -199,7 +210,23 @@
           <w:rFonts w:ascii="Times New Roman" w:hAnsi="Times New Roman" w:cs="Times New Roman"/>
           <w:sz w:val="24"/>
         </w:rPr>
-        <w:t xml:space="preserve"> giving an “upvote” or a point to the most deserving answer or answers. </w:t>
+        <w:t xml:space="preserve"> giving an “</w:t>
+      </w:r>
+      <w:proofErr w:type="spellStart"/>
+      <w:r>
+        <w:rPr>
+          <w:rFonts w:ascii="Times New Roman" w:hAnsi="Times New Roman" w:cs="Times New Roman"/>
+          <w:sz w:val="24"/>
+        </w:rPr>
+        <w:t>upvote</w:t>
+      </w:r>
+      <w:proofErr w:type="spellEnd"/>
+      <w:r>
+        <w:rPr>
+          <w:rFonts w:ascii="Times New Roman" w:hAnsi="Times New Roman" w:cs="Times New Roman"/>
+          <w:sz w:val="24"/>
+        </w:rPr>
+        <w:t xml:space="preserve">” or a point to the most deserving answer or answers. </w:t>
       </w:r>
       <w:r>
         <w:rPr>
@@ -264,6 +291,15 @@
         </w:rPr>
         <w:t xml:space="preserve">. </w:t>
       </w:r>
+    </w:p>
+    <w:p>
+      <w:pPr>
+        <w:pStyle w:val="NoSpacing"/>
+        <w:rPr>
+          <w:rFonts w:ascii="Times New Roman" w:hAnsi="Times New Roman" w:cs="Times New Roman"/>
+          <w:sz w:val="24"/>
+        </w:rPr>
+      </w:pPr>
     </w:p>
     <w:p>
       <w:pPr>
@@ -275,16 +311,23 @@
           <w:sz w:val="28"/>
         </w:rPr>
       </w:pPr>
-    </w:p>
-    <w:p>
-      <w:pPr>
-        <w:pStyle w:val="NoSpacing"/>
+      <w:r>
         <w:rPr>
           <w:rFonts w:ascii="Times New Roman" w:hAnsi="Times New Roman" w:cs="Times New Roman"/>
           <w:b/>
           <w:color w:val="1F4E79" w:themeColor="accent1" w:themeShade="80"/>
           <w:sz w:val="28"/>
         </w:rPr>
+        <w:t>Development Status</w:t>
+      </w:r>
+    </w:p>
+    <w:p>
+      <w:pPr>
+        <w:pStyle w:val="NoSpacing"/>
+        <w:rPr>
+          <w:rFonts w:ascii="Times New Roman" w:hAnsi="Times New Roman" w:cs="Times New Roman"/>
+          <w:sz w:val="24"/>
+        </w:rPr>
       </w:pPr>
       <w:r>
         <w:rPr>
@@ -293,7 +336,46 @@
           <w:color w:val="1F4E79" w:themeColor="accent1" w:themeShade="80"/>
           <w:sz w:val="28"/>
         </w:rPr>
-        <w:t>Development Status</w:t>
+        <w:tab/>
+      </w:r>
+      <w:r>
+        <w:rPr>
+          <w:rFonts w:ascii="Times New Roman" w:hAnsi="Times New Roman" w:cs="Times New Roman"/>
+          <w:sz w:val="24"/>
+        </w:rPr>
+        <w:t xml:space="preserve">This release for the </w:t>
+      </w:r>
+      <w:proofErr w:type="spellStart"/>
+      <w:r>
+        <w:rPr>
+          <w:rFonts w:ascii="Times New Roman" w:hAnsi="Times New Roman" w:cs="Times New Roman"/>
+          <w:sz w:val="24"/>
+        </w:rPr>
+        <w:t>CorgStack</w:t>
+      </w:r>
+      <w:proofErr w:type="spellEnd"/>
+      <w:r>
+        <w:rPr>
+          <w:rFonts w:ascii="Times New Roman" w:hAnsi="Times New Roman" w:cs="Times New Roman"/>
+          <w:sz w:val="24"/>
+        </w:rPr>
+        <w:t xml:space="preserve"> application is currently for the final release. All of the required production tasks and use cases have been completed by the team and the application is currently fully functional. The team has revisited each test case, and use case and has tested for functionality, and the product is successfully running with no indications of errors. After the final use case changed of geolocation were asked for by the user, they were implemented by the </w:t>
+      </w:r>
+      <w:proofErr w:type="spellStart"/>
+      <w:r>
+        <w:rPr>
+          <w:rFonts w:ascii="Times New Roman" w:hAnsi="Times New Roman" w:cs="Times New Roman"/>
+          <w:sz w:val="24"/>
+        </w:rPr>
+        <w:t>CorgFu</w:t>
+      </w:r>
+      <w:proofErr w:type="spellEnd"/>
+      <w:r>
+        <w:rPr>
+          <w:rFonts w:ascii="Times New Roman" w:hAnsi="Times New Roman" w:cs="Times New Roman"/>
+          <w:sz w:val="24"/>
+        </w:rPr>
+        <w:t xml:space="preserve"> Software team. The product is to be handed to the user in completion for December 1, 2014.</w:t>
       </w:r>
     </w:p>
     <w:p>
@@ -306,63 +388,127 @@
           <w:sz w:val="28"/>
         </w:rPr>
       </w:pPr>
-      <w:r>
+    </w:p>
+    <w:p>
+      <w:pPr>
+        <w:pStyle w:val="NoSpacing"/>
         <w:rPr>
           <w:rFonts w:ascii="Times New Roman" w:hAnsi="Times New Roman" w:cs="Times New Roman"/>
           <w:b/>
           <w:color w:val="1F4E79" w:themeColor="accent1" w:themeShade="80"/>
           <w:sz w:val="28"/>
         </w:rPr>
-        <w:tab/>
-      </w:r>
-      <w:r>
-        <w:rPr>
-          <w:rFonts w:ascii="Times New Roman" w:hAnsi="Times New Roman" w:cs="Times New Roman"/>
-          <w:sz w:val="24"/>
-        </w:rPr>
-        <w:t>The application is currently in a testing and planning state. No releases have been made. This release plan is intended to encompass the application planning stages, such as a skeleton UML diagram. An active MVC model will be used for this application, therefore, plans for each model, view and controller class must be developed. The use cases provided by our client will also be tested within this version of the product release.</w:t>
-      </w:r>
-    </w:p>
-    <w:p>
-      <w:pPr>
-        <w:pStyle w:val="NoSpacing"/>
+      </w:pPr>
+      <w:r>
         <w:rPr>
           <w:rFonts w:ascii="Times New Roman" w:hAnsi="Times New Roman" w:cs="Times New Roman"/>
           <w:b/>
           <w:color w:val="1F4E79" w:themeColor="accent1" w:themeShade="80"/>
           <w:sz w:val="28"/>
         </w:rPr>
-      </w:pPr>
+        <w:t>Client Requirement Changes</w:t>
+      </w:r>
     </w:p>
     <w:p>
       <w:pPr>
         <w:pStyle w:val="NoSpacing"/>
+        <w:rPr>
+          <w:rFonts w:ascii="Times New Roman" w:hAnsi="Times New Roman" w:cs="Times New Roman"/>
+          <w:sz w:val="24"/>
+        </w:rPr>
+      </w:pPr>
+      <w:r>
         <w:rPr>
           <w:rFonts w:ascii="Times New Roman" w:hAnsi="Times New Roman" w:cs="Times New Roman"/>
           <w:b/>
           <w:color w:val="1F4E79" w:themeColor="accent1" w:themeShade="80"/>
           <w:sz w:val="28"/>
         </w:rPr>
-      </w:pPr>
-      <w:r>
+        <w:tab/>
+      </w:r>
+      <w:r>
+        <w:rPr>
+          <w:rFonts w:ascii="Times New Roman" w:hAnsi="Times New Roman" w:cs="Times New Roman"/>
+          <w:sz w:val="24"/>
+        </w:rPr>
+        <w:t>Th</w:t>
+      </w:r>
+      <w:r>
+        <w:rPr>
+          <w:rFonts w:ascii="Times New Roman" w:hAnsi="Times New Roman" w:cs="Times New Roman"/>
+          <w:sz w:val="24"/>
+        </w:rPr>
+        <w:t xml:space="preserve">e client has requested one of two changes be added to the </w:t>
+      </w:r>
+      <w:proofErr w:type="spellStart"/>
+      <w:r>
+        <w:rPr>
+          <w:rFonts w:ascii="Times New Roman" w:hAnsi="Times New Roman" w:cs="Times New Roman"/>
+          <w:sz w:val="24"/>
+        </w:rPr>
+        <w:t>CorgStack</w:t>
+      </w:r>
+      <w:proofErr w:type="spellEnd"/>
+      <w:r>
+        <w:rPr>
+          <w:rFonts w:ascii="Times New Roman" w:hAnsi="Times New Roman" w:cs="Times New Roman"/>
+          <w:sz w:val="24"/>
+        </w:rPr>
+        <w:t xml:space="preserve"> product. The client would like for the product to either be geolocation aware or word cloud analysis. The </w:t>
+      </w:r>
+      <w:proofErr w:type="spellStart"/>
+      <w:r>
+        <w:rPr>
+          <w:rFonts w:ascii="Times New Roman" w:hAnsi="Times New Roman" w:cs="Times New Roman"/>
+          <w:sz w:val="24"/>
+        </w:rPr>
+        <w:t>CorgStack</w:t>
+      </w:r>
+      <w:proofErr w:type="spellEnd"/>
+      <w:r>
+        <w:rPr>
+          <w:rFonts w:ascii="Times New Roman" w:hAnsi="Times New Roman" w:cs="Times New Roman"/>
+          <w:sz w:val="24"/>
+        </w:rPr>
+        <w:t xml:space="preserve"> team chose to implement a geolocation implementing product.</w:t>
+      </w:r>
+    </w:p>
+    <w:p>
+      <w:pPr>
+        <w:pStyle w:val="NoSpacing"/>
+        <w:rPr>
+          <w:rFonts w:ascii="Times New Roman" w:hAnsi="Times New Roman" w:cs="Times New Roman"/>
+          <w:sz w:val="24"/>
+        </w:rPr>
+      </w:pPr>
+    </w:p>
+    <w:p>
+      <w:pPr>
+        <w:pStyle w:val="NoSpacing"/>
         <w:rPr>
           <w:rFonts w:ascii="Times New Roman" w:hAnsi="Times New Roman" w:cs="Times New Roman"/>
           <w:b/>
           <w:color w:val="1F4E79" w:themeColor="accent1" w:themeShade="80"/>
           <w:sz w:val="28"/>
         </w:rPr>
-        <w:t>Previous Releases</w:t>
-      </w:r>
-    </w:p>
-    <w:p>
-      <w:pPr>
-        <w:pStyle w:val="NoSpacing"/>
+      </w:pPr>
+      <w:r>
         <w:rPr>
           <w:rFonts w:ascii="Times New Roman" w:hAnsi="Times New Roman" w:cs="Times New Roman"/>
           <w:b/>
           <w:color w:val="1F4E79" w:themeColor="accent1" w:themeShade="80"/>
           <w:sz w:val="28"/>
         </w:rPr>
+        <w:t>Previous Releases</w:t>
+      </w:r>
+    </w:p>
+    <w:p>
+      <w:pPr>
+        <w:pStyle w:val="NoSpacing"/>
+        <w:rPr>
+          <w:rFonts w:ascii="Times New Roman" w:hAnsi="Times New Roman" w:cs="Times New Roman"/>
+          <w:sz w:val="24"/>
+        </w:rPr>
       </w:pPr>
       <w:r>
         <w:rPr>
@@ -378,7 +524,124 @@
           <w:rFonts w:ascii="Times New Roman" w:hAnsi="Times New Roman" w:cs="Times New Roman"/>
           <w:sz w:val="24"/>
         </w:rPr>
-        <w:t xml:space="preserve"> No other releases have been made.</w:t>
+        <w:t xml:space="preserve"> </w:t>
+      </w:r>
+      <w:r>
+        <w:rPr>
+          <w:rFonts w:ascii="Times New Roman" w:hAnsi="Times New Roman" w:cs="Times New Roman"/>
+          <w:sz w:val="24"/>
+        </w:rPr>
+        <w:t>The product has had two previous releases:</w:t>
+      </w:r>
+    </w:p>
+    <w:p>
+      <w:pPr>
+        <w:pStyle w:val="NoSpacing"/>
+        <w:rPr>
+          <w:rFonts w:ascii="Times New Roman" w:hAnsi="Times New Roman" w:cs="Times New Roman"/>
+          <w:sz w:val="24"/>
+        </w:rPr>
+      </w:pPr>
+      <w:r>
+        <w:rPr>
+          <w:rFonts w:ascii="Times New Roman" w:hAnsi="Times New Roman" w:cs="Times New Roman"/>
+          <w:sz w:val="24"/>
+        </w:rPr>
+        <w:tab/>
+      </w:r>
+      <w:proofErr w:type="spellStart"/>
+      <w:r>
+        <w:rPr>
+          <w:rFonts w:ascii="Times New Roman" w:hAnsi="Times New Roman" w:cs="Times New Roman"/>
+          <w:b/>
+          <w:sz w:val="24"/>
+        </w:rPr>
+        <w:t>CorgStack</w:t>
+      </w:r>
+      <w:proofErr w:type="spellEnd"/>
+      <w:r>
+        <w:rPr>
+          <w:rFonts w:ascii="Times New Roman" w:hAnsi="Times New Roman" w:cs="Times New Roman"/>
+          <w:b/>
+          <w:sz w:val="24"/>
+        </w:rPr>
+        <w:t xml:space="preserve"> Release 1</w:t>
+      </w:r>
+      <w:r>
+        <w:rPr>
+          <w:rFonts w:ascii="Times New Roman" w:hAnsi="Times New Roman" w:cs="Times New Roman"/>
+          <w:sz w:val="24"/>
+        </w:rPr>
+        <w:t xml:space="preserve"> – This was the release for Project Part 2 that implemented activity switching for about a quarter of the activities. This was also the release in which the test cases were created but not implemented. At this point all use cases were mapped out and a plan was set.</w:t>
+      </w:r>
+    </w:p>
+    <w:p>
+      <w:pPr>
+        <w:pStyle w:val="NoSpacing"/>
+        <w:rPr>
+          <w:rFonts w:ascii="Times New Roman" w:hAnsi="Times New Roman" w:cs="Times New Roman"/>
+          <w:sz w:val="24"/>
+        </w:rPr>
+      </w:pPr>
+      <w:r>
+        <w:rPr>
+          <w:rFonts w:ascii="Times New Roman" w:hAnsi="Times New Roman" w:cs="Times New Roman"/>
+          <w:sz w:val="24"/>
+        </w:rPr>
+        <w:tab/>
+      </w:r>
+      <w:proofErr w:type="spellStart"/>
+      <w:r>
+        <w:rPr>
+          <w:rFonts w:ascii="Times New Roman" w:hAnsi="Times New Roman" w:cs="Times New Roman"/>
+          <w:b/>
+          <w:sz w:val="24"/>
+        </w:rPr>
+        <w:t>CorgStack</w:t>
+      </w:r>
+      <w:proofErr w:type="spellEnd"/>
+      <w:r>
+        <w:rPr>
+          <w:rFonts w:ascii="Times New Roman" w:hAnsi="Times New Roman" w:cs="Times New Roman"/>
+          <w:b/>
+          <w:sz w:val="24"/>
+        </w:rPr>
+        <w:t xml:space="preserve"> Release 2</w:t>
+      </w:r>
+      <w:r>
+        <w:rPr>
+          <w:rFonts w:ascii="Times New Roman" w:hAnsi="Times New Roman" w:cs="Times New Roman"/>
+          <w:sz w:val="24"/>
+        </w:rPr>
+        <w:t xml:space="preserve"> – This was the second release, for Project Part 3. This release was a product prototype, showcasing most of the product functionality. </w:t>
+      </w:r>
+      <w:r>
+        <w:rPr>
+          <w:rFonts w:ascii="Times New Roman" w:hAnsi="Times New Roman" w:cs="Times New Roman"/>
+          <w:sz w:val="24"/>
+        </w:rPr>
+        <w:t>This product had over half of the use cases completed, including the adding and browsing questions, sorting questions and more.</w:t>
+      </w:r>
+    </w:p>
+    <w:p>
+      <w:pPr>
+        <w:pStyle w:val="NoSpacing"/>
+        <w:rPr>
+          <w:rFonts w:ascii="Times New Roman" w:hAnsi="Times New Roman" w:cs="Times New Roman"/>
+          <w:sz w:val="24"/>
+        </w:rPr>
+      </w:pPr>
+    </w:p>
+    <w:p>
+      <w:pPr>
+        <w:pStyle w:val="NoSpacing"/>
+      </w:pPr>
+      <w:r>
+        <w:rPr>
+          <w:rFonts w:ascii="Times New Roman" w:hAnsi="Times New Roman" w:cs="Times New Roman"/>
+          <w:sz w:val="24"/>
+        </w:rPr>
+        <w:t>Previous versions of the release plan are located in the project wiki.</w:t>
       </w:r>
     </w:p>
     <w:p>
@@ -402,14 +665,43 @@
           <w:sz w:val="28"/>
         </w:rPr>
       </w:pPr>
-      <w:r>
+    </w:p>
+    <w:p>
+      <w:pPr>
+        <w:pStyle w:val="NoSpacing"/>
         <w:rPr>
           <w:rFonts w:ascii="Times New Roman" w:hAnsi="Times New Roman" w:cs="Times New Roman"/>
           <w:b/>
           <w:color w:val="1F4E79" w:themeColor="accent1" w:themeShade="80"/>
           <w:sz w:val="28"/>
         </w:rPr>
-        <w:t xml:space="preserve">Tasks Required and </w:t>
+      </w:pPr>
+      <w:r>
+        <w:rPr>
+          <w:rFonts w:ascii="Times New Roman" w:hAnsi="Times New Roman" w:cs="Times New Roman"/>
+          <w:b/>
+          <w:color w:val="1F4E79" w:themeColor="accent1" w:themeShade="80"/>
+          <w:sz w:val="28"/>
+        </w:rPr>
+        <w:t xml:space="preserve">Tasks </w:t>
+      </w:r>
+      <w:r>
+        <w:rPr>
+          <w:rFonts w:ascii="Times New Roman" w:hAnsi="Times New Roman" w:cs="Times New Roman"/>
+          <w:b/>
+          <w:color w:val="1F4E79" w:themeColor="accent1" w:themeShade="80"/>
+          <w:sz w:val="28"/>
+        </w:rPr>
+        <w:t>Completed for this Release</w:t>
+      </w:r>
+      <w:r>
+        <w:rPr>
+          <w:rFonts w:ascii="Times New Roman" w:hAnsi="Times New Roman" w:cs="Times New Roman"/>
+          <w:b/>
+          <w:color w:val="1F4E79" w:themeColor="accent1" w:themeShade="80"/>
+          <w:sz w:val="28"/>
+        </w:rPr>
+        <w:t xml:space="preserve"> and </w:t>
       </w:r>
       <w:r>
         <w:rPr>
@@ -612,7 +904,7 @@
                 <w:b/>
                 <w:sz w:val="24"/>
               </w:rPr>
-              <w:t>UI Mockup and Storyboard</w:t>
+              <w:t>Geolocation</w:t>
             </w:r>
           </w:p>
         </w:tc>
@@ -706,7 +998,7 @@
                 <w:rFonts w:ascii="Times New Roman" w:hAnsi="Times New Roman" w:cs="Times New Roman"/>
                 <w:sz w:val="24"/>
               </w:rPr>
-              <w:t>Create Mock UI Drawing</w:t>
+              <w:t>Add geolocation to the Storyboard</w:t>
             </w:r>
           </w:p>
         </w:tc>
@@ -727,7 +1019,7 @@
                 <w:rFonts w:ascii="Times New Roman" w:hAnsi="Times New Roman" w:cs="Times New Roman"/>
                 <w:sz w:val="24"/>
               </w:rPr>
-              <w:t>1</w:t>
+              <w:t>3</w:t>
             </w:r>
           </w:p>
         </w:tc>
@@ -735,6 +1027,22 @@
           <w:tcPr>
             <w:tcW w:w="3117" w:type="dxa"/>
           </w:tcPr>
+          <w:p>
+            <w:pPr>
+              <w:pStyle w:val="NoSpacing"/>
+              <w:rPr>
+                <w:rFonts w:ascii="Times New Roman" w:hAnsi="Times New Roman" w:cs="Times New Roman"/>
+                <w:sz w:val="24"/>
+              </w:rPr>
+            </w:pPr>
+            <w:r>
+              <w:rPr>
+                <w:rFonts w:ascii="Times New Roman" w:hAnsi="Times New Roman" w:cs="Times New Roman"/>
+                <w:sz w:val="24"/>
+              </w:rPr>
+              <w:t>Wyatt Fleming</w:t>
+            </w:r>
+          </w:p>
           <w:p>
             <w:pPr>
               <w:pStyle w:val="NoSpacing"/>
@@ -771,7 +1079,7 @@
                 <w:rFonts w:ascii="Times New Roman" w:hAnsi="Times New Roman" w:cs="Times New Roman"/>
                 <w:sz w:val="24"/>
               </w:rPr>
-              <w:t>Create Storyboard</w:t>
+              <w:t>Addition of geolocation use cases and test cases</w:t>
             </w:r>
           </w:p>
         </w:tc>
@@ -792,7 +1100,7 @@
                 <w:rFonts w:ascii="Times New Roman" w:hAnsi="Times New Roman" w:cs="Times New Roman"/>
                 <w:sz w:val="24"/>
               </w:rPr>
-              <w:t>1</w:t>
+              <w:t>2</w:t>
             </w:r>
           </w:p>
         </w:tc>
@@ -800,6 +1108,22 @@
           <w:tcPr>
             <w:tcW w:w="3117" w:type="dxa"/>
           </w:tcPr>
+          <w:p>
+            <w:pPr>
+              <w:pStyle w:val="NoSpacing"/>
+              <w:rPr>
+                <w:rFonts w:ascii="Times New Roman" w:hAnsi="Times New Roman" w:cs="Times New Roman"/>
+                <w:sz w:val="24"/>
+              </w:rPr>
+            </w:pPr>
+            <w:r>
+              <w:rPr>
+                <w:rFonts w:ascii="Times New Roman" w:hAnsi="Times New Roman" w:cs="Times New Roman"/>
+                <w:sz w:val="24"/>
+              </w:rPr>
+              <w:t>Wyatt Fleming</w:t>
+            </w:r>
+          </w:p>
           <w:p>
             <w:pPr>
               <w:pStyle w:val="NoSpacing"/>
@@ -836,7 +1160,14 @@
                 <w:rFonts w:ascii="Times New Roman" w:hAnsi="Times New Roman" w:cs="Times New Roman"/>
                 <w:sz w:val="24"/>
               </w:rPr>
-              <w:t>Create Storyboard for specific important use cases</w:t>
+              <w:t>Implementation of geolocation</w:t>
+            </w:r>
+            <w:r>
+              <w:rPr>
+                <w:rFonts w:ascii="Times New Roman" w:hAnsi="Times New Roman" w:cs="Times New Roman"/>
+                <w:sz w:val="24"/>
+              </w:rPr>
+              <w:t xml:space="preserve"> in code</w:t>
             </w:r>
           </w:p>
         </w:tc>
@@ -857,7 +1188,7 @@
                 <w:rFonts w:ascii="Times New Roman" w:hAnsi="Times New Roman" w:cs="Times New Roman"/>
                 <w:sz w:val="24"/>
               </w:rPr>
-              <w:t>2</w:t>
+              <w:t>1</w:t>
             </w:r>
           </w:p>
         </w:tc>
@@ -865,6 +1196,22 @@
           <w:tcPr>
             <w:tcW w:w="3117" w:type="dxa"/>
           </w:tcPr>
+          <w:p>
+            <w:pPr>
+              <w:pStyle w:val="NoSpacing"/>
+              <w:rPr>
+                <w:rFonts w:ascii="Times New Roman" w:hAnsi="Times New Roman" w:cs="Times New Roman"/>
+                <w:sz w:val="24"/>
+              </w:rPr>
+            </w:pPr>
+            <w:r>
+              <w:rPr>
+                <w:rFonts w:ascii="Times New Roman" w:hAnsi="Times New Roman" w:cs="Times New Roman"/>
+                <w:sz w:val="24"/>
+              </w:rPr>
+              <w:t>Wyatt Fleming</w:t>
+            </w:r>
+          </w:p>
           <w:p>
             <w:pPr>
               <w:pStyle w:val="NoSpacing"/>
@@ -935,7 +1282,15 @@
                 <w:b/>
                 <w:sz w:val="24"/>
               </w:rPr>
-              <w:t>Requirement Specifications</w:t>
+              <w:t xml:space="preserve">Product UI and </w:t>
+            </w:r>
+            <w:r>
+              <w:rPr>
+                <w:rFonts w:ascii="Times New Roman" w:hAnsi="Times New Roman" w:cs="Times New Roman"/>
+                <w:b/>
+                <w:sz w:val="24"/>
+              </w:rPr>
+              <w:t>Elastic Search</w:t>
             </w:r>
           </w:p>
         </w:tc>
@@ -1029,7 +1384,7 @@
                 <w:rFonts w:ascii="Times New Roman" w:hAnsi="Times New Roman" w:cs="Times New Roman"/>
                 <w:sz w:val="24"/>
               </w:rPr>
-              <w:t>Create detailed numbered Use Cases</w:t>
+              <w:t>Fix issues related to UI and Searching</w:t>
             </w:r>
           </w:p>
         </w:tc>
@@ -1087,7 +1442,7 @@
                 <w:rFonts w:ascii="Times New Roman" w:hAnsi="Times New Roman" w:cs="Times New Roman"/>
                 <w:sz w:val="24"/>
               </w:rPr>
-              <w:t>Devon Sigurdson</w:t>
+              <w:t>Alex Makepeace</w:t>
             </w:r>
           </w:p>
         </w:tc>
@@ -1110,7 +1465,7 @@
                 <w:rFonts w:ascii="Times New Roman" w:hAnsi="Times New Roman" w:cs="Times New Roman"/>
                 <w:sz w:val="24"/>
               </w:rPr>
-              <w:t>Create list of verifying tests for each Use Case</w:t>
+              <w:t>Implement searching in the elastic search</w:t>
             </w:r>
           </w:p>
         </w:tc>
@@ -1168,7 +1523,14 @@
                 <w:rFonts w:ascii="Times New Roman" w:hAnsi="Times New Roman" w:cs="Times New Roman"/>
                 <w:sz w:val="24"/>
               </w:rPr>
-              <w:t>Devon Sigurdson</w:t>
+              <w:t>Alex Makepeace</w:t>
+            </w:r>
+            <w:r>
+              <w:rPr>
+                <w:rFonts w:ascii="Times New Roman" w:hAnsi="Times New Roman" w:cs="Times New Roman"/>
+                <w:sz w:val="24"/>
+              </w:rPr>
+              <w:t xml:space="preserve"> </w:t>
             </w:r>
           </w:p>
         </w:tc>
@@ -1191,7 +1553,23 @@
                 <w:rFonts w:ascii="Times New Roman" w:hAnsi="Times New Roman" w:cs="Times New Roman"/>
                 <w:sz w:val="24"/>
               </w:rPr>
-              <w:t>Write a skeleton JUnit test cases for all of the tests</w:t>
+              <w:t xml:space="preserve">Write a </w:t>
+            </w:r>
+            <w:proofErr w:type="spellStart"/>
+            <w:r>
+              <w:rPr>
+                <w:rFonts w:ascii="Times New Roman" w:hAnsi="Times New Roman" w:cs="Times New Roman"/>
+                <w:sz w:val="24"/>
+              </w:rPr>
+              <w:t>JUnit</w:t>
+            </w:r>
+            <w:proofErr w:type="spellEnd"/>
+            <w:r>
+              <w:rPr>
+                <w:rFonts w:ascii="Times New Roman" w:hAnsi="Times New Roman" w:cs="Times New Roman"/>
+                <w:sz w:val="24"/>
+              </w:rPr>
+              <w:t xml:space="preserve"> test cases for all of the tests</w:t>
             </w:r>
           </w:p>
         </w:tc>
@@ -1249,174 +1627,7 @@
                 <w:rFonts w:ascii="Times New Roman" w:hAnsi="Times New Roman" w:cs="Times New Roman"/>
                 <w:sz w:val="24"/>
               </w:rPr>
-              <w:t>Devon Sigurdson</w:t>
-            </w:r>
-          </w:p>
-        </w:tc>
-      </w:tr>
-      <w:tr>
-        <w:tc>
-          <w:tcPr>
-            <w:tcW w:w="3116" w:type="dxa"/>
-          </w:tcPr>
-          <w:p>
-            <w:pPr>
-              <w:pStyle w:val="NoSpacing"/>
-              <w:rPr>
-                <w:rFonts w:ascii="Times New Roman" w:hAnsi="Times New Roman" w:cs="Times New Roman"/>
-                <w:sz w:val="24"/>
-              </w:rPr>
-            </w:pPr>
-            <w:r>
-              <w:rPr>
-                <w:rFonts w:ascii="Times New Roman" w:hAnsi="Times New Roman" w:cs="Times New Roman"/>
-                <w:sz w:val="24"/>
-              </w:rPr>
-              <w:t xml:space="preserve">Write actual JUnit tests for all of the use cases (test values) </w:t>
-            </w:r>
-          </w:p>
-        </w:tc>
-        <w:tc>
-          <w:tcPr>
-            <w:tcW w:w="3117" w:type="dxa"/>
-          </w:tcPr>
-          <w:p>
-            <w:pPr>
-              <w:pStyle w:val="NoSpacing"/>
-              <w:rPr>
-                <w:rFonts w:ascii="Times New Roman" w:hAnsi="Times New Roman" w:cs="Times New Roman"/>
-                <w:sz w:val="24"/>
-              </w:rPr>
-            </w:pPr>
-            <w:r>
-              <w:rPr>
-                <w:rFonts w:ascii="Times New Roman" w:hAnsi="Times New Roman" w:cs="Times New Roman"/>
-                <w:sz w:val="24"/>
-              </w:rPr>
-              <w:t>3</w:t>
-            </w:r>
-            <w:r>
-              <w:rPr>
-                <w:rFonts w:ascii="Times New Roman" w:hAnsi="Times New Roman" w:cs="Times New Roman"/>
-                <w:sz w:val="24"/>
-              </w:rPr>
-              <w:t xml:space="preserve"> </w:t>
-            </w:r>
-            <w:r>
-              <w:rPr>
-                <w:rFonts w:ascii="Times New Roman" w:hAnsi="Times New Roman" w:cs="Times New Roman"/>
-                <w:sz w:val="24"/>
-              </w:rPr>
-              <w:t>–</w:t>
-            </w:r>
-            <w:r>
-              <w:rPr>
-                <w:rFonts w:ascii="Times New Roman" w:hAnsi="Times New Roman" w:cs="Times New Roman"/>
-                <w:sz w:val="24"/>
-              </w:rPr>
-              <w:t xml:space="preserve"> </w:t>
-            </w:r>
-            <w:r>
-              <w:rPr>
-                <w:rFonts w:ascii="Times New Roman" w:hAnsi="Times New Roman" w:cs="Times New Roman"/>
-                <w:sz w:val="24"/>
-              </w:rPr>
-              <w:t>4</w:t>
-            </w:r>
-          </w:p>
-        </w:tc>
-        <w:tc>
-          <w:tcPr>
-            <w:tcW w:w="3117" w:type="dxa"/>
-          </w:tcPr>
-          <w:p>
-            <w:pPr>
-              <w:pStyle w:val="NoSpacing"/>
-              <w:rPr>
-                <w:rFonts w:ascii="Times New Roman" w:hAnsi="Times New Roman" w:cs="Times New Roman"/>
-                <w:sz w:val="24"/>
-              </w:rPr>
-            </w:pPr>
-            <w:r>
-              <w:rPr>
-                <w:rFonts w:ascii="Times New Roman" w:hAnsi="Times New Roman" w:cs="Times New Roman"/>
-                <w:sz w:val="24"/>
-              </w:rPr>
-              <w:t>Wyatt Fleming, Devon Sigurdson, Ahmed Beshry</w:t>
-            </w:r>
-          </w:p>
-        </w:tc>
-      </w:tr>
-      <w:tr>
-        <w:tc>
-          <w:tcPr>
-            <w:tcW w:w="3116" w:type="dxa"/>
-          </w:tcPr>
-          <w:p>
-            <w:pPr>
-              <w:pStyle w:val="NoSpacing"/>
-              <w:rPr>
-                <w:rFonts w:ascii="Times New Roman" w:hAnsi="Times New Roman" w:cs="Times New Roman"/>
-                <w:sz w:val="24"/>
-              </w:rPr>
-            </w:pPr>
-            <w:r>
-              <w:rPr>
-                <w:rFonts w:ascii="Times New Roman" w:hAnsi="Times New Roman" w:cs="Times New Roman"/>
-                <w:sz w:val="24"/>
-              </w:rPr>
-              <w:t>Integrate tests with database</w:t>
-            </w:r>
-          </w:p>
-          <w:p>
-            <w:pPr>
-              <w:pStyle w:val="NoSpacing"/>
-              <w:rPr>
-                <w:rFonts w:ascii="Times New Roman" w:hAnsi="Times New Roman" w:cs="Times New Roman"/>
-                <w:sz w:val="24"/>
-              </w:rPr>
-            </w:pPr>
-          </w:p>
-        </w:tc>
-        <w:tc>
-          <w:tcPr>
-            <w:tcW w:w="3117" w:type="dxa"/>
-          </w:tcPr>
-          <w:p>
-            <w:pPr>
-              <w:pStyle w:val="NoSpacing"/>
-              <w:rPr>
-                <w:rFonts w:ascii="Times New Roman" w:hAnsi="Times New Roman" w:cs="Times New Roman"/>
-                <w:sz w:val="24"/>
-              </w:rPr>
-            </w:pPr>
-            <w:r>
-              <w:rPr>
-                <w:rFonts w:ascii="Times New Roman" w:hAnsi="Times New Roman" w:cs="Times New Roman"/>
-                <w:sz w:val="24"/>
-              </w:rPr>
-              <w:t>4</w:t>
-            </w:r>
-          </w:p>
-        </w:tc>
-        <w:tc>
-          <w:tcPr>
-            <w:tcW w:w="3117" w:type="dxa"/>
-          </w:tcPr>
-          <w:p>
-            <w:pPr>
-              <w:pStyle w:val="NoSpacing"/>
-              <w:rPr>
-                <w:rFonts w:ascii="Times New Roman" w:hAnsi="Times New Roman" w:cs="Times New Roman"/>
-                <w:sz w:val="24"/>
-              </w:rPr>
-            </w:pPr>
-            <w:r>
-              <w:rPr>
-                <w:rFonts w:ascii="Times New Roman" w:hAnsi="Times New Roman" w:cs="Times New Roman"/>
-                <w:sz w:val="24"/>
-              </w:rPr>
-              <w:t>TBD</w:t>
+              <w:t>Alex Makepeace</w:t>
             </w:r>
           </w:p>
         </w:tc>
@@ -1567,7 +1778,21 @@
                 <w:rFonts w:ascii="Times New Roman" w:hAnsi="Times New Roman" w:cs="Times New Roman"/>
                 <w:sz w:val="24"/>
               </w:rPr>
-              <w:t>Design Model View Controller structure</w:t>
+              <w:t>Continuous</w:t>
+            </w:r>
+            <w:r>
+              <w:rPr>
+                <w:rFonts w:ascii="Times New Roman" w:hAnsi="Times New Roman" w:cs="Times New Roman"/>
+                <w:sz w:val="24"/>
+              </w:rPr>
+              <w:t xml:space="preserve"> Model View Controller </w:t>
+            </w:r>
+            <w:r>
+              <w:rPr>
+                <w:rFonts w:ascii="Times New Roman" w:hAnsi="Times New Roman" w:cs="Times New Roman"/>
+                <w:sz w:val="24"/>
+              </w:rPr>
+              <w:t>maintenance</w:t>
             </w:r>
           </w:p>
         </w:tc>
@@ -1588,7 +1813,7 @@
                 <w:rFonts w:ascii="Times New Roman" w:hAnsi="Times New Roman" w:cs="Times New Roman"/>
                 <w:sz w:val="24"/>
               </w:rPr>
-              <w:t>1</w:t>
+              <w:t>3</w:t>
             </w:r>
           </w:p>
         </w:tc>
@@ -1609,7 +1834,23 @@
                 <w:rFonts w:ascii="Times New Roman" w:hAnsi="Times New Roman" w:cs="Times New Roman"/>
                 <w:sz w:val="24"/>
               </w:rPr>
-              <w:t>Wyatt Fleming, Devon Sigurdson, Ahmed Beshry</w:t>
+              <w:t xml:space="preserve">Wyatt Fleming, Devon </w:t>
+            </w:r>
+            <w:proofErr w:type="spellStart"/>
+            <w:r>
+              <w:rPr>
+                <w:rFonts w:ascii="Times New Roman" w:hAnsi="Times New Roman" w:cs="Times New Roman"/>
+                <w:sz w:val="24"/>
+              </w:rPr>
+              <w:t>Sigurdson</w:t>
+            </w:r>
+            <w:proofErr w:type="spellEnd"/>
+            <w:r>
+              <w:rPr>
+                <w:rFonts w:ascii="Times New Roman" w:hAnsi="Times New Roman" w:cs="Times New Roman"/>
+                <w:sz w:val="24"/>
+              </w:rPr>
+              <w:t>, Ahmed Beshry</w:t>
             </w:r>
           </w:p>
         </w:tc>
@@ -1632,7 +1873,7 @@
                 <w:rFonts w:ascii="Times New Roman" w:hAnsi="Times New Roman" w:cs="Times New Roman"/>
                 <w:sz w:val="24"/>
               </w:rPr>
-              <w:t>Create Initial UML class diagrams (using active MVC)</w:t>
+              <w:t>Create UML class diagrams (using active MVC)</w:t>
             </w:r>
           </w:p>
         </w:tc>
@@ -1675,7 +1916,7 @@
                 <w:sz w:val="24"/>
                 <w:shd w:val="clear" w:color="auto" w:fill="FFFFFF"/>
               </w:rPr>
-              <w:t>Oleksii Shevchenko</w:t>
+              <w:t>ALL</w:t>
             </w:r>
           </w:p>
         </w:tc>
@@ -1739,9 +1980,8 @@
               <w:rPr>
                 <w:rFonts w:ascii="Times New Roman" w:hAnsi="Times New Roman" w:cs="Times New Roman"/>
                 <w:sz w:val="24"/>
-                <w:shd w:val="clear" w:color="auto" w:fill="FFFFFF"/>
-              </w:rPr>
-              <w:t>Oleksii Shevchenko</w:t>
+              </w:rPr>
+              <w:t>ALL</w:t>
             </w:r>
           </w:p>
         </w:tc>
@@ -1828,9 +2068,8 @@
               <w:rPr>
                 <w:rFonts w:ascii="Times New Roman" w:hAnsi="Times New Roman" w:cs="Times New Roman"/>
                 <w:sz w:val="24"/>
-                <w:shd w:val="clear" w:color="auto" w:fill="FFFFFF"/>
-              </w:rPr>
-              <w:t>Oleksii Shevchenko</w:t>
+              </w:rPr>
+              <w:t>ALL</w:t>
             </w:r>
           </w:p>
         </w:tc>
@@ -1853,6 +2092,7 @@
                 <w:rFonts w:ascii="Times New Roman" w:hAnsi="Times New Roman" w:cs="Times New Roman"/>
                 <w:sz w:val="24"/>
               </w:rPr>
+              <w:lastRenderedPageBreak/>
               <w:t xml:space="preserve">Class creation and </w:t>
             </w:r>
             <w:r>
@@ -1881,21 +2121,7 @@
                 <w:rFonts w:ascii="Times New Roman" w:hAnsi="Times New Roman" w:cs="Times New Roman"/>
                 <w:sz w:val="24"/>
               </w:rPr>
-              <w:t>2</w:t>
-            </w:r>
-            <w:r>
-              <w:rPr>
-                <w:rFonts w:ascii="Times New Roman" w:hAnsi="Times New Roman" w:cs="Times New Roman"/>
-                <w:sz w:val="24"/>
-              </w:rPr>
-              <w:t xml:space="preserve"> </w:t>
-            </w:r>
-            <w:r>
-              <w:rPr>
-                <w:rFonts w:ascii="Times New Roman" w:hAnsi="Times New Roman" w:cs="Times New Roman"/>
-                <w:sz w:val="24"/>
-              </w:rPr>
-              <w:t>– 3</w:t>
+              <w:t>1</w:t>
             </w:r>
           </w:p>
         </w:tc>
@@ -1918,7 +2144,7 @@
                 <w:sz w:val="24"/>
                 <w:shd w:val="clear" w:color="auto" w:fill="FFFFFF"/>
               </w:rPr>
-              <w:t>Anthony Wu</w:t>
+              <w:t>ALL</w:t>
             </w:r>
           </w:p>
         </w:tc>
@@ -1975,7 +2201,7 @@
                 <w:b/>
                 <w:sz w:val="24"/>
               </w:rPr>
-              <w:t>Remaining Tasks</w:t>
+              <w:t>Answers and Replies</w:t>
             </w:r>
           </w:p>
         </w:tc>
@@ -2069,7 +2295,14 @@
                 <w:rFonts w:ascii="Times New Roman" w:hAnsi="Times New Roman" w:cs="Times New Roman"/>
                 <w:sz w:val="24"/>
               </w:rPr>
-              <w:t>Release Plan for current and future releases</w:t>
+              <w:t>Create UI for a</w:t>
+            </w:r>
+            <w:r>
+              <w:rPr>
+                <w:rFonts w:ascii="Times New Roman" w:hAnsi="Times New Roman" w:cs="Times New Roman"/>
+                <w:sz w:val="24"/>
+              </w:rPr>
+              <w:t>nswers and replies</w:t>
             </w:r>
           </w:p>
         </w:tc>
@@ -2090,7 +2323,7 @@
                 <w:rFonts w:ascii="Times New Roman" w:hAnsi="Times New Roman" w:cs="Times New Roman"/>
                 <w:sz w:val="24"/>
               </w:rPr>
-              <w:t>2</w:t>
+              <w:t>1</w:t>
             </w:r>
           </w:p>
         </w:tc>
@@ -2111,17 +2344,33 @@
                 <w:rFonts w:ascii="Times New Roman" w:hAnsi="Times New Roman" w:cs="Times New Roman"/>
                 <w:sz w:val="24"/>
               </w:rPr>
-              <w:t>Ahmed Beshry</w:t>
-            </w:r>
-          </w:p>
-          <w:p>
-            <w:pPr>
-              <w:pStyle w:val="NoSpacing"/>
-              <w:rPr>
-                <w:rFonts w:ascii="Times New Roman" w:hAnsi="Times New Roman" w:cs="Times New Roman"/>
-                <w:sz w:val="24"/>
-              </w:rPr>
-            </w:pPr>
+              <w:t>Anthony Wu</w:t>
+            </w:r>
+          </w:p>
+          <w:p>
+            <w:pPr>
+              <w:pStyle w:val="NoSpacing"/>
+              <w:rPr>
+                <w:rFonts w:ascii="Times New Roman" w:hAnsi="Times New Roman" w:cs="Times New Roman"/>
+                <w:sz w:val="24"/>
+              </w:rPr>
+            </w:pPr>
+            <w:proofErr w:type="spellStart"/>
+            <w:r>
+              <w:rPr>
+                <w:rFonts w:ascii="Times New Roman" w:hAnsi="Times New Roman" w:cs="Times New Roman"/>
+                <w:sz w:val="24"/>
+              </w:rPr>
+              <w:t>Oleksii</w:t>
+            </w:r>
+            <w:proofErr w:type="spellEnd"/>
+            <w:r>
+              <w:rPr>
+                <w:rFonts w:ascii="Times New Roman" w:hAnsi="Times New Roman" w:cs="Times New Roman"/>
+                <w:sz w:val="24"/>
+              </w:rPr>
+              <w:t xml:space="preserve"> Shevchenko</w:t>
+            </w:r>
           </w:p>
         </w:tc>
       </w:tr>
@@ -2144,7 +2393,7 @@
                 <w:rFonts w:ascii="Times New Roman" w:hAnsi="Times New Roman" w:cs="Times New Roman"/>
                 <w:sz w:val="24"/>
               </w:rPr>
-              <w:t>Glossary terminology updating</w:t>
+              <w:t>Create activities for answers and replies</w:t>
             </w:r>
           </w:p>
         </w:tc>
@@ -2165,7 +2414,7 @@
                 <w:rFonts w:ascii="Times New Roman" w:hAnsi="Times New Roman" w:cs="Times New Roman"/>
                 <w:sz w:val="24"/>
               </w:rPr>
-              <w:t>2</w:t>
+              <w:t>1</w:t>
             </w:r>
           </w:p>
         </w:tc>
@@ -2185,9 +2434,33 @@
               <w:rPr>
                 <w:rFonts w:ascii="Times New Roman" w:hAnsi="Times New Roman" w:cs="Times New Roman"/>
                 <w:sz w:val="24"/>
-                <w:shd w:val="clear" w:color="auto" w:fill="FFFFFF"/>
-              </w:rPr>
-              <w:t>All</w:t>
+              </w:rPr>
+              <w:t>Anthony Wu</w:t>
+            </w:r>
+          </w:p>
+          <w:p>
+            <w:pPr>
+              <w:pStyle w:val="NoSpacing"/>
+              <w:rPr>
+                <w:rFonts w:ascii="Times New Roman" w:hAnsi="Times New Roman" w:cs="Times New Roman"/>
+                <w:sz w:val="24"/>
+              </w:rPr>
+            </w:pPr>
+            <w:proofErr w:type="spellStart"/>
+            <w:r>
+              <w:rPr>
+                <w:rFonts w:ascii="Times New Roman" w:hAnsi="Times New Roman" w:cs="Times New Roman"/>
+                <w:sz w:val="24"/>
+              </w:rPr>
+              <w:t>Oleksii</w:t>
+            </w:r>
+            <w:proofErr w:type="spellEnd"/>
+            <w:r>
+              <w:rPr>
+                <w:rFonts w:ascii="Times New Roman" w:hAnsi="Times New Roman" w:cs="Times New Roman"/>
+                <w:sz w:val="24"/>
+              </w:rPr>
+              <w:t xml:space="preserve"> Shevchenko</w:t>
             </w:r>
           </w:p>
         </w:tc>
@@ -2210,7 +2483,7 @@
                 <w:rFonts w:ascii="Times New Roman" w:hAnsi="Times New Roman" w:cs="Times New Roman"/>
                 <w:sz w:val="24"/>
               </w:rPr>
-              <w:t>Glossary Reference updating</w:t>
+              <w:t>Implementation of answer and replies requirements</w:t>
             </w:r>
           </w:p>
         </w:tc>
@@ -2231,7 +2504,7 @@
                 <w:rFonts w:ascii="Times New Roman" w:hAnsi="Times New Roman" w:cs="Times New Roman"/>
                 <w:sz w:val="24"/>
               </w:rPr>
-              <w:t>2 – 3</w:t>
+              <w:t>1</w:t>
             </w:r>
           </w:p>
         </w:tc>
@@ -2245,26 +2518,40 @@
               <w:rPr>
                 <w:rFonts w:ascii="Times New Roman" w:hAnsi="Times New Roman" w:cs="Times New Roman"/>
                 <w:sz w:val="24"/>
-                <w:shd w:val="clear" w:color="auto" w:fill="FFFFFF"/>
-              </w:rPr>
-            </w:pPr>
-            <w:r>
-              <w:rPr>
-                <w:rFonts w:ascii="Times New Roman" w:hAnsi="Times New Roman" w:cs="Times New Roman"/>
-                <w:sz w:val="24"/>
-                <w:shd w:val="clear" w:color="auto" w:fill="FFFFFF"/>
-              </w:rPr>
-              <w:t>All</w:t>
-            </w:r>
-          </w:p>
-          <w:p>
-            <w:pPr>
-              <w:pStyle w:val="NoSpacing"/>
-              <w:rPr>
-                <w:rFonts w:ascii="Times New Roman" w:hAnsi="Times New Roman" w:cs="Times New Roman"/>
-                <w:sz w:val="24"/>
-              </w:rPr>
-            </w:pPr>
+              </w:rPr>
+            </w:pPr>
+            <w:r>
+              <w:rPr>
+                <w:rFonts w:ascii="Times New Roman" w:hAnsi="Times New Roman" w:cs="Times New Roman"/>
+                <w:sz w:val="24"/>
+              </w:rPr>
+              <w:t>Anthony Wu</w:t>
+            </w:r>
+          </w:p>
+          <w:p>
+            <w:pPr>
+              <w:pStyle w:val="NoSpacing"/>
+              <w:rPr>
+                <w:rFonts w:ascii="Times New Roman" w:hAnsi="Times New Roman" w:cs="Times New Roman"/>
+                <w:sz w:val="24"/>
+              </w:rPr>
+            </w:pPr>
+            <w:proofErr w:type="spellStart"/>
+            <w:r>
+              <w:rPr>
+                <w:rFonts w:ascii="Times New Roman" w:hAnsi="Times New Roman" w:cs="Times New Roman"/>
+                <w:sz w:val="24"/>
+              </w:rPr>
+              <w:t>Oleksii</w:t>
+            </w:r>
+            <w:proofErr w:type="spellEnd"/>
+            <w:r>
+              <w:rPr>
+                <w:rFonts w:ascii="Times New Roman" w:hAnsi="Times New Roman" w:cs="Times New Roman"/>
+                <w:sz w:val="24"/>
+              </w:rPr>
+              <w:t xml:space="preserve"> Shevchenko</w:t>
+            </w:r>
           </w:p>
         </w:tc>
       </w:tr>
@@ -2286,7 +2573,7 @@
                 <w:rFonts w:ascii="Times New Roman" w:hAnsi="Times New Roman" w:cs="Times New Roman"/>
                 <w:sz w:val="24"/>
               </w:rPr>
-              <w:t>Licensing</w:t>
+              <w:t>Compress Images</w:t>
             </w:r>
           </w:p>
           <w:p>
@@ -2316,7 +2603,7 @@
                 <w:rFonts w:ascii="Times New Roman" w:hAnsi="Times New Roman" w:cs="Times New Roman"/>
                 <w:sz w:val="24"/>
               </w:rPr>
-              <w:t>2</w:t>
+              <w:t>1</w:t>
             </w:r>
           </w:p>
         </w:tc>
@@ -2336,9 +2623,33 @@
               <w:rPr>
                 <w:rFonts w:ascii="Times New Roman" w:hAnsi="Times New Roman" w:cs="Times New Roman"/>
                 <w:sz w:val="24"/>
-                <w:shd w:val="clear" w:color="auto" w:fill="FFFFFF"/>
-              </w:rPr>
-              <w:t>Wyatt Fleming</w:t>
+              </w:rPr>
+              <w:t>Anthony Wu</w:t>
+            </w:r>
+          </w:p>
+          <w:p>
+            <w:pPr>
+              <w:pStyle w:val="NoSpacing"/>
+              <w:rPr>
+                <w:rFonts w:ascii="Times New Roman" w:hAnsi="Times New Roman" w:cs="Times New Roman"/>
+                <w:sz w:val="24"/>
+              </w:rPr>
+            </w:pPr>
+            <w:proofErr w:type="spellStart"/>
+            <w:r>
+              <w:rPr>
+                <w:rFonts w:ascii="Times New Roman" w:hAnsi="Times New Roman" w:cs="Times New Roman"/>
+                <w:sz w:val="24"/>
+              </w:rPr>
+              <w:t>Oleksii</w:t>
+            </w:r>
+            <w:proofErr w:type="spellEnd"/>
+            <w:r>
+              <w:rPr>
+                <w:rFonts w:ascii="Times New Roman" w:hAnsi="Times New Roman" w:cs="Times New Roman"/>
+                <w:sz w:val="24"/>
+              </w:rPr>
+              <w:t xml:space="preserve"> Shevchenko</w:t>
             </w:r>
           </w:p>
         </w:tc>
@@ -2361,14 +2672,7 @@
                 <w:rFonts w:ascii="Times New Roman" w:hAnsi="Times New Roman" w:cs="Times New Roman"/>
                 <w:sz w:val="24"/>
               </w:rPr>
-              <w:t xml:space="preserve">Create GitHub </w:t>
-            </w:r>
-            <w:r>
-              <w:rPr>
-                <w:rFonts w:ascii="Times New Roman" w:hAnsi="Times New Roman" w:cs="Times New Roman"/>
-                <w:sz w:val="24"/>
-              </w:rPr>
-              <w:t>Team Page</w:t>
+              <w:t>Add pictures to questions</w:t>
             </w:r>
           </w:p>
         </w:tc>
@@ -2403,27 +2707,1178 @@
               <w:rPr>
                 <w:rFonts w:ascii="Times New Roman" w:hAnsi="Times New Roman" w:cs="Times New Roman"/>
                 <w:sz w:val="24"/>
+              </w:rPr>
+            </w:pPr>
+            <w:r>
+              <w:rPr>
+                <w:rFonts w:ascii="Times New Roman" w:hAnsi="Times New Roman" w:cs="Times New Roman"/>
+                <w:sz w:val="24"/>
+              </w:rPr>
+              <w:t>Anthony Wu</w:t>
+            </w:r>
+          </w:p>
+          <w:p>
+            <w:pPr>
+              <w:pStyle w:val="NoSpacing"/>
+              <w:rPr>
+                <w:rFonts w:ascii="Times New Roman" w:hAnsi="Times New Roman" w:cs="Times New Roman"/>
+                <w:sz w:val="24"/>
                 <w:shd w:val="clear" w:color="auto" w:fill="FFFFFF"/>
               </w:rPr>
             </w:pPr>
+            <w:proofErr w:type="spellStart"/>
+            <w:r>
+              <w:rPr>
+                <w:rFonts w:ascii="Times New Roman" w:hAnsi="Times New Roman" w:cs="Times New Roman"/>
+                <w:sz w:val="24"/>
+              </w:rPr>
+              <w:t>Oleksii</w:t>
+            </w:r>
+            <w:proofErr w:type="spellEnd"/>
+            <w:r>
+              <w:rPr>
+                <w:rFonts w:ascii="Times New Roman" w:hAnsi="Times New Roman" w:cs="Times New Roman"/>
+                <w:sz w:val="24"/>
+              </w:rPr>
+              <w:t xml:space="preserve"> Shevchenko</w:t>
+            </w:r>
             <w:r>
               <w:rPr>
                 <w:rFonts w:ascii="Times New Roman" w:hAnsi="Times New Roman" w:cs="Times New Roman"/>
                 <w:sz w:val="24"/>
                 <w:shd w:val="clear" w:color="auto" w:fill="FFFFFF"/>
               </w:rPr>
-              <w:t>Wyatt Fleming</w:t>
-            </w:r>
-          </w:p>
-          <w:p>
-            <w:pPr>
-              <w:pStyle w:val="NoSpacing"/>
-              <w:rPr>
-                <w:rFonts w:ascii="Times New Roman" w:hAnsi="Times New Roman" w:cs="Times New Roman"/>
-                <w:sz w:val="24"/>
-                <w:shd w:val="clear" w:color="auto" w:fill="FFFFFF"/>
-              </w:rPr>
-            </w:pPr>
+              <w:t xml:space="preserve"> </w:t>
+            </w:r>
+          </w:p>
+        </w:tc>
+      </w:tr>
+    </w:tbl>
+    <w:p>
+      <w:pPr>
+        <w:pStyle w:val="NoSpacing"/>
+        <w:rPr>
+          <w:rFonts w:ascii="Times New Roman" w:hAnsi="Times New Roman" w:cs="Times New Roman"/>
+          <w:sz w:val="24"/>
+        </w:rPr>
+      </w:pPr>
+    </w:p>
+    <w:tbl>
+      <w:tblPr>
+        <w:tblStyle w:val="TableGrid"/>
+        <w:tblW w:w="0" w:type="auto"/>
+        <w:tblLook w:val="04A0" w:firstRow="1" w:lastRow="0" w:firstColumn="1" w:lastColumn="0" w:noHBand="0" w:noVBand="1"/>
+      </w:tblPr>
+      <w:tblGrid>
+        <w:gridCol w:w="3116"/>
+        <w:gridCol w:w="3117"/>
+        <w:gridCol w:w="3117"/>
+      </w:tblGrid>
+      <w:tr>
+        <w:tc>
+          <w:tcPr>
+            <w:tcW w:w="9350" w:type="dxa"/>
+            <w:gridSpan w:val="3"/>
+          </w:tcPr>
+          <w:p>
+            <w:pPr>
+              <w:pStyle w:val="NoSpacing"/>
+              <w:jc w:val="center"/>
+              <w:rPr>
+                <w:rFonts w:ascii="Times New Roman" w:hAnsi="Times New Roman" w:cs="Times New Roman"/>
+                <w:b/>
+                <w:sz w:val="24"/>
+              </w:rPr>
+            </w:pPr>
+            <w:r>
+              <w:rPr>
+                <w:rFonts w:ascii="Times New Roman" w:hAnsi="Times New Roman" w:cs="Times New Roman"/>
+                <w:b/>
+                <w:sz w:val="24"/>
+              </w:rPr>
+              <w:t>Data Management</w:t>
+            </w:r>
+          </w:p>
+        </w:tc>
+      </w:tr>
+      <w:tr>
+        <w:tc>
+          <w:tcPr>
+            <w:tcW w:w="3116" w:type="dxa"/>
+          </w:tcPr>
+          <w:p>
+            <w:pPr>
+              <w:pStyle w:val="NoSpacing"/>
+              <w:rPr>
+                <w:rFonts w:ascii="Times New Roman" w:hAnsi="Times New Roman" w:cs="Times New Roman"/>
+                <w:b/>
+                <w:sz w:val="24"/>
+              </w:rPr>
+            </w:pPr>
+            <w:r>
+              <w:rPr>
+                <w:rFonts w:ascii="Times New Roman" w:hAnsi="Times New Roman" w:cs="Times New Roman"/>
+                <w:b/>
+                <w:sz w:val="24"/>
+              </w:rPr>
+              <w:t>Tasks</w:t>
+            </w:r>
+          </w:p>
+        </w:tc>
+        <w:tc>
+          <w:tcPr>
+            <w:tcW w:w="3117" w:type="dxa"/>
+          </w:tcPr>
+          <w:p>
+            <w:pPr>
+              <w:pStyle w:val="NoSpacing"/>
+              <w:rPr>
+                <w:rFonts w:ascii="Times New Roman" w:hAnsi="Times New Roman" w:cs="Times New Roman"/>
+                <w:b/>
+                <w:sz w:val="24"/>
+              </w:rPr>
+            </w:pPr>
+            <w:r>
+              <w:rPr>
+                <w:rFonts w:ascii="Times New Roman" w:hAnsi="Times New Roman" w:cs="Times New Roman"/>
+                <w:b/>
+                <w:sz w:val="24"/>
+              </w:rPr>
+              <w:t>Priority</w:t>
+            </w:r>
+          </w:p>
+        </w:tc>
+        <w:tc>
+          <w:tcPr>
+            <w:tcW w:w="3117" w:type="dxa"/>
+          </w:tcPr>
+          <w:p>
+            <w:pPr>
+              <w:pStyle w:val="NoSpacing"/>
+              <w:rPr>
+                <w:rFonts w:ascii="Times New Roman" w:hAnsi="Times New Roman" w:cs="Times New Roman"/>
+                <w:b/>
+                <w:sz w:val="24"/>
+              </w:rPr>
+            </w:pPr>
+            <w:r>
+              <w:rPr>
+                <w:rFonts w:ascii="Times New Roman" w:hAnsi="Times New Roman" w:cs="Times New Roman"/>
+                <w:b/>
+                <w:sz w:val="24"/>
+              </w:rPr>
+              <w:t>Assigned To</w:t>
+            </w:r>
+          </w:p>
+        </w:tc>
+      </w:tr>
+      <w:tr>
+        <w:tc>
+          <w:tcPr>
+            <w:tcW w:w="3116" w:type="dxa"/>
+          </w:tcPr>
+          <w:p>
+            <w:pPr>
+              <w:pStyle w:val="NoSpacing"/>
+              <w:rPr>
+                <w:rFonts w:ascii="Times New Roman" w:hAnsi="Times New Roman" w:cs="Times New Roman"/>
+                <w:sz w:val="24"/>
+              </w:rPr>
+            </w:pPr>
+            <w:r>
+              <w:rPr>
+                <w:rFonts w:ascii="Times New Roman" w:hAnsi="Times New Roman" w:cs="Times New Roman"/>
+                <w:sz w:val="24"/>
+              </w:rPr>
+              <w:t>Push content when offline</w:t>
+            </w:r>
+          </w:p>
+        </w:tc>
+        <w:tc>
+          <w:tcPr>
+            <w:tcW w:w="3117" w:type="dxa"/>
+          </w:tcPr>
+          <w:p>
+            <w:pPr>
+              <w:pStyle w:val="NoSpacing"/>
+              <w:rPr>
+                <w:rFonts w:ascii="Times New Roman" w:hAnsi="Times New Roman" w:cs="Times New Roman"/>
+                <w:sz w:val="24"/>
+              </w:rPr>
+            </w:pPr>
+            <w:r>
+              <w:rPr>
+                <w:rFonts w:ascii="Times New Roman" w:hAnsi="Times New Roman" w:cs="Times New Roman"/>
+                <w:sz w:val="24"/>
+              </w:rPr>
+              <w:t>1</w:t>
+            </w:r>
+          </w:p>
+        </w:tc>
+        <w:tc>
+          <w:tcPr>
+            <w:tcW w:w="3117" w:type="dxa"/>
+          </w:tcPr>
+          <w:p>
+            <w:pPr>
+              <w:pStyle w:val="NoSpacing"/>
+              <w:rPr>
+                <w:rFonts w:ascii="Times New Roman" w:hAnsi="Times New Roman" w:cs="Times New Roman"/>
+                <w:sz w:val="24"/>
+              </w:rPr>
+            </w:pPr>
+            <w:r>
+              <w:rPr>
+                <w:rFonts w:ascii="Times New Roman" w:hAnsi="Times New Roman" w:cs="Times New Roman"/>
+                <w:sz w:val="24"/>
+              </w:rPr>
+              <w:t>Ahmed Beshry</w:t>
+            </w:r>
+          </w:p>
+          <w:p>
+            <w:pPr>
+              <w:pStyle w:val="NoSpacing"/>
+              <w:rPr>
+                <w:rFonts w:ascii="Times New Roman" w:hAnsi="Times New Roman" w:cs="Times New Roman"/>
+                <w:sz w:val="24"/>
+              </w:rPr>
+            </w:pPr>
+            <w:r>
+              <w:rPr>
+                <w:rFonts w:ascii="Times New Roman" w:hAnsi="Times New Roman" w:cs="Times New Roman"/>
+                <w:sz w:val="24"/>
+              </w:rPr>
+              <w:t xml:space="preserve">Devon </w:t>
+            </w:r>
+            <w:proofErr w:type="spellStart"/>
+            <w:r>
+              <w:rPr>
+                <w:rFonts w:ascii="Times New Roman" w:hAnsi="Times New Roman" w:cs="Times New Roman"/>
+                <w:sz w:val="24"/>
+              </w:rPr>
+              <w:t>Sigurdson</w:t>
+            </w:r>
+            <w:proofErr w:type="spellEnd"/>
+          </w:p>
+        </w:tc>
+      </w:tr>
+      <w:tr>
+        <w:tc>
+          <w:tcPr>
+            <w:tcW w:w="3116" w:type="dxa"/>
+          </w:tcPr>
+          <w:p>
+            <w:pPr>
+              <w:pStyle w:val="NoSpacing"/>
+              <w:rPr>
+                <w:rFonts w:ascii="Times New Roman" w:hAnsi="Times New Roman" w:cs="Times New Roman"/>
+                <w:sz w:val="24"/>
+                <w:vertAlign w:val="subscript"/>
+              </w:rPr>
+            </w:pPr>
+            <w:r>
+              <w:rPr>
+                <w:rFonts w:ascii="Times New Roman" w:hAnsi="Times New Roman" w:cs="Times New Roman"/>
+                <w:sz w:val="24"/>
+              </w:rPr>
+              <w:t>Author offline and doing anything while offline</w:t>
+            </w:r>
+          </w:p>
+        </w:tc>
+        <w:tc>
+          <w:tcPr>
+            <w:tcW w:w="3117" w:type="dxa"/>
+          </w:tcPr>
+          <w:p>
+            <w:pPr>
+              <w:pStyle w:val="NoSpacing"/>
+              <w:rPr>
+                <w:rFonts w:ascii="Times New Roman" w:hAnsi="Times New Roman" w:cs="Times New Roman"/>
+                <w:sz w:val="24"/>
+              </w:rPr>
+            </w:pPr>
+            <w:r>
+              <w:rPr>
+                <w:rFonts w:ascii="Times New Roman" w:hAnsi="Times New Roman" w:cs="Times New Roman"/>
+                <w:sz w:val="24"/>
+              </w:rPr>
+              <w:t>1</w:t>
+            </w:r>
+          </w:p>
+        </w:tc>
+        <w:tc>
+          <w:tcPr>
+            <w:tcW w:w="3117" w:type="dxa"/>
+          </w:tcPr>
+          <w:p>
+            <w:pPr>
+              <w:pStyle w:val="NoSpacing"/>
+              <w:rPr>
+                <w:rFonts w:ascii="Times New Roman" w:hAnsi="Times New Roman" w:cs="Times New Roman"/>
+                <w:sz w:val="24"/>
+              </w:rPr>
+            </w:pPr>
+            <w:r>
+              <w:rPr>
+                <w:rFonts w:ascii="Times New Roman" w:hAnsi="Times New Roman" w:cs="Times New Roman"/>
+                <w:sz w:val="24"/>
+              </w:rPr>
+              <w:t>Ahmed Beshry</w:t>
+            </w:r>
+          </w:p>
+          <w:p>
+            <w:pPr>
+              <w:pStyle w:val="NoSpacing"/>
+              <w:rPr>
+                <w:rFonts w:ascii="Times New Roman" w:hAnsi="Times New Roman" w:cs="Times New Roman"/>
+                <w:sz w:val="24"/>
+              </w:rPr>
+            </w:pPr>
+            <w:r>
+              <w:rPr>
+                <w:rFonts w:ascii="Times New Roman" w:hAnsi="Times New Roman" w:cs="Times New Roman"/>
+                <w:sz w:val="24"/>
+              </w:rPr>
+              <w:t xml:space="preserve">Devon </w:t>
+            </w:r>
+            <w:proofErr w:type="spellStart"/>
+            <w:r>
+              <w:rPr>
+                <w:rFonts w:ascii="Times New Roman" w:hAnsi="Times New Roman" w:cs="Times New Roman"/>
+                <w:sz w:val="24"/>
+              </w:rPr>
+              <w:t>Sigurdson</w:t>
+            </w:r>
+            <w:proofErr w:type="spellEnd"/>
+          </w:p>
+        </w:tc>
+      </w:tr>
+      <w:tr>
+        <w:tc>
+          <w:tcPr>
+            <w:tcW w:w="3116" w:type="dxa"/>
+          </w:tcPr>
+          <w:p>
+            <w:pPr>
+              <w:pStyle w:val="NoSpacing"/>
+              <w:rPr>
+                <w:rFonts w:ascii="Times New Roman" w:hAnsi="Times New Roman" w:cs="Times New Roman"/>
+                <w:sz w:val="24"/>
+              </w:rPr>
+            </w:pPr>
+            <w:r>
+              <w:rPr>
+                <w:rFonts w:ascii="Times New Roman" w:hAnsi="Times New Roman" w:cs="Times New Roman"/>
+                <w:sz w:val="24"/>
+              </w:rPr>
+              <w:t>Saving offline and online data</w:t>
+            </w:r>
+          </w:p>
+        </w:tc>
+        <w:tc>
+          <w:tcPr>
+            <w:tcW w:w="3117" w:type="dxa"/>
+          </w:tcPr>
+          <w:p>
+            <w:pPr>
+              <w:pStyle w:val="NoSpacing"/>
+              <w:rPr>
+                <w:rFonts w:ascii="Times New Roman" w:hAnsi="Times New Roman" w:cs="Times New Roman"/>
+                <w:sz w:val="24"/>
+              </w:rPr>
+            </w:pPr>
+            <w:r>
+              <w:rPr>
+                <w:rFonts w:ascii="Times New Roman" w:hAnsi="Times New Roman" w:cs="Times New Roman"/>
+                <w:sz w:val="24"/>
+              </w:rPr>
+              <w:t>1</w:t>
+            </w:r>
+          </w:p>
+        </w:tc>
+        <w:tc>
+          <w:tcPr>
+            <w:tcW w:w="3117" w:type="dxa"/>
+          </w:tcPr>
+          <w:p>
+            <w:pPr>
+              <w:pStyle w:val="NoSpacing"/>
+              <w:rPr>
+                <w:rFonts w:ascii="Times New Roman" w:hAnsi="Times New Roman" w:cs="Times New Roman"/>
+                <w:sz w:val="24"/>
+              </w:rPr>
+            </w:pPr>
+            <w:r>
+              <w:rPr>
+                <w:rFonts w:ascii="Times New Roman" w:hAnsi="Times New Roman" w:cs="Times New Roman"/>
+                <w:sz w:val="24"/>
+              </w:rPr>
+              <w:t>Ahmed Beshry</w:t>
+            </w:r>
+          </w:p>
+          <w:p>
+            <w:pPr>
+              <w:pStyle w:val="NoSpacing"/>
+              <w:rPr>
+                <w:rFonts w:ascii="Times New Roman" w:hAnsi="Times New Roman" w:cs="Times New Roman"/>
+                <w:sz w:val="24"/>
+              </w:rPr>
+            </w:pPr>
+            <w:r>
+              <w:rPr>
+                <w:rFonts w:ascii="Times New Roman" w:hAnsi="Times New Roman" w:cs="Times New Roman"/>
+                <w:sz w:val="24"/>
+              </w:rPr>
+              <w:t xml:space="preserve">Devon </w:t>
+            </w:r>
+            <w:proofErr w:type="spellStart"/>
+            <w:r>
+              <w:rPr>
+                <w:rFonts w:ascii="Times New Roman" w:hAnsi="Times New Roman" w:cs="Times New Roman"/>
+                <w:sz w:val="24"/>
+              </w:rPr>
+              <w:t>Sigurdson</w:t>
+            </w:r>
+            <w:proofErr w:type="spellEnd"/>
+          </w:p>
+        </w:tc>
+      </w:tr>
+      <w:tr>
+        <w:tc>
+          <w:tcPr>
+            <w:tcW w:w="3116" w:type="dxa"/>
+          </w:tcPr>
+          <w:p>
+            <w:pPr>
+              <w:pStyle w:val="NoSpacing"/>
+              <w:rPr>
+                <w:rFonts w:ascii="Times New Roman" w:hAnsi="Times New Roman" w:cs="Times New Roman"/>
+                <w:sz w:val="24"/>
+              </w:rPr>
+            </w:pPr>
+            <w:r>
+              <w:rPr>
+                <w:rFonts w:ascii="Times New Roman" w:hAnsi="Times New Roman" w:cs="Times New Roman"/>
+                <w:sz w:val="24"/>
+              </w:rPr>
+              <w:t>User profile handling</w:t>
+            </w:r>
+          </w:p>
+          <w:p>
+            <w:pPr>
+              <w:pStyle w:val="NoSpacing"/>
+              <w:rPr>
+                <w:rFonts w:ascii="Times New Roman" w:hAnsi="Times New Roman" w:cs="Times New Roman"/>
+                <w:sz w:val="24"/>
+              </w:rPr>
+            </w:pPr>
+          </w:p>
+        </w:tc>
+        <w:tc>
+          <w:tcPr>
+            <w:tcW w:w="3117" w:type="dxa"/>
+          </w:tcPr>
+          <w:p>
+            <w:pPr>
+              <w:pStyle w:val="NoSpacing"/>
+              <w:rPr>
+                <w:rFonts w:ascii="Times New Roman" w:hAnsi="Times New Roman" w:cs="Times New Roman"/>
+                <w:sz w:val="24"/>
+              </w:rPr>
+            </w:pPr>
+            <w:r>
+              <w:rPr>
+                <w:rFonts w:ascii="Times New Roman" w:hAnsi="Times New Roman" w:cs="Times New Roman"/>
+                <w:sz w:val="24"/>
+              </w:rPr>
+              <w:t>2</w:t>
+            </w:r>
+          </w:p>
+        </w:tc>
+        <w:tc>
+          <w:tcPr>
+            <w:tcW w:w="3117" w:type="dxa"/>
+          </w:tcPr>
+          <w:p>
+            <w:pPr>
+              <w:pStyle w:val="NoSpacing"/>
+              <w:rPr>
+                <w:rFonts w:ascii="Times New Roman" w:hAnsi="Times New Roman" w:cs="Times New Roman"/>
+                <w:sz w:val="24"/>
+              </w:rPr>
+            </w:pPr>
+            <w:r>
+              <w:rPr>
+                <w:rFonts w:ascii="Times New Roman" w:hAnsi="Times New Roman" w:cs="Times New Roman"/>
+                <w:sz w:val="24"/>
+              </w:rPr>
+              <w:t>Ahmed Beshry</w:t>
+            </w:r>
+          </w:p>
+          <w:p>
+            <w:pPr>
+              <w:pStyle w:val="NoSpacing"/>
+              <w:rPr>
+                <w:rFonts w:ascii="Times New Roman" w:hAnsi="Times New Roman" w:cs="Times New Roman"/>
+                <w:sz w:val="24"/>
+              </w:rPr>
+            </w:pPr>
+            <w:r>
+              <w:rPr>
+                <w:rFonts w:ascii="Times New Roman" w:hAnsi="Times New Roman" w:cs="Times New Roman"/>
+                <w:sz w:val="24"/>
+              </w:rPr>
+              <w:t xml:space="preserve">Devon </w:t>
+            </w:r>
+            <w:proofErr w:type="spellStart"/>
+            <w:r>
+              <w:rPr>
+                <w:rFonts w:ascii="Times New Roman" w:hAnsi="Times New Roman" w:cs="Times New Roman"/>
+                <w:sz w:val="24"/>
+              </w:rPr>
+              <w:t>Sigurdson</w:t>
+            </w:r>
+            <w:proofErr w:type="spellEnd"/>
+          </w:p>
+        </w:tc>
+      </w:tr>
+      <w:tr>
+        <w:tc>
+          <w:tcPr>
+            <w:tcW w:w="3116" w:type="dxa"/>
+          </w:tcPr>
+          <w:p>
+            <w:pPr>
+              <w:pStyle w:val="NoSpacing"/>
+              <w:rPr>
+                <w:rFonts w:ascii="Times New Roman" w:hAnsi="Times New Roman" w:cs="Times New Roman"/>
+                <w:sz w:val="24"/>
+              </w:rPr>
+            </w:pPr>
+            <w:r>
+              <w:rPr>
+                <w:rFonts w:ascii="Times New Roman" w:hAnsi="Times New Roman" w:cs="Times New Roman"/>
+                <w:sz w:val="24"/>
+              </w:rPr>
+              <w:t>Create a user page with options</w:t>
+            </w:r>
+          </w:p>
+        </w:tc>
+        <w:tc>
+          <w:tcPr>
+            <w:tcW w:w="3117" w:type="dxa"/>
+          </w:tcPr>
+          <w:p>
+            <w:pPr>
+              <w:pStyle w:val="NoSpacing"/>
+              <w:rPr>
+                <w:rFonts w:ascii="Times New Roman" w:hAnsi="Times New Roman" w:cs="Times New Roman"/>
+                <w:sz w:val="24"/>
+              </w:rPr>
+            </w:pPr>
+            <w:r>
+              <w:rPr>
+                <w:rFonts w:ascii="Times New Roman" w:hAnsi="Times New Roman" w:cs="Times New Roman"/>
+                <w:sz w:val="24"/>
+              </w:rPr>
+              <w:t>2</w:t>
+            </w:r>
+          </w:p>
+        </w:tc>
+        <w:tc>
+          <w:tcPr>
+            <w:tcW w:w="3117" w:type="dxa"/>
+          </w:tcPr>
+          <w:p>
+            <w:pPr>
+              <w:pStyle w:val="NoSpacing"/>
+              <w:rPr>
+                <w:rFonts w:ascii="Times New Roman" w:hAnsi="Times New Roman" w:cs="Times New Roman"/>
+                <w:sz w:val="24"/>
+              </w:rPr>
+            </w:pPr>
+            <w:r>
+              <w:rPr>
+                <w:rFonts w:ascii="Times New Roman" w:hAnsi="Times New Roman" w:cs="Times New Roman"/>
+                <w:sz w:val="24"/>
+              </w:rPr>
+              <w:t>Ahmed Beshry</w:t>
+            </w:r>
+          </w:p>
+          <w:p>
+            <w:pPr>
+              <w:pStyle w:val="NoSpacing"/>
+              <w:rPr>
+                <w:rFonts w:ascii="Times New Roman" w:hAnsi="Times New Roman" w:cs="Times New Roman"/>
+                <w:sz w:val="24"/>
+              </w:rPr>
+            </w:pPr>
+            <w:r>
+              <w:rPr>
+                <w:rFonts w:ascii="Times New Roman" w:hAnsi="Times New Roman" w:cs="Times New Roman"/>
+                <w:sz w:val="24"/>
+              </w:rPr>
+              <w:t xml:space="preserve">Devon </w:t>
+            </w:r>
+            <w:proofErr w:type="spellStart"/>
+            <w:r>
+              <w:rPr>
+                <w:rFonts w:ascii="Times New Roman" w:hAnsi="Times New Roman" w:cs="Times New Roman"/>
+                <w:sz w:val="24"/>
+              </w:rPr>
+              <w:t>Sigurdson</w:t>
+            </w:r>
+            <w:proofErr w:type="spellEnd"/>
+          </w:p>
+        </w:tc>
+      </w:tr>
+    </w:tbl>
+    <w:p>
+      <w:pPr>
+        <w:pStyle w:val="NoSpacing"/>
+        <w:rPr>
+          <w:rFonts w:ascii="Times New Roman" w:hAnsi="Times New Roman" w:cs="Times New Roman"/>
+          <w:sz w:val="24"/>
+        </w:rPr>
+      </w:pPr>
+    </w:p>
+    <w:p>
+      <w:pPr>
+        <w:pStyle w:val="NoSpacing"/>
+        <w:rPr>
+          <w:rFonts w:ascii="Times New Roman" w:hAnsi="Times New Roman" w:cs="Times New Roman"/>
+          <w:sz w:val="24"/>
+        </w:rPr>
+      </w:pPr>
+    </w:p>
+    <w:tbl>
+      <w:tblPr>
+        <w:tblStyle w:val="TableGrid"/>
+        <w:tblW w:w="0" w:type="auto"/>
+        <w:tblLook w:val="04A0" w:firstRow="1" w:lastRow="0" w:firstColumn="1" w:lastColumn="0" w:noHBand="0" w:noVBand="1"/>
+      </w:tblPr>
+      <w:tblGrid>
+        <w:gridCol w:w="3116"/>
+        <w:gridCol w:w="3117"/>
+        <w:gridCol w:w="3117"/>
+      </w:tblGrid>
+      <w:tr>
+        <w:tc>
+          <w:tcPr>
+            <w:tcW w:w="9350" w:type="dxa"/>
+            <w:gridSpan w:val="3"/>
+          </w:tcPr>
+          <w:p>
+            <w:pPr>
+              <w:pStyle w:val="NoSpacing"/>
+              <w:jc w:val="center"/>
+              <w:rPr>
+                <w:rFonts w:ascii="Times New Roman" w:hAnsi="Times New Roman" w:cs="Times New Roman"/>
+                <w:b/>
+                <w:sz w:val="24"/>
+              </w:rPr>
+            </w:pPr>
+            <w:r>
+              <w:rPr>
+                <w:rFonts w:ascii="Times New Roman" w:hAnsi="Times New Roman" w:cs="Times New Roman"/>
+                <w:b/>
+                <w:sz w:val="24"/>
+              </w:rPr>
+              <w:t>Additional Requirements</w:t>
+            </w:r>
+          </w:p>
+        </w:tc>
+      </w:tr>
+      <w:tr>
+        <w:tc>
+          <w:tcPr>
+            <w:tcW w:w="3116" w:type="dxa"/>
+          </w:tcPr>
+          <w:p>
+            <w:pPr>
+              <w:pStyle w:val="NoSpacing"/>
+              <w:rPr>
+                <w:rFonts w:ascii="Times New Roman" w:hAnsi="Times New Roman" w:cs="Times New Roman"/>
+                <w:b/>
+                <w:sz w:val="24"/>
+              </w:rPr>
+            </w:pPr>
+            <w:r>
+              <w:rPr>
+                <w:rFonts w:ascii="Times New Roman" w:hAnsi="Times New Roman" w:cs="Times New Roman"/>
+                <w:b/>
+                <w:sz w:val="24"/>
+              </w:rPr>
+              <w:t>Tasks</w:t>
+            </w:r>
+          </w:p>
+        </w:tc>
+        <w:tc>
+          <w:tcPr>
+            <w:tcW w:w="3117" w:type="dxa"/>
+          </w:tcPr>
+          <w:p>
+            <w:pPr>
+              <w:pStyle w:val="NoSpacing"/>
+              <w:rPr>
+                <w:rFonts w:ascii="Times New Roman" w:hAnsi="Times New Roman" w:cs="Times New Roman"/>
+                <w:b/>
+                <w:sz w:val="24"/>
+              </w:rPr>
+            </w:pPr>
+            <w:r>
+              <w:rPr>
+                <w:rFonts w:ascii="Times New Roman" w:hAnsi="Times New Roman" w:cs="Times New Roman"/>
+                <w:b/>
+                <w:sz w:val="24"/>
+              </w:rPr>
+              <w:t>Priority</w:t>
+            </w:r>
+          </w:p>
+        </w:tc>
+        <w:tc>
+          <w:tcPr>
+            <w:tcW w:w="3117" w:type="dxa"/>
+          </w:tcPr>
+          <w:p>
+            <w:pPr>
+              <w:pStyle w:val="NoSpacing"/>
+              <w:rPr>
+                <w:rFonts w:ascii="Times New Roman" w:hAnsi="Times New Roman" w:cs="Times New Roman"/>
+                <w:b/>
+                <w:sz w:val="24"/>
+              </w:rPr>
+            </w:pPr>
+            <w:r>
+              <w:rPr>
+                <w:rFonts w:ascii="Times New Roman" w:hAnsi="Times New Roman" w:cs="Times New Roman"/>
+                <w:b/>
+                <w:sz w:val="24"/>
+              </w:rPr>
+              <w:t>Assigned To</w:t>
+            </w:r>
+          </w:p>
+        </w:tc>
+      </w:tr>
+      <w:tr>
+        <w:tc>
+          <w:tcPr>
+            <w:tcW w:w="3116" w:type="dxa"/>
+          </w:tcPr>
+          <w:p>
+            <w:pPr>
+              <w:pStyle w:val="NoSpacing"/>
+              <w:rPr>
+                <w:rFonts w:ascii="Times New Roman" w:hAnsi="Times New Roman" w:cs="Times New Roman"/>
+                <w:sz w:val="24"/>
+              </w:rPr>
+            </w:pPr>
+            <w:r>
+              <w:rPr>
+                <w:rFonts w:ascii="Times New Roman" w:hAnsi="Times New Roman" w:cs="Times New Roman"/>
+                <w:sz w:val="24"/>
+              </w:rPr>
+              <w:t>Update UML</w:t>
+            </w:r>
+          </w:p>
+        </w:tc>
+        <w:tc>
+          <w:tcPr>
+            <w:tcW w:w="3117" w:type="dxa"/>
+          </w:tcPr>
+          <w:p>
+            <w:pPr>
+              <w:pStyle w:val="NoSpacing"/>
+              <w:rPr>
+                <w:rFonts w:ascii="Times New Roman" w:hAnsi="Times New Roman" w:cs="Times New Roman"/>
+                <w:sz w:val="24"/>
+              </w:rPr>
+            </w:pPr>
+            <w:r>
+              <w:rPr>
+                <w:rFonts w:ascii="Times New Roman" w:hAnsi="Times New Roman" w:cs="Times New Roman"/>
+                <w:sz w:val="24"/>
+              </w:rPr>
+              <w:t>1</w:t>
+            </w:r>
+          </w:p>
+        </w:tc>
+        <w:tc>
+          <w:tcPr>
+            <w:tcW w:w="3117" w:type="dxa"/>
+          </w:tcPr>
+          <w:p>
+            <w:pPr>
+              <w:pStyle w:val="NoSpacing"/>
+              <w:rPr>
+                <w:rFonts w:ascii="Times New Roman" w:hAnsi="Times New Roman" w:cs="Times New Roman"/>
+                <w:sz w:val="24"/>
+              </w:rPr>
+            </w:pPr>
+            <w:r>
+              <w:rPr>
+                <w:rFonts w:ascii="Times New Roman" w:hAnsi="Times New Roman" w:cs="Times New Roman"/>
+                <w:sz w:val="24"/>
+              </w:rPr>
+              <w:t>Ahmed Beshry</w:t>
+            </w:r>
+          </w:p>
+          <w:p>
+            <w:pPr>
+              <w:pStyle w:val="NoSpacing"/>
+              <w:rPr>
+                <w:rFonts w:ascii="Times New Roman" w:hAnsi="Times New Roman" w:cs="Times New Roman"/>
+                <w:sz w:val="24"/>
+              </w:rPr>
+            </w:pPr>
+            <w:r>
+              <w:rPr>
+                <w:rFonts w:ascii="Times New Roman" w:hAnsi="Times New Roman" w:cs="Times New Roman"/>
+                <w:sz w:val="24"/>
+              </w:rPr>
+              <w:t xml:space="preserve">Devon </w:t>
+            </w:r>
+            <w:proofErr w:type="spellStart"/>
+            <w:r>
+              <w:rPr>
+                <w:rFonts w:ascii="Times New Roman" w:hAnsi="Times New Roman" w:cs="Times New Roman"/>
+                <w:sz w:val="24"/>
+              </w:rPr>
+              <w:t>Sigurdson</w:t>
+            </w:r>
+            <w:proofErr w:type="spellEnd"/>
+          </w:p>
+        </w:tc>
+      </w:tr>
+      <w:tr>
+        <w:trPr>
+          <w:trHeight w:val="70"/>
+        </w:trPr>
+        <w:tc>
+          <w:tcPr>
+            <w:tcW w:w="3116" w:type="dxa"/>
+          </w:tcPr>
+          <w:p>
+            <w:pPr>
+              <w:pStyle w:val="NoSpacing"/>
+              <w:rPr>
+                <w:rFonts w:ascii="Times New Roman" w:hAnsi="Times New Roman" w:cs="Times New Roman"/>
+                <w:sz w:val="24"/>
+                <w:vertAlign w:val="subscript"/>
+              </w:rPr>
+            </w:pPr>
+            <w:r>
+              <w:rPr>
+                <w:rFonts w:ascii="Times New Roman" w:hAnsi="Times New Roman" w:cs="Times New Roman"/>
+                <w:sz w:val="24"/>
+              </w:rPr>
+              <w:t xml:space="preserve">Update </w:t>
+            </w:r>
+            <w:proofErr w:type="spellStart"/>
+            <w:r>
+              <w:rPr>
+                <w:rFonts w:ascii="Times New Roman" w:hAnsi="Times New Roman" w:cs="Times New Roman"/>
+                <w:sz w:val="24"/>
+              </w:rPr>
+              <w:t>JavaDoc</w:t>
+            </w:r>
+            <w:proofErr w:type="spellEnd"/>
+          </w:p>
+        </w:tc>
+        <w:tc>
+          <w:tcPr>
+            <w:tcW w:w="3117" w:type="dxa"/>
+          </w:tcPr>
+          <w:p>
+            <w:pPr>
+              <w:pStyle w:val="NoSpacing"/>
+              <w:rPr>
+                <w:rFonts w:ascii="Times New Roman" w:hAnsi="Times New Roman" w:cs="Times New Roman"/>
+                <w:sz w:val="24"/>
+              </w:rPr>
+            </w:pPr>
+            <w:r>
+              <w:rPr>
+                <w:rFonts w:ascii="Times New Roman" w:hAnsi="Times New Roman" w:cs="Times New Roman"/>
+                <w:sz w:val="24"/>
+              </w:rPr>
+              <w:t>1</w:t>
+            </w:r>
+          </w:p>
+        </w:tc>
+        <w:tc>
+          <w:tcPr>
+            <w:tcW w:w="3117" w:type="dxa"/>
+          </w:tcPr>
+          <w:p>
+            <w:pPr>
+              <w:pStyle w:val="NoSpacing"/>
+              <w:rPr>
+                <w:rFonts w:ascii="Times New Roman" w:hAnsi="Times New Roman" w:cs="Times New Roman"/>
+                <w:sz w:val="24"/>
+              </w:rPr>
+            </w:pPr>
+            <w:r>
+              <w:rPr>
+                <w:rFonts w:ascii="Times New Roman" w:hAnsi="Times New Roman" w:cs="Times New Roman"/>
+                <w:sz w:val="24"/>
+              </w:rPr>
+              <w:t>ALL</w:t>
+            </w:r>
+          </w:p>
+          <w:p>
+            <w:pPr>
+              <w:pStyle w:val="NoSpacing"/>
+              <w:rPr>
+                <w:rFonts w:ascii="Times New Roman" w:hAnsi="Times New Roman" w:cs="Times New Roman"/>
+                <w:sz w:val="24"/>
+              </w:rPr>
+            </w:pPr>
+          </w:p>
+        </w:tc>
+      </w:tr>
+      <w:tr>
+        <w:tc>
+          <w:tcPr>
+            <w:tcW w:w="3116" w:type="dxa"/>
+          </w:tcPr>
+          <w:p>
+            <w:pPr>
+              <w:pStyle w:val="NoSpacing"/>
+              <w:rPr>
+                <w:rFonts w:ascii="Times New Roman" w:hAnsi="Times New Roman" w:cs="Times New Roman"/>
+                <w:sz w:val="24"/>
+              </w:rPr>
+            </w:pPr>
+            <w:r>
+              <w:rPr>
+                <w:rFonts w:ascii="Times New Roman" w:hAnsi="Times New Roman" w:cs="Times New Roman"/>
+                <w:sz w:val="24"/>
+              </w:rPr>
+              <w:t>Testing Power Consumption</w:t>
+            </w:r>
+          </w:p>
+        </w:tc>
+        <w:tc>
+          <w:tcPr>
+            <w:tcW w:w="3117" w:type="dxa"/>
+          </w:tcPr>
+          <w:p>
+            <w:pPr>
+              <w:pStyle w:val="NoSpacing"/>
+              <w:rPr>
+                <w:rFonts w:ascii="Times New Roman" w:hAnsi="Times New Roman" w:cs="Times New Roman"/>
+                <w:sz w:val="24"/>
+              </w:rPr>
+            </w:pPr>
+            <w:r>
+              <w:rPr>
+                <w:rFonts w:ascii="Times New Roman" w:hAnsi="Times New Roman" w:cs="Times New Roman"/>
+                <w:sz w:val="24"/>
+              </w:rPr>
+              <w:t>1</w:t>
+            </w:r>
+          </w:p>
+        </w:tc>
+        <w:tc>
+          <w:tcPr>
+            <w:tcW w:w="3117" w:type="dxa"/>
+          </w:tcPr>
+          <w:p>
+            <w:pPr>
+              <w:pStyle w:val="NoSpacing"/>
+              <w:rPr>
+                <w:rFonts w:ascii="Times New Roman" w:hAnsi="Times New Roman" w:cs="Times New Roman"/>
+                <w:sz w:val="24"/>
+              </w:rPr>
+            </w:pPr>
+            <w:r>
+              <w:rPr>
+                <w:rFonts w:ascii="Times New Roman" w:hAnsi="Times New Roman" w:cs="Times New Roman"/>
+                <w:sz w:val="24"/>
+              </w:rPr>
+              <w:t>Ahmed Beshry</w:t>
+            </w:r>
+          </w:p>
+          <w:p>
+            <w:pPr>
+              <w:pStyle w:val="NoSpacing"/>
+              <w:rPr>
+                <w:rFonts w:ascii="Times New Roman" w:hAnsi="Times New Roman" w:cs="Times New Roman"/>
+                <w:sz w:val="24"/>
+              </w:rPr>
+            </w:pPr>
+            <w:r>
+              <w:rPr>
+                <w:rFonts w:ascii="Times New Roman" w:hAnsi="Times New Roman" w:cs="Times New Roman"/>
+                <w:sz w:val="24"/>
+              </w:rPr>
+              <w:t xml:space="preserve">Devon </w:t>
+            </w:r>
+            <w:proofErr w:type="spellStart"/>
+            <w:r>
+              <w:rPr>
+                <w:rFonts w:ascii="Times New Roman" w:hAnsi="Times New Roman" w:cs="Times New Roman"/>
+                <w:sz w:val="24"/>
+              </w:rPr>
+              <w:t>Sigurdson</w:t>
+            </w:r>
+            <w:proofErr w:type="spellEnd"/>
+          </w:p>
+        </w:tc>
+      </w:tr>
+      <w:tr>
+        <w:tc>
+          <w:tcPr>
+            <w:tcW w:w="3116" w:type="dxa"/>
+          </w:tcPr>
+          <w:p>
+            <w:pPr>
+              <w:pStyle w:val="NoSpacing"/>
+              <w:rPr>
+                <w:rFonts w:ascii="Times New Roman" w:hAnsi="Times New Roman" w:cs="Times New Roman"/>
+                <w:sz w:val="24"/>
+              </w:rPr>
+            </w:pPr>
+            <w:r>
+              <w:rPr>
+                <w:rFonts w:ascii="Times New Roman" w:hAnsi="Times New Roman" w:cs="Times New Roman"/>
+                <w:sz w:val="24"/>
+              </w:rPr>
+              <w:t>Create a Video of the application use</w:t>
+            </w:r>
+          </w:p>
+        </w:tc>
+        <w:tc>
+          <w:tcPr>
+            <w:tcW w:w="3117" w:type="dxa"/>
+          </w:tcPr>
+          <w:p>
+            <w:pPr>
+              <w:pStyle w:val="NoSpacing"/>
+              <w:rPr>
+                <w:rFonts w:ascii="Times New Roman" w:hAnsi="Times New Roman" w:cs="Times New Roman"/>
+                <w:sz w:val="24"/>
+              </w:rPr>
+            </w:pPr>
+            <w:r>
+              <w:rPr>
+                <w:rFonts w:ascii="Times New Roman" w:hAnsi="Times New Roman" w:cs="Times New Roman"/>
+                <w:sz w:val="24"/>
+              </w:rPr>
+              <w:t>4</w:t>
+            </w:r>
+          </w:p>
+        </w:tc>
+        <w:tc>
+          <w:tcPr>
+            <w:tcW w:w="3117" w:type="dxa"/>
+          </w:tcPr>
+          <w:p>
+            <w:pPr>
+              <w:pStyle w:val="NoSpacing"/>
+              <w:rPr>
+                <w:rFonts w:ascii="Times New Roman" w:hAnsi="Times New Roman" w:cs="Times New Roman"/>
+                <w:sz w:val="24"/>
+              </w:rPr>
+            </w:pPr>
+            <w:r>
+              <w:rPr>
+                <w:rFonts w:ascii="Times New Roman" w:hAnsi="Times New Roman" w:cs="Times New Roman"/>
+                <w:sz w:val="24"/>
+              </w:rPr>
+              <w:t>Ahmed Beshry</w:t>
+            </w:r>
+          </w:p>
+          <w:p>
+            <w:pPr>
+              <w:pStyle w:val="NoSpacing"/>
+              <w:rPr>
+                <w:rFonts w:ascii="Times New Roman" w:hAnsi="Times New Roman" w:cs="Times New Roman"/>
+                <w:sz w:val="24"/>
+              </w:rPr>
+            </w:pPr>
+            <w:r>
+              <w:rPr>
+                <w:rFonts w:ascii="Times New Roman" w:hAnsi="Times New Roman" w:cs="Times New Roman"/>
+                <w:sz w:val="24"/>
+              </w:rPr>
+              <w:t xml:space="preserve">Devon </w:t>
+            </w:r>
+            <w:proofErr w:type="spellStart"/>
+            <w:r>
+              <w:rPr>
+                <w:rFonts w:ascii="Times New Roman" w:hAnsi="Times New Roman" w:cs="Times New Roman"/>
+                <w:sz w:val="24"/>
+              </w:rPr>
+              <w:t>Sigurdson</w:t>
+            </w:r>
+            <w:proofErr w:type="spellEnd"/>
+          </w:p>
+        </w:tc>
+      </w:tr>
+      <w:tr>
+        <w:tc>
+          <w:tcPr>
+            <w:tcW w:w="3116" w:type="dxa"/>
+          </w:tcPr>
+          <w:p>
+            <w:pPr>
+              <w:pStyle w:val="NoSpacing"/>
+              <w:rPr>
+                <w:rFonts w:ascii="Times New Roman" w:hAnsi="Times New Roman" w:cs="Times New Roman"/>
+                <w:sz w:val="24"/>
+              </w:rPr>
+            </w:pPr>
+            <w:r>
+              <w:rPr>
+                <w:rFonts w:ascii="Times New Roman" w:hAnsi="Times New Roman" w:cs="Times New Roman"/>
+                <w:sz w:val="24"/>
+              </w:rPr>
+              <w:t>Update wiki, glossary and references</w:t>
+            </w:r>
+          </w:p>
+        </w:tc>
+        <w:tc>
+          <w:tcPr>
+            <w:tcW w:w="3117" w:type="dxa"/>
+          </w:tcPr>
+          <w:p>
+            <w:pPr>
+              <w:pStyle w:val="NoSpacing"/>
+              <w:rPr>
+                <w:rFonts w:ascii="Times New Roman" w:hAnsi="Times New Roman" w:cs="Times New Roman"/>
+                <w:sz w:val="24"/>
+              </w:rPr>
+            </w:pPr>
+            <w:r>
+              <w:rPr>
+                <w:rFonts w:ascii="Times New Roman" w:hAnsi="Times New Roman" w:cs="Times New Roman"/>
+                <w:sz w:val="24"/>
+              </w:rPr>
+              <w:t>1</w:t>
+            </w:r>
+          </w:p>
+        </w:tc>
+        <w:tc>
+          <w:tcPr>
+            <w:tcW w:w="3117" w:type="dxa"/>
+          </w:tcPr>
+          <w:p>
+            <w:pPr>
+              <w:pStyle w:val="NoSpacing"/>
+              <w:rPr>
+                <w:rFonts w:ascii="Times New Roman" w:hAnsi="Times New Roman" w:cs="Times New Roman"/>
+                <w:sz w:val="24"/>
+              </w:rPr>
+            </w:pPr>
+            <w:r>
+              <w:rPr>
+                <w:rFonts w:ascii="Times New Roman" w:hAnsi="Times New Roman" w:cs="Times New Roman"/>
+                <w:sz w:val="24"/>
+              </w:rPr>
+              <w:t>ALL</w:t>
+            </w:r>
           </w:p>
         </w:tc>
       </w:tr>
@@ -2617,7 +4072,7 @@
                 <w:rFonts w:ascii="Times New Roman" w:hAnsi="Times New Roman" w:cs="Times New Roman"/>
                 <w:sz w:val="24"/>
               </w:rPr>
-              <w:t>September 27, 2014</w:t>
+              <w:t>November 7, 2014</w:t>
             </w:r>
           </w:p>
           <w:p>
@@ -2647,7 +4102,7 @@
                 <w:rFonts w:ascii="Times New Roman" w:hAnsi="Times New Roman" w:cs="Times New Roman"/>
                 <w:sz w:val="24"/>
               </w:rPr>
-              <w:t>Create GitHub Team Page</w:t>
+              <w:t>Fix UI bugs, and update release plan</w:t>
             </w:r>
           </w:p>
         </w:tc>
@@ -2670,8 +4125,24 @@
                 <w:rFonts w:ascii="Times New Roman" w:hAnsi="Times New Roman" w:cs="Times New Roman"/>
                 <w:sz w:val="24"/>
               </w:rPr>
-              <w:t>October 3, 2014</w:t>
-            </w:r>
+              <w:t>November 8</w:t>
+            </w:r>
+            <w:r>
+              <w:rPr>
+                <w:rFonts w:ascii="Times New Roman" w:hAnsi="Times New Roman" w:cs="Times New Roman"/>
+                <w:sz w:val="24"/>
+              </w:rPr>
+              <w:t>, 2014</w:t>
+            </w:r>
+          </w:p>
+          <w:p>
+            <w:pPr>
+              <w:pStyle w:val="NoSpacing"/>
+              <w:rPr>
+                <w:rFonts w:ascii="Times New Roman" w:hAnsi="Times New Roman" w:cs="Times New Roman"/>
+                <w:sz w:val="24"/>
+              </w:rPr>
+            </w:pPr>
           </w:p>
         </w:tc>
         <w:tc>
@@ -2691,17 +4162,8 @@
                 <w:rFonts w:ascii="Times New Roman" w:hAnsi="Times New Roman" w:cs="Times New Roman"/>
                 <w:sz w:val="24"/>
               </w:rPr>
-              <w:t>Create License</w:t>
-            </w:r>
-          </w:p>
-          <w:p>
-            <w:pPr>
-              <w:pStyle w:val="NoSpacing"/>
-              <w:rPr>
-                <w:rFonts w:ascii="Times New Roman" w:hAnsi="Times New Roman" w:cs="Times New Roman"/>
-                <w:sz w:val="24"/>
-              </w:rPr>
-            </w:pPr>
+              <w:t>Start implementation of elastic search searching</w:t>
+            </w:r>
           </w:p>
         </w:tc>
       </w:tr>
@@ -2723,7 +4185,14 @@
                 <w:rFonts w:ascii="Times New Roman" w:hAnsi="Times New Roman" w:cs="Times New Roman"/>
                 <w:sz w:val="24"/>
               </w:rPr>
-              <w:t>October 4, 2014</w:t>
+              <w:t>November 9</w:t>
+            </w:r>
+            <w:r>
+              <w:rPr>
+                <w:rFonts w:ascii="Times New Roman" w:hAnsi="Times New Roman" w:cs="Times New Roman"/>
+                <w:sz w:val="24"/>
+              </w:rPr>
+              <w:t>, 2014</w:t>
             </w:r>
           </w:p>
           <w:p>
@@ -2753,7 +4222,7 @@
                 <w:rFonts w:ascii="Times New Roman" w:hAnsi="Times New Roman" w:cs="Times New Roman"/>
                 <w:sz w:val="24"/>
               </w:rPr>
-              <w:t>Design Model View Controller structure</w:t>
+              <w:t xml:space="preserve">Picture addition implementation </w:t>
             </w:r>
           </w:p>
         </w:tc>
@@ -2776,8 +4245,24 @@
                 <w:rFonts w:ascii="Times New Roman" w:hAnsi="Times New Roman" w:cs="Times New Roman"/>
                 <w:sz w:val="24"/>
               </w:rPr>
-              <w:t>October 4, 2014</w:t>
-            </w:r>
+              <w:t>November 9</w:t>
+            </w:r>
+            <w:r>
+              <w:rPr>
+                <w:rFonts w:ascii="Times New Roman" w:hAnsi="Times New Roman" w:cs="Times New Roman"/>
+                <w:sz w:val="24"/>
+              </w:rPr>
+              <w:t>, 2014</w:t>
+            </w:r>
+          </w:p>
+          <w:p>
+            <w:pPr>
+              <w:pStyle w:val="NoSpacing"/>
+              <w:rPr>
+                <w:rFonts w:ascii="Times New Roman" w:hAnsi="Times New Roman" w:cs="Times New Roman"/>
+                <w:sz w:val="24"/>
+              </w:rPr>
+            </w:pPr>
           </w:p>
         </w:tc>
         <w:tc>
@@ -2797,7 +4282,7 @@
                 <w:rFonts w:ascii="Times New Roman" w:hAnsi="Times New Roman" w:cs="Times New Roman"/>
                 <w:sz w:val="24"/>
               </w:rPr>
-              <w:t>Create list of verifying tests for each Use Case</w:t>
+              <w:t>Begin Answer and reply UI creation</w:t>
             </w:r>
           </w:p>
         </w:tc>
@@ -2820,8 +4305,24 @@
                 <w:rFonts w:ascii="Times New Roman" w:hAnsi="Times New Roman" w:cs="Times New Roman"/>
                 <w:sz w:val="24"/>
               </w:rPr>
-              <w:t>October 4, 2014</w:t>
-            </w:r>
+              <w:t>November 11</w:t>
+            </w:r>
+            <w:r>
+              <w:rPr>
+                <w:rFonts w:ascii="Times New Roman" w:hAnsi="Times New Roman" w:cs="Times New Roman"/>
+                <w:sz w:val="24"/>
+              </w:rPr>
+              <w:t>, 2014</w:t>
+            </w:r>
+          </w:p>
+          <w:p>
+            <w:pPr>
+              <w:pStyle w:val="NoSpacing"/>
+              <w:rPr>
+                <w:rFonts w:ascii="Times New Roman" w:hAnsi="Times New Roman" w:cs="Times New Roman"/>
+                <w:sz w:val="24"/>
+              </w:rPr>
+            </w:pPr>
           </w:p>
         </w:tc>
         <w:tc>
@@ -2841,17 +4342,8 @@
                 <w:rFonts w:ascii="Times New Roman" w:hAnsi="Times New Roman" w:cs="Times New Roman"/>
                 <w:sz w:val="24"/>
               </w:rPr>
-              <w:t>Create Mock UI Drawing</w:t>
-            </w:r>
-          </w:p>
-          <w:p>
-            <w:pPr>
-              <w:pStyle w:val="NoSpacing"/>
-              <w:rPr>
-                <w:rFonts w:ascii="Times New Roman" w:hAnsi="Times New Roman" w:cs="Times New Roman"/>
-                <w:sz w:val="24"/>
-              </w:rPr>
-            </w:pPr>
+              <w:t>Begin saving answers and replies for later viewing</w:t>
+            </w:r>
           </w:p>
         </w:tc>
       </w:tr>
@@ -2873,8 +4365,24 @@
                 <w:rFonts w:ascii="Times New Roman" w:hAnsi="Times New Roman" w:cs="Times New Roman"/>
                 <w:sz w:val="24"/>
               </w:rPr>
-              <w:t>October 4, 2014</w:t>
-            </w:r>
+              <w:t>November 12</w:t>
+            </w:r>
+            <w:r>
+              <w:rPr>
+                <w:rFonts w:ascii="Times New Roman" w:hAnsi="Times New Roman" w:cs="Times New Roman"/>
+                <w:sz w:val="24"/>
+              </w:rPr>
+              <w:t>, 2014</w:t>
+            </w:r>
+          </w:p>
+          <w:p>
+            <w:pPr>
+              <w:pStyle w:val="NoSpacing"/>
+              <w:rPr>
+                <w:rFonts w:ascii="Times New Roman" w:hAnsi="Times New Roman" w:cs="Times New Roman"/>
+                <w:sz w:val="24"/>
+              </w:rPr>
+            </w:pPr>
           </w:p>
         </w:tc>
         <w:tc>
@@ -3028,14 +4536,14 @@
                 <w:rFonts w:ascii="Times New Roman" w:hAnsi="Times New Roman" w:cs="Times New Roman"/>
                 <w:sz w:val="24"/>
               </w:rPr>
-              <w:t>October 5, 2014</w:t>
-            </w:r>
-            <w:r>
-              <w:rPr>
-                <w:rFonts w:ascii="Times New Roman" w:hAnsi="Times New Roman" w:cs="Times New Roman"/>
-                <w:sz w:val="24"/>
-              </w:rPr>
-              <w:t xml:space="preserve"> (Start)</w:t>
+              <w:t>November 15</w:t>
+            </w:r>
+            <w:r>
+              <w:rPr>
+                <w:rFonts w:ascii="Times New Roman" w:hAnsi="Times New Roman" w:cs="Times New Roman"/>
+                <w:sz w:val="24"/>
+              </w:rPr>
+              <w:t>, 2014</w:t>
             </w:r>
           </w:p>
           <w:p>
@@ -3065,7 +4573,7 @@
                 <w:rFonts w:ascii="Times New Roman" w:hAnsi="Times New Roman" w:cs="Times New Roman"/>
                 <w:sz w:val="24"/>
               </w:rPr>
-              <w:t>Create Storyboard</w:t>
+              <w:t xml:space="preserve">Complete picture addition to a question </w:t>
             </w:r>
           </w:p>
         </w:tc>
@@ -3088,15 +4596,24 @@
                 <w:rFonts w:ascii="Times New Roman" w:hAnsi="Times New Roman" w:cs="Times New Roman"/>
                 <w:sz w:val="24"/>
               </w:rPr>
-              <w:t>October 6, 2014</w:t>
-            </w:r>
-            <w:r>
-              <w:rPr>
-                <w:rFonts w:ascii="Times New Roman" w:hAnsi="Times New Roman" w:cs="Times New Roman"/>
-                <w:sz w:val="24"/>
-              </w:rPr>
-              <w:t xml:space="preserve"> (Start)</w:t>
-            </w:r>
+              <w:t>November 16</w:t>
+            </w:r>
+            <w:r>
+              <w:rPr>
+                <w:rFonts w:ascii="Times New Roman" w:hAnsi="Times New Roman" w:cs="Times New Roman"/>
+                <w:sz w:val="24"/>
+              </w:rPr>
+              <w:t>, 2014</w:t>
+            </w:r>
+          </w:p>
+          <w:p>
+            <w:pPr>
+              <w:pStyle w:val="NoSpacing"/>
+              <w:rPr>
+                <w:rFonts w:ascii="Times New Roman" w:hAnsi="Times New Roman" w:cs="Times New Roman"/>
+                <w:sz w:val="24"/>
+              </w:rPr>
+            </w:pPr>
           </w:p>
         </w:tc>
         <w:tc>
@@ -3116,7 +4633,7 @@
                 <w:rFonts w:ascii="Times New Roman" w:hAnsi="Times New Roman" w:cs="Times New Roman"/>
                 <w:sz w:val="24"/>
               </w:rPr>
-              <w:t>Create Storyboard for specific important use cases</w:t>
+              <w:t>Begin picture addition to an answer</w:t>
             </w:r>
           </w:p>
         </w:tc>
@@ -3139,7 +4656,14 @@
                 <w:rFonts w:ascii="Times New Roman" w:hAnsi="Times New Roman" w:cs="Times New Roman"/>
                 <w:sz w:val="24"/>
               </w:rPr>
-              <w:t>October 7, 2014 (Start)</w:t>
+              <w:t>November 16</w:t>
+            </w:r>
+            <w:r>
+              <w:rPr>
+                <w:rFonts w:ascii="Times New Roman" w:hAnsi="Times New Roman" w:cs="Times New Roman"/>
+                <w:sz w:val="24"/>
+              </w:rPr>
+              <w:t>, 2014</w:t>
             </w:r>
           </w:p>
           <w:p>
@@ -3169,7 +4693,7 @@
                 <w:rFonts w:ascii="Times New Roman" w:hAnsi="Times New Roman" w:cs="Times New Roman"/>
                 <w:sz w:val="24"/>
               </w:rPr>
-              <w:t>Create detailed numbered Use Cases</w:t>
+              <w:t>Complete elastic search searching</w:t>
             </w:r>
           </w:p>
         </w:tc>
@@ -3192,8 +4716,31 @@
                 <w:rFonts w:ascii="Times New Roman" w:hAnsi="Times New Roman" w:cs="Times New Roman"/>
                 <w:sz w:val="24"/>
               </w:rPr>
-              <w:t>October 7, 2014 (Start)</w:t>
-            </w:r>
+              <w:t xml:space="preserve">November </w:t>
+            </w:r>
+            <w:r>
+              <w:rPr>
+                <w:rFonts w:ascii="Times New Roman" w:hAnsi="Times New Roman" w:cs="Times New Roman"/>
+                <w:sz w:val="24"/>
+              </w:rPr>
+              <w:t>1</w:t>
+            </w:r>
+            <w:r>
+              <w:rPr>
+                <w:rFonts w:ascii="Times New Roman" w:hAnsi="Times New Roman" w:cs="Times New Roman"/>
+                <w:sz w:val="24"/>
+              </w:rPr>
+              <w:t>7, 2014</w:t>
+            </w:r>
+          </w:p>
+          <w:p>
+            <w:pPr>
+              <w:pStyle w:val="NoSpacing"/>
+              <w:rPr>
+                <w:rFonts w:ascii="Times New Roman" w:hAnsi="Times New Roman" w:cs="Times New Roman"/>
+                <w:sz w:val="24"/>
+              </w:rPr>
+            </w:pPr>
           </w:p>
         </w:tc>
         <w:tc>
@@ -3213,7 +4760,7 @@
                 <w:rFonts w:ascii="Times New Roman" w:hAnsi="Times New Roman" w:cs="Times New Roman"/>
                 <w:sz w:val="24"/>
               </w:rPr>
-              <w:t>Create Initial UML class diagrams (using active MVC)</w:t>
+              <w:t>Update UML overall</w:t>
             </w:r>
           </w:p>
         </w:tc>
@@ -3236,7 +4783,21 @@
                 <w:rFonts w:ascii="Times New Roman" w:hAnsi="Times New Roman" w:cs="Times New Roman"/>
                 <w:sz w:val="24"/>
               </w:rPr>
-              <w:t xml:space="preserve">October 8, 2014 </w:t>
+              <w:t xml:space="preserve">November </w:t>
+            </w:r>
+            <w:r>
+              <w:rPr>
+                <w:rFonts w:ascii="Times New Roman" w:hAnsi="Times New Roman" w:cs="Times New Roman"/>
+                <w:sz w:val="24"/>
+              </w:rPr>
+              <w:t>18</w:t>
+            </w:r>
+            <w:r>
+              <w:rPr>
+                <w:rFonts w:ascii="Times New Roman" w:hAnsi="Times New Roman" w:cs="Times New Roman"/>
+                <w:sz w:val="24"/>
+              </w:rPr>
+              <w:t>, 2014</w:t>
             </w:r>
           </w:p>
           <w:p>
@@ -3258,17 +4819,15 @@
               <w:pStyle w:val="NoSpacing"/>
               <w:rPr>
                 <w:rFonts w:ascii="Times New Roman" w:hAnsi="Times New Roman" w:cs="Times New Roman"/>
-                <w:b/>
-                <w:sz w:val="24"/>
-              </w:rPr>
-            </w:pPr>
-            <w:r>
-              <w:rPr>
-                <w:rFonts w:ascii="Times New Roman" w:hAnsi="Times New Roman" w:cs="Times New Roman"/>
-                <w:b/>
-                <w:sz w:val="24"/>
-              </w:rPr>
-              <w:t>TEAM MEETING</w:t>
+                <w:sz w:val="24"/>
+              </w:rPr>
+            </w:pPr>
+            <w:r>
+              <w:rPr>
+                <w:rFonts w:ascii="Times New Roman" w:hAnsi="Times New Roman" w:cs="Times New Roman"/>
+                <w:sz w:val="24"/>
+              </w:rPr>
+              <w:t>Compress images implementation</w:t>
             </w:r>
           </w:p>
         </w:tc>
@@ -3291,8 +4850,24 @@
                 <w:rFonts w:ascii="Times New Roman" w:hAnsi="Times New Roman" w:cs="Times New Roman"/>
                 <w:sz w:val="24"/>
               </w:rPr>
-              <w:t>October 8, 2014 (Complete)</w:t>
-            </w:r>
+              <w:t>November 19</w:t>
+            </w:r>
+            <w:r>
+              <w:rPr>
+                <w:rFonts w:ascii="Times New Roman" w:hAnsi="Times New Roman" w:cs="Times New Roman"/>
+                <w:sz w:val="24"/>
+              </w:rPr>
+              <w:t>, 2014</w:t>
+            </w:r>
+          </w:p>
+          <w:p>
+            <w:pPr>
+              <w:pStyle w:val="NoSpacing"/>
+              <w:rPr>
+                <w:rFonts w:ascii="Times New Roman" w:hAnsi="Times New Roman" w:cs="Times New Roman"/>
+                <w:sz w:val="24"/>
+              </w:rPr>
+            </w:pPr>
           </w:p>
         </w:tc>
         <w:tc>
@@ -3312,7 +4887,7 @@
                 <w:rFonts w:ascii="Times New Roman" w:hAnsi="Times New Roman" w:cs="Times New Roman"/>
                 <w:sz w:val="24"/>
               </w:rPr>
-              <w:t>Whole Storyboard, Storyboard for specific important use cases</w:t>
+              <w:t>Begin pushing content offline code</w:t>
             </w:r>
           </w:p>
         </w:tc>
@@ -3335,7 +4910,14 @@
                 <w:rFonts w:ascii="Times New Roman" w:hAnsi="Times New Roman" w:cs="Times New Roman"/>
                 <w:sz w:val="24"/>
               </w:rPr>
-              <w:t>October 8, 2014 (Start)</w:t>
+              <w:t>November 19</w:t>
+            </w:r>
+            <w:r>
+              <w:rPr>
+                <w:rFonts w:ascii="Times New Roman" w:hAnsi="Times New Roman" w:cs="Times New Roman"/>
+                <w:sz w:val="24"/>
+              </w:rPr>
+              <w:t>, 2014</w:t>
             </w:r>
           </w:p>
           <w:p>
@@ -3357,15 +4939,17 @@
               <w:pStyle w:val="NoSpacing"/>
               <w:rPr>
                 <w:rFonts w:ascii="Times New Roman" w:hAnsi="Times New Roman" w:cs="Times New Roman"/>
-                <w:sz w:val="24"/>
-              </w:rPr>
-            </w:pPr>
-            <w:r>
-              <w:rPr>
-                <w:rFonts w:ascii="Times New Roman" w:hAnsi="Times New Roman" w:cs="Times New Roman"/>
-                <w:sz w:val="24"/>
-              </w:rPr>
-              <w:t>Write a skeleton JUnit test cases for all of the tests</w:t>
+                <w:b/>
+                <w:sz w:val="24"/>
+              </w:rPr>
+            </w:pPr>
+            <w:r>
+              <w:rPr>
+                <w:rFonts w:ascii="Times New Roman" w:hAnsi="Times New Roman" w:cs="Times New Roman"/>
+                <w:b/>
+                <w:sz w:val="24"/>
+              </w:rPr>
+              <w:t>TEAM MEETING</w:t>
             </w:r>
           </w:p>
         </w:tc>
@@ -3388,7 +4972,21 @@
                 <w:rFonts w:ascii="Times New Roman" w:hAnsi="Times New Roman" w:cs="Times New Roman"/>
                 <w:sz w:val="24"/>
               </w:rPr>
-              <w:t>October 9, 2014</w:t>
+              <w:t xml:space="preserve">November </w:t>
+            </w:r>
+            <w:r>
+              <w:rPr>
+                <w:rFonts w:ascii="Times New Roman" w:hAnsi="Times New Roman" w:cs="Times New Roman"/>
+                <w:sz w:val="24"/>
+              </w:rPr>
+              <w:t>20</w:t>
+            </w:r>
+            <w:r>
+              <w:rPr>
+                <w:rFonts w:ascii="Times New Roman" w:hAnsi="Times New Roman" w:cs="Times New Roman"/>
+                <w:sz w:val="24"/>
+              </w:rPr>
+              <w:t>, 2014</w:t>
             </w:r>
           </w:p>
           <w:p>
@@ -3418,7 +5016,7 @@
                 <w:rFonts w:ascii="Times New Roman" w:hAnsi="Times New Roman" w:cs="Times New Roman"/>
                 <w:sz w:val="24"/>
               </w:rPr>
-              <w:t>Class creation and UML integration into code</w:t>
+              <w:t>Update UML based on changing team requirements</w:t>
             </w:r>
           </w:p>
         </w:tc>
@@ -3441,8 +5039,31 @@
                 <w:rFonts w:ascii="Times New Roman" w:hAnsi="Times New Roman" w:cs="Times New Roman"/>
                 <w:sz w:val="24"/>
               </w:rPr>
-              <w:t>October 9-12, 2014</w:t>
-            </w:r>
+              <w:t xml:space="preserve">November </w:t>
+            </w:r>
+            <w:r>
+              <w:rPr>
+                <w:rFonts w:ascii="Times New Roman" w:hAnsi="Times New Roman" w:cs="Times New Roman"/>
+                <w:sz w:val="24"/>
+              </w:rPr>
+              <w:t>21</w:t>
+            </w:r>
+            <w:r>
+              <w:rPr>
+                <w:rFonts w:ascii="Times New Roman" w:hAnsi="Times New Roman" w:cs="Times New Roman"/>
+                <w:sz w:val="24"/>
+              </w:rPr>
+              <w:t>, 2014</w:t>
+            </w:r>
+          </w:p>
+          <w:p>
+            <w:pPr>
+              <w:pStyle w:val="NoSpacing"/>
+              <w:rPr>
+                <w:rFonts w:ascii="Times New Roman" w:hAnsi="Times New Roman" w:cs="Times New Roman"/>
+                <w:sz w:val="24"/>
+              </w:rPr>
+            </w:pPr>
           </w:p>
         </w:tc>
         <w:tc>
@@ -3462,95 +5083,14 @@
                 <w:rFonts w:ascii="Times New Roman" w:hAnsi="Times New Roman" w:cs="Times New Roman"/>
                 <w:sz w:val="24"/>
               </w:rPr>
-              <w:t>Continue to work on JUnit Test Skeleton (All tests 1 -22)</w:t>
-            </w:r>
-          </w:p>
-        </w:tc>
-      </w:tr>
-      <w:tr>
-        <w:tc>
-          <w:tcPr>
-            <w:tcW w:w="4675" w:type="dxa"/>
-          </w:tcPr>
-          <w:p>
-            <w:pPr>
-              <w:pStyle w:val="NoSpacing"/>
-              <w:rPr>
-                <w:rFonts w:ascii="Times New Roman" w:hAnsi="Times New Roman" w:cs="Times New Roman"/>
-                <w:sz w:val="24"/>
-              </w:rPr>
-            </w:pPr>
-            <w:r>
-              <w:rPr>
-                <w:rFonts w:ascii="Times New Roman" w:hAnsi="Times New Roman" w:cs="Times New Roman"/>
-                <w:sz w:val="24"/>
-              </w:rPr>
-              <w:t>October 11, 2014</w:t>
-            </w:r>
-          </w:p>
-        </w:tc>
-        <w:tc>
-          <w:tcPr>
-            <w:tcW w:w="4675" w:type="dxa"/>
-          </w:tcPr>
-          <w:p>
-            <w:pPr>
-              <w:pStyle w:val="NoSpacing"/>
-              <w:rPr>
-                <w:rFonts w:ascii="Times New Roman" w:hAnsi="Times New Roman" w:cs="Times New Roman"/>
-                <w:sz w:val="24"/>
-              </w:rPr>
-            </w:pPr>
-            <w:r>
-              <w:rPr>
-                <w:rFonts w:ascii="Times New Roman" w:hAnsi="Times New Roman" w:cs="Times New Roman"/>
-                <w:sz w:val="24"/>
-              </w:rPr>
-              <w:t>Update UML based on changing team requirements</w:t>
-            </w:r>
-          </w:p>
-        </w:tc>
-      </w:tr>
-      <w:tr>
-        <w:tc>
-          <w:tcPr>
-            <w:tcW w:w="4675" w:type="dxa"/>
-          </w:tcPr>
-          <w:p>
-            <w:pPr>
-              <w:pStyle w:val="NoSpacing"/>
-              <w:rPr>
-                <w:rFonts w:ascii="Times New Roman" w:hAnsi="Times New Roman" w:cs="Times New Roman"/>
-                <w:sz w:val="24"/>
-              </w:rPr>
-            </w:pPr>
-            <w:r>
-              <w:rPr>
-                <w:rFonts w:ascii="Times New Roman" w:hAnsi="Times New Roman" w:cs="Times New Roman"/>
-                <w:sz w:val="24"/>
-              </w:rPr>
-              <w:t>October 12, 2014</w:t>
-            </w:r>
-          </w:p>
-        </w:tc>
-        <w:tc>
-          <w:tcPr>
-            <w:tcW w:w="4675" w:type="dxa"/>
-          </w:tcPr>
-          <w:p>
-            <w:pPr>
-              <w:pStyle w:val="NoSpacing"/>
-              <w:rPr>
-                <w:rFonts w:ascii="Times New Roman" w:hAnsi="Times New Roman" w:cs="Times New Roman"/>
-                <w:sz w:val="24"/>
-              </w:rPr>
-            </w:pPr>
-            <w:r>
-              <w:rPr>
-                <w:rFonts w:ascii="Times New Roman" w:hAnsi="Times New Roman" w:cs="Times New Roman"/>
-                <w:sz w:val="24"/>
-              </w:rPr>
               <w:t>Update Glossary</w:t>
+            </w:r>
+            <w:r>
+              <w:rPr>
+                <w:rFonts w:ascii="Times New Roman" w:hAnsi="Times New Roman" w:cs="Times New Roman"/>
+                <w:sz w:val="24"/>
+              </w:rPr>
+              <w:t xml:space="preserve"> if needed</w:t>
             </w:r>
           </w:p>
         </w:tc>
@@ -3597,7 +5137,16 @@
                 <w:b/>
                 <w:sz w:val="28"/>
               </w:rPr>
+              <w:lastRenderedPageBreak/>
               <w:t>Week 3</w:t>
+            </w:r>
+            <w:r>
+              <w:rPr>
+                <w:rFonts w:ascii="Times New Roman" w:hAnsi="Times New Roman" w:cs="Times New Roman"/>
+                <w:b/>
+                <w:sz w:val="28"/>
+              </w:rPr>
+              <w:t xml:space="preserve"> to deadline</w:t>
             </w:r>
           </w:p>
         </w:tc>
@@ -3673,8 +5222,24 @@
                 <w:rFonts w:ascii="Times New Roman" w:hAnsi="Times New Roman" w:cs="Times New Roman"/>
                 <w:sz w:val="24"/>
               </w:rPr>
-              <w:t>October 13, 2014</w:t>
-            </w:r>
+              <w:t>November 22</w:t>
+            </w:r>
+            <w:r>
+              <w:rPr>
+                <w:rFonts w:ascii="Times New Roman" w:hAnsi="Times New Roman" w:cs="Times New Roman"/>
+                <w:sz w:val="24"/>
+              </w:rPr>
+              <w:t>, 2014</w:t>
+            </w:r>
+          </w:p>
+          <w:p>
+            <w:pPr>
+              <w:pStyle w:val="NoSpacing"/>
+              <w:rPr>
+                <w:rFonts w:ascii="Times New Roman" w:hAnsi="Times New Roman" w:cs="Times New Roman"/>
+                <w:sz w:val="24"/>
+              </w:rPr>
+            </w:pPr>
           </w:p>
         </w:tc>
         <w:tc>
@@ -3694,17 +5259,8 @@
                 <w:rFonts w:ascii="Times New Roman" w:hAnsi="Times New Roman" w:cs="Times New Roman"/>
                 <w:sz w:val="24"/>
               </w:rPr>
-              <w:t>Ensure Completion of all use cases</w:t>
-            </w:r>
-          </w:p>
-          <w:p>
-            <w:pPr>
-              <w:pStyle w:val="NoSpacing"/>
-              <w:rPr>
-                <w:rFonts w:ascii="Times New Roman" w:hAnsi="Times New Roman" w:cs="Times New Roman"/>
-                <w:sz w:val="24"/>
-              </w:rPr>
-            </w:pPr>
+              <w:t xml:space="preserve">Complete picture addition to a answers </w:t>
+            </w:r>
           </w:p>
         </w:tc>
       </w:tr>
@@ -3716,28 +5272,34 @@
           <w:p>
             <w:pPr>
               <w:pStyle w:val="NoSpacing"/>
-              <w:tabs>
-                <w:tab w:val="left" w:pos="2190"/>
-              </w:tabs>
-              <w:rPr>
-                <w:rFonts w:ascii="Times New Roman" w:hAnsi="Times New Roman" w:cs="Times New Roman"/>
-                <w:sz w:val="24"/>
-              </w:rPr>
-            </w:pPr>
-            <w:r>
-              <w:rPr>
-                <w:rFonts w:ascii="Times New Roman" w:hAnsi="Times New Roman" w:cs="Times New Roman"/>
-                <w:sz w:val="24"/>
-              </w:rPr>
-              <w:t>October 14, 2014</w:t>
-            </w:r>
-            <w:r>
-              <w:rPr>
-                <w:rFonts w:ascii="Times New Roman" w:hAnsi="Times New Roman" w:cs="Times New Roman"/>
-                <w:sz w:val="24"/>
-              </w:rPr>
-              <w:tab/>
-            </w:r>
+              <w:rPr>
+                <w:rFonts w:ascii="Times New Roman" w:hAnsi="Times New Roman" w:cs="Times New Roman"/>
+                <w:sz w:val="24"/>
+              </w:rPr>
+            </w:pPr>
+            <w:r>
+              <w:rPr>
+                <w:rFonts w:ascii="Times New Roman" w:hAnsi="Times New Roman" w:cs="Times New Roman"/>
+                <w:sz w:val="24"/>
+              </w:rPr>
+              <w:t>November 22</w:t>
+            </w:r>
+            <w:r>
+              <w:rPr>
+                <w:rFonts w:ascii="Times New Roman" w:hAnsi="Times New Roman" w:cs="Times New Roman"/>
+                <w:sz w:val="24"/>
+              </w:rPr>
+              <w:t>, 2014</w:t>
+            </w:r>
+          </w:p>
+          <w:p>
+            <w:pPr>
+              <w:pStyle w:val="NoSpacing"/>
+              <w:rPr>
+                <w:rFonts w:ascii="Times New Roman" w:hAnsi="Times New Roman" w:cs="Times New Roman"/>
+                <w:sz w:val="24"/>
+              </w:rPr>
+            </w:pPr>
           </w:p>
         </w:tc>
         <w:tc>
@@ -3757,7 +5319,7 @@
                 <w:rFonts w:ascii="Times New Roman" w:hAnsi="Times New Roman" w:cs="Times New Roman"/>
                 <w:sz w:val="24"/>
               </w:rPr>
-              <w:t>Ensure Completion of skeletal JUnit Test cases 1-11</w:t>
+              <w:t>Begin geolocation implementation (use cases, testing and code)</w:t>
             </w:r>
           </w:p>
         </w:tc>
@@ -3770,28 +5332,34 @@
           <w:p>
             <w:pPr>
               <w:pStyle w:val="NoSpacing"/>
-              <w:tabs>
-                <w:tab w:val="left" w:pos="2190"/>
-              </w:tabs>
-              <w:rPr>
-                <w:rFonts w:ascii="Times New Roman" w:hAnsi="Times New Roman" w:cs="Times New Roman"/>
-                <w:sz w:val="24"/>
-              </w:rPr>
-            </w:pPr>
-            <w:r>
-              <w:rPr>
-                <w:rFonts w:ascii="Times New Roman" w:hAnsi="Times New Roman" w:cs="Times New Roman"/>
-                <w:sz w:val="24"/>
-              </w:rPr>
-              <w:t>October 15, 2014</w:t>
-            </w:r>
-            <w:r>
-              <w:rPr>
-                <w:rFonts w:ascii="Times New Roman" w:hAnsi="Times New Roman" w:cs="Times New Roman"/>
-                <w:sz w:val="24"/>
-              </w:rPr>
-              <w:tab/>
-            </w:r>
+              <w:rPr>
+                <w:rFonts w:ascii="Times New Roman" w:hAnsi="Times New Roman" w:cs="Times New Roman"/>
+                <w:sz w:val="24"/>
+              </w:rPr>
+            </w:pPr>
+            <w:r>
+              <w:rPr>
+                <w:rFonts w:ascii="Times New Roman" w:hAnsi="Times New Roman" w:cs="Times New Roman"/>
+                <w:sz w:val="24"/>
+              </w:rPr>
+              <w:t>November 23</w:t>
+            </w:r>
+            <w:r>
+              <w:rPr>
+                <w:rFonts w:ascii="Times New Roman" w:hAnsi="Times New Roman" w:cs="Times New Roman"/>
+                <w:sz w:val="24"/>
+              </w:rPr>
+              <w:t>, 2014</w:t>
+            </w:r>
+          </w:p>
+          <w:p>
+            <w:pPr>
+              <w:pStyle w:val="NoSpacing"/>
+              <w:rPr>
+                <w:rFonts w:ascii="Times New Roman" w:hAnsi="Times New Roman" w:cs="Times New Roman"/>
+                <w:sz w:val="24"/>
+              </w:rPr>
+            </w:pPr>
           </w:p>
         </w:tc>
         <w:tc>
@@ -3811,7 +5379,7 @@
                 <w:rFonts w:ascii="Times New Roman" w:hAnsi="Times New Roman" w:cs="Times New Roman"/>
                 <w:sz w:val="24"/>
               </w:rPr>
-              <w:t>Ensure Completion of skeletal JUnit Test cases 12 – 22</w:t>
+              <w:t>Finish offline content pushing</w:t>
             </w:r>
           </w:p>
         </w:tc>
@@ -3824,28 +5392,41 @@
           <w:p>
             <w:pPr>
               <w:pStyle w:val="NoSpacing"/>
-              <w:tabs>
-                <w:tab w:val="left" w:pos="2190"/>
-              </w:tabs>
-              <w:rPr>
-                <w:rFonts w:ascii="Times New Roman" w:hAnsi="Times New Roman" w:cs="Times New Roman"/>
-                <w:sz w:val="24"/>
-              </w:rPr>
-            </w:pPr>
-            <w:r>
-              <w:rPr>
-                <w:rFonts w:ascii="Times New Roman" w:hAnsi="Times New Roman" w:cs="Times New Roman"/>
-                <w:sz w:val="24"/>
-              </w:rPr>
-              <w:t>October 15, 2014</w:t>
-            </w:r>
-            <w:r>
-              <w:rPr>
-                <w:rFonts w:ascii="Times New Roman" w:hAnsi="Times New Roman" w:cs="Times New Roman"/>
-                <w:sz w:val="24"/>
-              </w:rPr>
-              <w:tab/>
-            </w:r>
+              <w:rPr>
+                <w:rFonts w:ascii="Times New Roman" w:hAnsi="Times New Roman" w:cs="Times New Roman"/>
+                <w:sz w:val="24"/>
+              </w:rPr>
+            </w:pPr>
+            <w:r>
+              <w:rPr>
+                <w:rFonts w:ascii="Times New Roman" w:hAnsi="Times New Roman" w:cs="Times New Roman"/>
+                <w:sz w:val="24"/>
+              </w:rPr>
+              <w:t xml:space="preserve">November </w:t>
+            </w:r>
+            <w:r>
+              <w:rPr>
+                <w:rFonts w:ascii="Times New Roman" w:hAnsi="Times New Roman" w:cs="Times New Roman"/>
+                <w:sz w:val="24"/>
+              </w:rPr>
+              <w:t>24</w:t>
+            </w:r>
+            <w:r>
+              <w:rPr>
+                <w:rFonts w:ascii="Times New Roman" w:hAnsi="Times New Roman" w:cs="Times New Roman"/>
+                <w:sz w:val="24"/>
+              </w:rPr>
+              <w:t>, 2014</w:t>
+            </w:r>
+          </w:p>
+          <w:p>
+            <w:pPr>
+              <w:pStyle w:val="NoSpacing"/>
+              <w:rPr>
+                <w:rFonts w:ascii="Times New Roman" w:hAnsi="Times New Roman" w:cs="Times New Roman"/>
+                <w:sz w:val="24"/>
+              </w:rPr>
+            </w:pPr>
           </w:p>
         </w:tc>
         <w:tc>
@@ -3857,27 +5438,16 @@
               <w:pStyle w:val="NoSpacing"/>
               <w:rPr>
                 <w:rFonts w:ascii="Times New Roman" w:hAnsi="Times New Roman" w:cs="Times New Roman"/>
-                <w:b/>
-                <w:sz w:val="24"/>
-              </w:rPr>
-            </w:pPr>
-            <w:r>
-              <w:rPr>
-                <w:rFonts w:ascii="Times New Roman" w:hAnsi="Times New Roman" w:cs="Times New Roman"/>
-                <w:b/>
-                <w:sz w:val="24"/>
-              </w:rPr>
-              <w:t>TEAM MEETING</w:t>
-            </w:r>
-          </w:p>
-          <w:p>
-            <w:pPr>
-              <w:pStyle w:val="NoSpacing"/>
-              <w:rPr>
-                <w:rFonts w:ascii="Times New Roman" w:hAnsi="Times New Roman" w:cs="Times New Roman"/>
-                <w:sz w:val="24"/>
-              </w:rPr>
-            </w:pPr>
+                <w:sz w:val="24"/>
+              </w:rPr>
+            </w:pPr>
+            <w:r>
+              <w:rPr>
+                <w:rFonts w:ascii="Times New Roman" w:hAnsi="Times New Roman" w:cs="Times New Roman"/>
+                <w:sz w:val="24"/>
+              </w:rPr>
+              <w:t>Update UML overall</w:t>
+            </w:r>
           </w:p>
         </w:tc>
       </w:tr>
@@ -3899,8 +5469,31 @@
                 <w:rFonts w:ascii="Times New Roman" w:hAnsi="Times New Roman" w:cs="Times New Roman"/>
                 <w:sz w:val="24"/>
               </w:rPr>
-              <w:t>October 16, 2014</w:t>
-            </w:r>
+              <w:t xml:space="preserve">November </w:t>
+            </w:r>
+            <w:r>
+              <w:rPr>
+                <w:rFonts w:ascii="Times New Roman" w:hAnsi="Times New Roman" w:cs="Times New Roman"/>
+                <w:sz w:val="24"/>
+              </w:rPr>
+              <w:t>25</w:t>
+            </w:r>
+            <w:r>
+              <w:rPr>
+                <w:rFonts w:ascii="Times New Roman" w:hAnsi="Times New Roman" w:cs="Times New Roman"/>
+                <w:sz w:val="24"/>
+              </w:rPr>
+              <w:t>, 2014</w:t>
+            </w:r>
+          </w:p>
+          <w:p>
+            <w:pPr>
+              <w:pStyle w:val="NoSpacing"/>
+              <w:rPr>
+                <w:rFonts w:ascii="Times New Roman" w:hAnsi="Times New Roman" w:cs="Times New Roman"/>
+                <w:sz w:val="24"/>
+              </w:rPr>
+            </w:pPr>
           </w:p>
         </w:tc>
         <w:tc>
@@ -3920,7 +5513,7 @@
                 <w:rFonts w:ascii="Times New Roman" w:hAnsi="Times New Roman" w:cs="Times New Roman"/>
                 <w:sz w:val="24"/>
               </w:rPr>
-              <w:t>Review Completed tasks as a team, ensure all requirements are completed.</w:t>
+              <w:t>Complete Answers and Replies completely (any remaining tasks)</w:t>
             </w:r>
           </w:p>
         </w:tc>
@@ -3943,8 +5536,24 @@
                 <w:rFonts w:ascii="Times New Roman" w:hAnsi="Times New Roman" w:cs="Times New Roman"/>
                 <w:sz w:val="24"/>
               </w:rPr>
-              <w:t>October 17, 2014</w:t>
-            </w:r>
+              <w:t>November 25</w:t>
+            </w:r>
+            <w:r>
+              <w:rPr>
+                <w:rFonts w:ascii="Times New Roman" w:hAnsi="Times New Roman" w:cs="Times New Roman"/>
+                <w:sz w:val="24"/>
+              </w:rPr>
+              <w:t>, 2014</w:t>
+            </w:r>
+          </w:p>
+          <w:p>
+            <w:pPr>
+              <w:pStyle w:val="NoSpacing"/>
+              <w:rPr>
+                <w:rFonts w:ascii="Times New Roman" w:hAnsi="Times New Roman" w:cs="Times New Roman"/>
+                <w:sz w:val="24"/>
+              </w:rPr>
+            </w:pPr>
           </w:p>
         </w:tc>
         <w:tc>
@@ -3964,17 +5573,361 @@
                 <w:rFonts w:ascii="Times New Roman" w:hAnsi="Times New Roman" w:cs="Times New Roman"/>
                 <w:sz w:val="24"/>
               </w:rPr>
-              <w:t>Project Release</w:t>
-            </w:r>
-          </w:p>
-          <w:p>
-            <w:pPr>
-              <w:pStyle w:val="NoSpacing"/>
-              <w:rPr>
-                <w:rFonts w:ascii="Times New Roman" w:hAnsi="Times New Roman" w:cs="Times New Roman"/>
-                <w:sz w:val="24"/>
-              </w:rPr>
-            </w:pPr>
+              <w:t>Complete Questions and Data Management (any remaining tasks)</w:t>
+            </w:r>
+          </w:p>
+        </w:tc>
+      </w:tr>
+      <w:tr>
+        <w:tc>
+          <w:tcPr>
+            <w:tcW w:w="4675" w:type="dxa"/>
+          </w:tcPr>
+          <w:p>
+            <w:pPr>
+              <w:pStyle w:val="NoSpacing"/>
+              <w:rPr>
+                <w:rFonts w:ascii="Times New Roman" w:hAnsi="Times New Roman" w:cs="Times New Roman"/>
+                <w:sz w:val="24"/>
+              </w:rPr>
+            </w:pPr>
+            <w:r>
+              <w:rPr>
+                <w:rFonts w:ascii="Times New Roman" w:hAnsi="Times New Roman" w:cs="Times New Roman"/>
+                <w:sz w:val="24"/>
+              </w:rPr>
+              <w:t xml:space="preserve">November </w:t>
+            </w:r>
+            <w:r>
+              <w:rPr>
+                <w:rFonts w:ascii="Times New Roman" w:hAnsi="Times New Roman" w:cs="Times New Roman"/>
+                <w:sz w:val="24"/>
+              </w:rPr>
+              <w:t>26</w:t>
+            </w:r>
+            <w:r>
+              <w:rPr>
+                <w:rFonts w:ascii="Times New Roman" w:hAnsi="Times New Roman" w:cs="Times New Roman"/>
+                <w:sz w:val="24"/>
+              </w:rPr>
+              <w:t xml:space="preserve"> 2014</w:t>
+            </w:r>
+          </w:p>
+          <w:p>
+            <w:pPr>
+              <w:pStyle w:val="NoSpacing"/>
+              <w:rPr>
+                <w:rFonts w:ascii="Times New Roman" w:hAnsi="Times New Roman" w:cs="Times New Roman"/>
+                <w:sz w:val="24"/>
+              </w:rPr>
+            </w:pPr>
+          </w:p>
+        </w:tc>
+        <w:tc>
+          <w:tcPr>
+            <w:tcW w:w="4675" w:type="dxa"/>
+          </w:tcPr>
+          <w:p>
+            <w:pPr>
+              <w:pStyle w:val="NoSpacing"/>
+              <w:rPr>
+                <w:rFonts w:ascii="Times New Roman" w:hAnsi="Times New Roman" w:cs="Times New Roman"/>
+                <w:b/>
+                <w:sz w:val="24"/>
+              </w:rPr>
+            </w:pPr>
+            <w:r>
+              <w:rPr>
+                <w:rFonts w:ascii="Times New Roman" w:hAnsi="Times New Roman" w:cs="Times New Roman"/>
+                <w:b/>
+                <w:sz w:val="24"/>
+              </w:rPr>
+              <w:t>TEAM MEETING</w:t>
+            </w:r>
+          </w:p>
+        </w:tc>
+      </w:tr>
+      <w:tr>
+        <w:tc>
+          <w:tcPr>
+            <w:tcW w:w="4675" w:type="dxa"/>
+          </w:tcPr>
+          <w:p>
+            <w:pPr>
+              <w:pStyle w:val="NoSpacing"/>
+              <w:rPr>
+                <w:rFonts w:ascii="Times New Roman" w:hAnsi="Times New Roman" w:cs="Times New Roman"/>
+                <w:sz w:val="24"/>
+              </w:rPr>
+            </w:pPr>
+            <w:r>
+              <w:rPr>
+                <w:rFonts w:ascii="Times New Roman" w:hAnsi="Times New Roman" w:cs="Times New Roman"/>
+                <w:sz w:val="24"/>
+              </w:rPr>
+              <w:t xml:space="preserve">November </w:t>
+            </w:r>
+            <w:r>
+              <w:rPr>
+                <w:rFonts w:ascii="Times New Roman" w:hAnsi="Times New Roman" w:cs="Times New Roman"/>
+                <w:sz w:val="24"/>
+              </w:rPr>
+              <w:t>27</w:t>
+            </w:r>
+            <w:r>
+              <w:rPr>
+                <w:rFonts w:ascii="Times New Roman" w:hAnsi="Times New Roman" w:cs="Times New Roman"/>
+                <w:sz w:val="24"/>
+              </w:rPr>
+              <w:t>, 2014</w:t>
+            </w:r>
+          </w:p>
+          <w:p>
+            <w:pPr>
+              <w:pStyle w:val="NoSpacing"/>
+              <w:rPr>
+                <w:rFonts w:ascii="Times New Roman" w:hAnsi="Times New Roman" w:cs="Times New Roman"/>
+                <w:sz w:val="24"/>
+              </w:rPr>
+            </w:pPr>
+          </w:p>
+        </w:tc>
+        <w:tc>
+          <w:tcPr>
+            <w:tcW w:w="4675" w:type="dxa"/>
+          </w:tcPr>
+          <w:p>
+            <w:pPr>
+              <w:pStyle w:val="NoSpacing"/>
+              <w:rPr>
+                <w:rFonts w:ascii="Times New Roman" w:hAnsi="Times New Roman" w:cs="Times New Roman"/>
+                <w:sz w:val="24"/>
+              </w:rPr>
+            </w:pPr>
+            <w:r>
+              <w:rPr>
+                <w:rFonts w:ascii="Times New Roman" w:hAnsi="Times New Roman" w:cs="Times New Roman"/>
+                <w:sz w:val="24"/>
+              </w:rPr>
+              <w:t>Create video of application demo</w:t>
+            </w:r>
+          </w:p>
+        </w:tc>
+      </w:tr>
+      <w:tr>
+        <w:tc>
+          <w:tcPr>
+            <w:tcW w:w="4675" w:type="dxa"/>
+          </w:tcPr>
+          <w:p>
+            <w:pPr>
+              <w:pStyle w:val="NoSpacing"/>
+              <w:rPr>
+                <w:rFonts w:ascii="Times New Roman" w:hAnsi="Times New Roman" w:cs="Times New Roman"/>
+                <w:sz w:val="24"/>
+              </w:rPr>
+            </w:pPr>
+            <w:r>
+              <w:rPr>
+                <w:rFonts w:ascii="Times New Roman" w:hAnsi="Times New Roman" w:cs="Times New Roman"/>
+                <w:sz w:val="24"/>
+              </w:rPr>
+              <w:t xml:space="preserve">November </w:t>
+            </w:r>
+            <w:r>
+              <w:rPr>
+                <w:rFonts w:ascii="Times New Roman" w:hAnsi="Times New Roman" w:cs="Times New Roman"/>
+                <w:sz w:val="24"/>
+              </w:rPr>
+              <w:t>28</w:t>
+            </w:r>
+            <w:r>
+              <w:rPr>
+                <w:rFonts w:ascii="Times New Roman" w:hAnsi="Times New Roman" w:cs="Times New Roman"/>
+                <w:sz w:val="24"/>
+              </w:rPr>
+              <w:t>, 2014</w:t>
+            </w:r>
+          </w:p>
+          <w:p>
+            <w:pPr>
+              <w:pStyle w:val="NoSpacing"/>
+              <w:rPr>
+                <w:rFonts w:ascii="Times New Roman" w:hAnsi="Times New Roman" w:cs="Times New Roman"/>
+                <w:sz w:val="24"/>
+              </w:rPr>
+            </w:pPr>
+          </w:p>
+        </w:tc>
+        <w:tc>
+          <w:tcPr>
+            <w:tcW w:w="4675" w:type="dxa"/>
+          </w:tcPr>
+          <w:p>
+            <w:pPr>
+              <w:pStyle w:val="NoSpacing"/>
+              <w:rPr>
+                <w:rFonts w:ascii="Times New Roman" w:hAnsi="Times New Roman" w:cs="Times New Roman"/>
+                <w:sz w:val="24"/>
+              </w:rPr>
+            </w:pPr>
+            <w:r>
+              <w:rPr>
+                <w:rFonts w:ascii="Times New Roman" w:hAnsi="Times New Roman" w:cs="Times New Roman"/>
+                <w:sz w:val="24"/>
+              </w:rPr>
+              <w:t>Do Power consumption tests</w:t>
+            </w:r>
+          </w:p>
+        </w:tc>
+      </w:tr>
+      <w:tr>
+        <w:tc>
+          <w:tcPr>
+            <w:tcW w:w="4675" w:type="dxa"/>
+          </w:tcPr>
+          <w:p>
+            <w:pPr>
+              <w:pStyle w:val="NoSpacing"/>
+              <w:rPr>
+                <w:rFonts w:ascii="Times New Roman" w:hAnsi="Times New Roman" w:cs="Times New Roman"/>
+                <w:sz w:val="24"/>
+              </w:rPr>
+            </w:pPr>
+            <w:r>
+              <w:rPr>
+                <w:rFonts w:ascii="Times New Roman" w:hAnsi="Times New Roman" w:cs="Times New Roman"/>
+                <w:sz w:val="24"/>
+              </w:rPr>
+              <w:t xml:space="preserve">November </w:t>
+            </w:r>
+            <w:r>
+              <w:rPr>
+                <w:rFonts w:ascii="Times New Roman" w:hAnsi="Times New Roman" w:cs="Times New Roman"/>
+                <w:sz w:val="24"/>
+              </w:rPr>
+              <w:t>29</w:t>
+            </w:r>
+            <w:r>
+              <w:rPr>
+                <w:rFonts w:ascii="Times New Roman" w:hAnsi="Times New Roman" w:cs="Times New Roman"/>
+                <w:sz w:val="24"/>
+              </w:rPr>
+              <w:t>, 2014</w:t>
+            </w:r>
+          </w:p>
+          <w:p>
+            <w:pPr>
+              <w:pStyle w:val="NoSpacing"/>
+              <w:rPr>
+                <w:rFonts w:ascii="Times New Roman" w:hAnsi="Times New Roman" w:cs="Times New Roman"/>
+                <w:sz w:val="24"/>
+              </w:rPr>
+            </w:pPr>
+          </w:p>
+        </w:tc>
+        <w:tc>
+          <w:tcPr>
+            <w:tcW w:w="4675" w:type="dxa"/>
+          </w:tcPr>
+          <w:p>
+            <w:pPr>
+              <w:pStyle w:val="NoSpacing"/>
+              <w:rPr>
+                <w:rFonts w:ascii="Times New Roman" w:hAnsi="Times New Roman" w:cs="Times New Roman"/>
+                <w:sz w:val="24"/>
+              </w:rPr>
+            </w:pPr>
+            <w:r>
+              <w:rPr>
+                <w:rFonts w:ascii="Times New Roman" w:hAnsi="Times New Roman" w:cs="Times New Roman"/>
+                <w:sz w:val="24"/>
+              </w:rPr>
+              <w:t>Final application run through</w:t>
+            </w:r>
+          </w:p>
+        </w:tc>
+      </w:tr>
+      <w:tr>
+        <w:tc>
+          <w:tcPr>
+            <w:tcW w:w="4675" w:type="dxa"/>
+          </w:tcPr>
+          <w:p>
+            <w:pPr>
+              <w:pStyle w:val="NoSpacing"/>
+              <w:rPr>
+                <w:rFonts w:ascii="Times New Roman" w:hAnsi="Times New Roman" w:cs="Times New Roman"/>
+                <w:sz w:val="24"/>
+              </w:rPr>
+            </w:pPr>
+            <w:r>
+              <w:rPr>
+                <w:rFonts w:ascii="Times New Roman" w:hAnsi="Times New Roman" w:cs="Times New Roman"/>
+                <w:sz w:val="24"/>
+              </w:rPr>
+              <w:t xml:space="preserve">November </w:t>
+            </w:r>
+            <w:r>
+              <w:rPr>
+                <w:rFonts w:ascii="Times New Roman" w:hAnsi="Times New Roman" w:cs="Times New Roman"/>
+                <w:sz w:val="24"/>
+              </w:rPr>
+              <w:t>30</w:t>
+            </w:r>
+            <w:r>
+              <w:rPr>
+                <w:rFonts w:ascii="Times New Roman" w:hAnsi="Times New Roman" w:cs="Times New Roman"/>
+                <w:sz w:val="24"/>
+              </w:rPr>
+              <w:t>, 2014</w:t>
+            </w:r>
+          </w:p>
+          <w:p>
+            <w:pPr>
+              <w:pStyle w:val="NoSpacing"/>
+              <w:rPr>
+                <w:rFonts w:ascii="Times New Roman" w:hAnsi="Times New Roman" w:cs="Times New Roman"/>
+                <w:sz w:val="24"/>
+              </w:rPr>
+            </w:pPr>
+          </w:p>
+        </w:tc>
+        <w:tc>
+          <w:tcPr>
+            <w:tcW w:w="4675" w:type="dxa"/>
+          </w:tcPr>
+          <w:p>
+            <w:pPr>
+              <w:pStyle w:val="NoSpacing"/>
+              <w:rPr>
+                <w:rFonts w:ascii="Times New Roman" w:hAnsi="Times New Roman" w:cs="Times New Roman"/>
+                <w:sz w:val="24"/>
+              </w:rPr>
+            </w:pPr>
+            <w:r>
+              <w:rPr>
+                <w:rFonts w:ascii="Times New Roman" w:hAnsi="Times New Roman" w:cs="Times New Roman"/>
+                <w:sz w:val="24"/>
+              </w:rPr>
+              <w:t xml:space="preserve">Complete Revised </w:t>
+            </w:r>
+            <w:proofErr w:type="spellStart"/>
+            <w:r>
+              <w:rPr>
+                <w:rFonts w:ascii="Times New Roman" w:hAnsi="Times New Roman" w:cs="Times New Roman"/>
+                <w:sz w:val="24"/>
+              </w:rPr>
+              <w:t>realease</w:t>
+            </w:r>
+            <w:proofErr w:type="spellEnd"/>
+            <w:r>
+              <w:rPr>
+                <w:rFonts w:ascii="Times New Roman" w:hAnsi="Times New Roman" w:cs="Times New Roman"/>
+                <w:sz w:val="24"/>
+              </w:rPr>
+              <w:t xml:space="preserve"> plan</w:t>
+            </w:r>
           </w:p>
         </w:tc>
       </w:tr>
@@ -4032,460 +5985,42 @@
           <w:rFonts w:ascii="Times New Roman" w:hAnsi="Times New Roman" w:cs="Times New Roman"/>
           <w:sz w:val="24"/>
         </w:rPr>
-        <w:t>After the completion of Project 2 (First Release), will still have much testing, and application development to do for the completion of a product prototype. The following is a tentative plan for the three week period between the project 2 and 3 due dates.</w:t>
-      </w:r>
-    </w:p>
-    <w:p>
-      <w:pPr>
-        <w:pStyle w:val="NoSpacing"/>
-        <w:rPr>
-          <w:rFonts w:ascii="Times New Roman" w:hAnsi="Times New Roman" w:cs="Times New Roman"/>
-          <w:sz w:val="24"/>
-        </w:rPr>
-      </w:pPr>
-    </w:p>
-    <w:p>
-      <w:pPr>
-        <w:pStyle w:val="NoSpacing"/>
-        <w:rPr>
-          <w:rFonts w:ascii="Times New Roman" w:hAnsi="Times New Roman" w:cs="Times New Roman"/>
-          <w:b/>
-          <w:sz w:val="24"/>
-        </w:rPr>
-      </w:pPr>
-      <w:r>
-        <w:rPr>
-          <w:rFonts w:ascii="Times New Roman" w:hAnsi="Times New Roman" w:cs="Times New Roman"/>
-          <w:b/>
-          <w:sz w:val="24"/>
-        </w:rPr>
-        <w:t>Week 1</w:t>
-      </w:r>
-    </w:p>
-    <w:p>
-      <w:pPr>
-        <w:pStyle w:val="NoSpacing"/>
-        <w:numPr>
-          <w:ilvl w:val="0"/>
-          <w:numId w:val="2"/>
-        </w:numPr>
-        <w:rPr>
-          <w:rFonts w:ascii="Times New Roman" w:hAnsi="Times New Roman" w:cs="Times New Roman"/>
-          <w:sz w:val="24"/>
-        </w:rPr>
-      </w:pPr>
-      <w:r>
-        <w:rPr>
-          <w:rFonts w:ascii="Times New Roman" w:hAnsi="Times New Roman" w:cs="Times New Roman"/>
-          <w:sz w:val="24"/>
-        </w:rPr>
-        <w:t>Meet with product user and determine if there have been any requirement changes</w:t>
-      </w:r>
-    </w:p>
-    <w:p>
-      <w:pPr>
-        <w:pStyle w:val="NoSpacing"/>
-        <w:numPr>
-          <w:ilvl w:val="0"/>
-          <w:numId w:val="2"/>
-        </w:numPr>
-        <w:rPr>
-          <w:rFonts w:ascii="Times New Roman" w:hAnsi="Times New Roman" w:cs="Times New Roman"/>
-          <w:sz w:val="24"/>
-        </w:rPr>
-      </w:pPr>
-      <w:r>
-        <w:rPr>
-          <w:rFonts w:ascii="Times New Roman" w:hAnsi="Times New Roman" w:cs="Times New Roman"/>
-          <w:sz w:val="24"/>
-        </w:rPr>
-        <w:t>Complete all JUnit test cases</w:t>
-      </w:r>
-    </w:p>
-    <w:p>
-      <w:pPr>
-        <w:pStyle w:val="NoSpacing"/>
-        <w:numPr>
-          <w:ilvl w:val="0"/>
-          <w:numId w:val="2"/>
-        </w:numPr>
-        <w:rPr>
-          <w:rFonts w:ascii="Times New Roman" w:hAnsi="Times New Roman" w:cs="Times New Roman"/>
-          <w:sz w:val="24"/>
-        </w:rPr>
-      </w:pPr>
-      <w:r>
-        <w:rPr>
-          <w:rFonts w:ascii="Times New Roman" w:hAnsi="Times New Roman" w:cs="Times New Roman"/>
-          <w:sz w:val="24"/>
-        </w:rPr>
-        <w:t>Begin actual Java coding for the prototype.</w:t>
-      </w:r>
-    </w:p>
-    <w:p>
-      <w:pPr>
-        <w:pStyle w:val="NoSpacing"/>
-        <w:numPr>
-          <w:ilvl w:val="0"/>
-          <w:numId w:val="2"/>
-        </w:numPr>
-        <w:rPr>
-          <w:rFonts w:ascii="Times New Roman" w:hAnsi="Times New Roman" w:cs="Times New Roman"/>
-          <w:sz w:val="24"/>
-        </w:rPr>
-      </w:pPr>
-      <w:r>
-        <w:rPr>
-          <w:rFonts w:ascii="Times New Roman" w:hAnsi="Times New Roman" w:cs="Times New Roman"/>
-          <w:sz w:val="24"/>
-        </w:rPr>
-        <w:t>Complete all intents from page to page, no actual functionality, but simple navigation from pages</w:t>
-      </w:r>
-    </w:p>
-    <w:p>
-      <w:pPr>
-        <w:pStyle w:val="NoSpacing"/>
-        <w:numPr>
-          <w:ilvl w:val="0"/>
-          <w:numId w:val="2"/>
-        </w:numPr>
-        <w:rPr>
-          <w:rFonts w:ascii="Times New Roman" w:hAnsi="Times New Roman" w:cs="Times New Roman"/>
-          <w:sz w:val="24"/>
-        </w:rPr>
-      </w:pPr>
-      <w:r>
-        <w:rPr>
-          <w:rFonts w:ascii="Times New Roman" w:hAnsi="Times New Roman" w:cs="Times New Roman"/>
-          <w:sz w:val="24"/>
-        </w:rPr>
-        <w:t>Begin elastic search implementation in code</w:t>
-      </w:r>
-    </w:p>
-    <w:p>
-      <w:pPr>
-        <w:pStyle w:val="NoSpacing"/>
-        <w:rPr>
-          <w:rFonts w:ascii="Times New Roman" w:hAnsi="Times New Roman" w:cs="Times New Roman"/>
-          <w:sz w:val="24"/>
-        </w:rPr>
-      </w:pPr>
-    </w:p>
-    <w:p>
-      <w:pPr>
-        <w:pStyle w:val="NoSpacing"/>
-        <w:rPr>
-          <w:rFonts w:ascii="Times New Roman" w:hAnsi="Times New Roman" w:cs="Times New Roman"/>
-          <w:b/>
-          <w:sz w:val="24"/>
-        </w:rPr>
-      </w:pPr>
-      <w:r>
-        <w:rPr>
-          <w:rFonts w:ascii="Times New Roman" w:hAnsi="Times New Roman" w:cs="Times New Roman"/>
-          <w:b/>
-          <w:sz w:val="24"/>
-        </w:rPr>
-        <w:t>Week 2</w:t>
-      </w:r>
-    </w:p>
-    <w:p>
-      <w:pPr>
-        <w:pStyle w:val="NoSpacing"/>
-        <w:numPr>
-          <w:ilvl w:val="0"/>
-          <w:numId w:val="2"/>
-        </w:numPr>
-        <w:rPr>
-          <w:rFonts w:ascii="Times New Roman" w:hAnsi="Times New Roman" w:cs="Times New Roman"/>
-          <w:sz w:val="24"/>
-        </w:rPr>
-      </w:pPr>
-      <w:r>
-        <w:rPr>
-          <w:rFonts w:ascii="Times New Roman" w:hAnsi="Times New Roman" w:cs="Times New Roman"/>
-          <w:sz w:val="24"/>
-        </w:rPr>
-        <w:t>Begin implementation of Asking Questions and Answering Questions in the Android Platform</w:t>
-      </w:r>
-    </w:p>
-    <w:p>
-      <w:pPr>
-        <w:pStyle w:val="NoSpacing"/>
-        <w:numPr>
-          <w:ilvl w:val="0"/>
-          <w:numId w:val="2"/>
-        </w:numPr>
-        <w:rPr>
-          <w:rFonts w:ascii="Times New Roman" w:hAnsi="Times New Roman" w:cs="Times New Roman"/>
-          <w:sz w:val="24"/>
-        </w:rPr>
-      </w:pPr>
-      <w:r>
-        <w:rPr>
-          <w:rFonts w:ascii="Times New Roman" w:hAnsi="Times New Roman" w:cs="Times New Roman"/>
-          <w:sz w:val="24"/>
-        </w:rPr>
-        <w:t>Implement question replying</w:t>
-      </w:r>
-    </w:p>
-    <w:p>
-      <w:pPr>
-        <w:pStyle w:val="NoSpacing"/>
-        <w:numPr>
-          <w:ilvl w:val="0"/>
-          <w:numId w:val="2"/>
-        </w:numPr>
-        <w:rPr>
-          <w:rFonts w:ascii="Times New Roman" w:hAnsi="Times New Roman" w:cs="Times New Roman"/>
-          <w:sz w:val="24"/>
-        </w:rPr>
-      </w:pPr>
-      <w:r>
-        <w:rPr>
-          <w:rFonts w:ascii="Times New Roman" w:hAnsi="Times New Roman" w:cs="Times New Roman"/>
-          <w:sz w:val="24"/>
-        </w:rPr>
-        <w:t xml:space="preserve">Begin Use of upvoting system. </w:t>
-      </w:r>
-    </w:p>
-    <w:p>
-      <w:pPr>
-        <w:pStyle w:val="NoSpacing"/>
-        <w:numPr>
-          <w:ilvl w:val="0"/>
-          <w:numId w:val="2"/>
-        </w:numPr>
-        <w:rPr>
-          <w:rFonts w:ascii="Times New Roman" w:hAnsi="Times New Roman" w:cs="Times New Roman"/>
-          <w:sz w:val="24"/>
-        </w:rPr>
-      </w:pPr>
-      <w:r>
-        <w:rPr>
-          <w:rFonts w:ascii="Times New Roman" w:hAnsi="Times New Roman" w:cs="Times New Roman"/>
-          <w:sz w:val="24"/>
-        </w:rPr>
-        <w:t>Create image uploading for questions and answers</w:t>
-      </w:r>
-    </w:p>
-    <w:p>
-      <w:pPr>
-        <w:pStyle w:val="NoSpacing"/>
-        <w:numPr>
-          <w:ilvl w:val="0"/>
-          <w:numId w:val="2"/>
-        </w:numPr>
-        <w:rPr>
-          <w:rFonts w:ascii="Times New Roman" w:hAnsi="Times New Roman" w:cs="Times New Roman"/>
-          <w:sz w:val="24"/>
-        </w:rPr>
-      </w:pPr>
-      <w:r>
-        <w:rPr>
-          <w:rFonts w:ascii="Times New Roman" w:hAnsi="Times New Roman" w:cs="Times New Roman"/>
-          <w:sz w:val="24"/>
-        </w:rPr>
-        <w:t>Begin implementation with Elastic Search with searching and sorting both questions and answers based on use case criteria</w:t>
-      </w:r>
-    </w:p>
-    <w:p>
-      <w:pPr>
-        <w:pStyle w:val="NoSpacing"/>
-        <w:numPr>
-          <w:ilvl w:val="0"/>
-          <w:numId w:val="2"/>
-        </w:numPr>
-        <w:rPr>
-          <w:rFonts w:ascii="Times New Roman" w:hAnsi="Times New Roman" w:cs="Times New Roman"/>
-          <w:sz w:val="24"/>
-        </w:rPr>
-      </w:pPr>
-      <w:r>
-        <w:rPr>
-          <w:rFonts w:ascii="Times New Roman" w:hAnsi="Times New Roman" w:cs="Times New Roman"/>
-          <w:sz w:val="24"/>
-        </w:rPr>
-        <w:t>Have browsing of questions working</w:t>
-      </w:r>
-    </w:p>
-    <w:p>
-      <w:pPr>
-        <w:pStyle w:val="NoSpacing"/>
-        <w:rPr>
-          <w:rFonts w:ascii="Times New Roman" w:hAnsi="Times New Roman" w:cs="Times New Roman"/>
-          <w:b/>
-          <w:sz w:val="24"/>
-        </w:rPr>
-      </w:pPr>
-      <w:r>
-        <w:rPr>
-          <w:rFonts w:ascii="Times New Roman" w:hAnsi="Times New Roman" w:cs="Times New Roman"/>
-          <w:b/>
-          <w:sz w:val="24"/>
-        </w:rPr>
-        <w:t>Week 3</w:t>
-      </w:r>
-    </w:p>
-    <w:p>
-      <w:pPr>
-        <w:pStyle w:val="NoSpacing"/>
-        <w:numPr>
-          <w:ilvl w:val="0"/>
-          <w:numId w:val="2"/>
-        </w:numPr>
-        <w:rPr>
-          <w:rFonts w:ascii="Times New Roman" w:hAnsi="Times New Roman" w:cs="Times New Roman"/>
-          <w:sz w:val="24"/>
-        </w:rPr>
-      </w:pPr>
-      <w:r>
-        <w:rPr>
-          <w:rFonts w:ascii="Times New Roman" w:hAnsi="Times New Roman" w:cs="Times New Roman"/>
-          <w:sz w:val="24"/>
-        </w:rPr>
-        <w:t>This week will deal with the requirement minutiae</w:t>
-      </w:r>
-    </w:p>
-    <w:p>
-      <w:pPr>
-        <w:pStyle w:val="NoSpacing"/>
-        <w:numPr>
-          <w:ilvl w:val="0"/>
-          <w:numId w:val="2"/>
-        </w:numPr>
-        <w:rPr>
-          <w:rFonts w:ascii="Times New Roman" w:hAnsi="Times New Roman" w:cs="Times New Roman"/>
-          <w:sz w:val="24"/>
-        </w:rPr>
-      </w:pPr>
-      <w:r>
-        <w:rPr>
-          <w:rFonts w:ascii="Times New Roman" w:hAnsi="Times New Roman" w:cs="Times New Roman"/>
-          <w:sz w:val="24"/>
-        </w:rPr>
-        <w:t>Set username of users</w:t>
-      </w:r>
-    </w:p>
-    <w:p>
-      <w:pPr>
-        <w:pStyle w:val="NoSpacing"/>
-        <w:numPr>
-          <w:ilvl w:val="0"/>
-          <w:numId w:val="2"/>
-        </w:numPr>
-        <w:rPr>
-          <w:rFonts w:ascii="Times New Roman" w:hAnsi="Times New Roman" w:cs="Times New Roman"/>
-          <w:sz w:val="24"/>
-        </w:rPr>
-      </w:pPr>
-      <w:r>
-        <w:rPr>
-          <w:rFonts w:ascii="Times New Roman" w:hAnsi="Times New Roman" w:cs="Times New Roman"/>
-          <w:sz w:val="24"/>
-        </w:rPr>
-        <w:t>Save content for offline use</w:t>
-      </w:r>
-    </w:p>
-    <w:p>
-      <w:pPr>
-        <w:pStyle w:val="NoSpacing"/>
-        <w:numPr>
-          <w:ilvl w:val="0"/>
-          <w:numId w:val="2"/>
-        </w:numPr>
-        <w:rPr>
-          <w:rFonts w:ascii="Times New Roman" w:hAnsi="Times New Roman" w:cs="Times New Roman"/>
-          <w:sz w:val="24"/>
-        </w:rPr>
-      </w:pPr>
-      <w:r>
-        <w:rPr>
-          <w:rFonts w:ascii="Times New Roman" w:hAnsi="Times New Roman" w:cs="Times New Roman"/>
-          <w:sz w:val="24"/>
-        </w:rPr>
-        <w:t>Be able to push content once online</w:t>
-      </w:r>
-    </w:p>
-    <w:p>
-      <w:pPr>
-        <w:pStyle w:val="NoSpacing"/>
-        <w:numPr>
-          <w:ilvl w:val="0"/>
-          <w:numId w:val="2"/>
-        </w:numPr>
-        <w:rPr>
-          <w:rFonts w:ascii="Times New Roman" w:hAnsi="Times New Roman" w:cs="Times New Roman"/>
-          <w:sz w:val="24"/>
-        </w:rPr>
-      </w:pPr>
-      <w:r>
-        <w:rPr>
-          <w:rFonts w:ascii="Times New Roman" w:hAnsi="Times New Roman" w:cs="Times New Roman"/>
-          <w:sz w:val="24"/>
-        </w:rPr>
-        <w:t>Team meeting to ensure all requirements were met</w:t>
-      </w:r>
-    </w:p>
-    <w:p>
-      <w:pPr>
-        <w:pStyle w:val="NoSpacing"/>
-        <w:numPr>
-          <w:ilvl w:val="0"/>
-          <w:numId w:val="2"/>
-        </w:numPr>
-        <w:rPr>
-          <w:rFonts w:ascii="Times New Roman" w:hAnsi="Times New Roman" w:cs="Times New Roman"/>
-          <w:sz w:val="24"/>
-        </w:rPr>
-      </w:pPr>
-      <w:r>
-        <w:rPr>
-          <w:rFonts w:ascii="Times New Roman" w:hAnsi="Times New Roman" w:cs="Times New Roman"/>
-          <w:sz w:val="24"/>
-        </w:rPr>
-        <w:lastRenderedPageBreak/>
-        <w:t>Ensure all code is documented</w:t>
-      </w:r>
-    </w:p>
-    <w:p>
-      <w:pPr>
-        <w:pStyle w:val="NoSpacing"/>
-        <w:numPr>
-          <w:ilvl w:val="0"/>
-          <w:numId w:val="2"/>
-        </w:numPr>
-        <w:rPr>
-          <w:rFonts w:ascii="Times New Roman" w:hAnsi="Times New Roman" w:cs="Times New Roman"/>
-          <w:sz w:val="24"/>
-        </w:rPr>
-      </w:pPr>
-      <w:r>
-        <w:rPr>
-          <w:rFonts w:ascii="Times New Roman" w:hAnsi="Times New Roman" w:cs="Times New Roman"/>
-          <w:sz w:val="24"/>
-        </w:rPr>
-        <w:t>Ensure that all code reuse is documented in the team wiki</w:t>
-      </w:r>
-    </w:p>
-    <w:p>
-      <w:pPr>
-        <w:pStyle w:val="NoSpacing"/>
-        <w:numPr>
-          <w:ilvl w:val="0"/>
-          <w:numId w:val="2"/>
-        </w:numPr>
-        <w:rPr>
-          <w:rFonts w:ascii="Times New Roman" w:hAnsi="Times New Roman" w:cs="Times New Roman"/>
-          <w:sz w:val="24"/>
-        </w:rPr>
-      </w:pPr>
-      <w:r>
-        <w:rPr>
-          <w:rFonts w:ascii="Times New Roman" w:hAnsi="Times New Roman" w:cs="Times New Roman"/>
-          <w:sz w:val="24"/>
-        </w:rPr>
-        <w:t>Release the current version of the product</w:t>
+        <w:t xml:space="preserve">After the completion of Project </w:t>
+      </w:r>
+      <w:r>
+        <w:rPr>
+          <w:rFonts w:ascii="Times New Roman" w:hAnsi="Times New Roman" w:cs="Times New Roman"/>
+          <w:sz w:val="24"/>
+        </w:rPr>
+        <w:t>4</w:t>
+      </w:r>
+      <w:r>
+        <w:rPr>
+          <w:rFonts w:ascii="Times New Roman" w:hAnsi="Times New Roman" w:cs="Times New Roman"/>
+          <w:sz w:val="24"/>
+        </w:rPr>
+        <w:t xml:space="preserve"> (</w:t>
+      </w:r>
+      <w:r>
+        <w:rPr>
+          <w:rFonts w:ascii="Times New Roman" w:hAnsi="Times New Roman" w:cs="Times New Roman"/>
+          <w:sz w:val="24"/>
+        </w:rPr>
+        <w:t>Final</w:t>
+      </w:r>
+      <w:r>
+        <w:rPr>
+          <w:rFonts w:ascii="Times New Roman" w:hAnsi="Times New Roman" w:cs="Times New Roman"/>
+          <w:sz w:val="24"/>
+        </w:rPr>
+        <w:t xml:space="preserve"> Release), </w:t>
+      </w:r>
+      <w:r>
+        <w:rPr>
+          <w:rFonts w:ascii="Times New Roman" w:hAnsi="Times New Roman" w:cs="Times New Roman"/>
+          <w:sz w:val="24"/>
+        </w:rPr>
+        <w:t>there will be product maintenance schedule. The application will be tested weekly and any updates will be done weekly if necessary. The application will undergo vigorous testing and take in client and user feedback. Upon taking the user feedback, we will be updating the application to better fit their needs.</w:t>
       </w:r>
     </w:p>
     <w:p>
@@ -4629,23 +6164,16 @@
           <w:sz w:val="28"/>
         </w:rPr>
       </w:pPr>
-      <w:r>
+    </w:p>
+    <w:p>
+      <w:pPr>
+        <w:pStyle w:val="NoSpacing"/>
         <w:rPr>
           <w:rFonts w:ascii="Times New Roman" w:hAnsi="Times New Roman" w:cs="Times New Roman"/>
           <w:b/>
           <w:color w:val="1F4E79" w:themeColor="accent1" w:themeShade="80"/>
           <w:sz w:val="28"/>
         </w:rPr>
-        <w:t>Expected Release Date</w:t>
-      </w:r>
-    </w:p>
-    <w:p>
-      <w:pPr>
-        <w:pStyle w:val="NoSpacing"/>
-        <w:rPr>
-          <w:rFonts w:ascii="Times New Roman" w:hAnsi="Times New Roman" w:cs="Times New Roman"/>
-          <w:sz w:val="24"/>
-        </w:rPr>
       </w:pPr>
       <w:r>
         <w:rPr>
@@ -4654,26 +6182,48 @@
           <w:color w:val="1F4E79" w:themeColor="accent1" w:themeShade="80"/>
           <w:sz w:val="28"/>
         </w:rPr>
-        <w:tab/>
-      </w:r>
-      <w:r>
-        <w:rPr>
-          <w:rFonts w:ascii="Times New Roman" w:hAnsi="Times New Roman" w:cs="Times New Roman"/>
-          <w:sz w:val="24"/>
-        </w:rPr>
-        <w:t>Product is expected to be released on Friday October 17, 2014.</w:t>
+        <w:lastRenderedPageBreak/>
+        <w:t>Expected Release Date</w:t>
       </w:r>
     </w:p>
     <w:p>
       <w:pPr>
         <w:pStyle w:val="NoSpacing"/>
+        <w:rPr>
+          <w:rFonts w:ascii="Times New Roman" w:hAnsi="Times New Roman" w:cs="Times New Roman"/>
+          <w:sz w:val="24"/>
+        </w:rPr>
+      </w:pPr>
+      <w:r>
         <w:rPr>
           <w:rFonts w:ascii="Times New Roman" w:hAnsi="Times New Roman" w:cs="Times New Roman"/>
           <w:b/>
           <w:color w:val="1F4E79" w:themeColor="accent1" w:themeShade="80"/>
           <w:sz w:val="28"/>
         </w:rPr>
-      </w:pPr>
+        <w:tab/>
+      </w:r>
+      <w:r>
+        <w:rPr>
+          <w:rFonts w:ascii="Times New Roman" w:hAnsi="Times New Roman" w:cs="Times New Roman"/>
+          <w:sz w:val="24"/>
+        </w:rPr>
+        <w:t xml:space="preserve">Product is expected to be released on </w:t>
+      </w:r>
+      <w:r>
+        <w:rPr>
+          <w:rFonts w:ascii="Times New Roman" w:hAnsi="Times New Roman" w:cs="Times New Roman"/>
+          <w:sz w:val="24"/>
+        </w:rPr>
+        <w:t>December 1,</w:t>
+      </w:r>
+      <w:r>
+        <w:rPr>
+          <w:rFonts w:ascii="Times New Roman" w:hAnsi="Times New Roman" w:cs="Times New Roman"/>
+          <w:sz w:val="24"/>
+        </w:rPr>
+        <w:t xml:space="preserve"> 2014.</w:t>
+      </w:r>
     </w:p>
     <w:p>
       <w:pPr>
@@ -4685,23 +6235,16 @@
           <w:sz w:val="28"/>
         </w:rPr>
       </w:pPr>
-      <w:r>
+    </w:p>
+    <w:p>
+      <w:pPr>
+        <w:pStyle w:val="NoSpacing"/>
         <w:rPr>
           <w:rFonts w:ascii="Times New Roman" w:hAnsi="Times New Roman" w:cs="Times New Roman"/>
           <w:b/>
           <w:color w:val="1F4E79" w:themeColor="accent1" w:themeShade="80"/>
           <w:sz w:val="28"/>
         </w:rPr>
-        <w:t>Conclusion</w:t>
-      </w:r>
-    </w:p>
-    <w:p>
-      <w:pPr>
-        <w:pStyle w:val="NoSpacing"/>
-        <w:rPr>
-          <w:rFonts w:ascii="Times New Roman" w:hAnsi="Times New Roman" w:cs="Times New Roman"/>
-          <w:sz w:val="24"/>
-        </w:rPr>
       </w:pPr>
       <w:r>
         <w:rPr>
@@ -4710,6 +6253,24 @@
           <w:color w:val="1F4E79" w:themeColor="accent1" w:themeShade="80"/>
           <w:sz w:val="28"/>
         </w:rPr>
+        <w:t>Conclusion</w:t>
+      </w:r>
+    </w:p>
+    <w:p>
+      <w:pPr>
+        <w:pStyle w:val="NoSpacing"/>
+        <w:rPr>
+          <w:rFonts w:ascii="Times New Roman" w:hAnsi="Times New Roman" w:cs="Times New Roman"/>
+          <w:sz w:val="24"/>
+        </w:rPr>
+      </w:pPr>
+      <w:r>
+        <w:rPr>
+          <w:rFonts w:ascii="Times New Roman" w:hAnsi="Times New Roman" w:cs="Times New Roman"/>
+          <w:b/>
+          <w:color w:val="1F4E79" w:themeColor="accent1" w:themeShade="80"/>
+          <w:sz w:val="28"/>
+        </w:rPr>
         <w:tab/>
       </w:r>
       <w:r>
@@ -4717,21 +6278,67 @@
           <w:rFonts w:ascii="Times New Roman" w:hAnsi="Times New Roman" w:cs="Times New Roman"/>
           <w:sz w:val="24"/>
         </w:rPr>
-        <w:t>The CorgFu Software team is cur</w:t>
-      </w:r>
-      <w:r>
-        <w:rPr>
-          <w:rFonts w:ascii="Times New Roman" w:hAnsi="Times New Roman" w:cs="Times New Roman"/>
-          <w:sz w:val="24"/>
-        </w:rPr>
-        <w:t>rently on track to develop the CorgStack</w:t>
-      </w:r>
-      <w:r>
-        <w:rPr>
-          <w:rFonts w:ascii="Times New Roman" w:hAnsi="Times New Roman" w:cs="Times New Roman"/>
-          <w:sz w:val="24"/>
-        </w:rPr>
-        <w:t xml:space="preserve"> mobile android application. The team has tasks assigned for their first release and is on track to having them completed for the expected release date. All tasks that are not being planned for this release have been pushed onto release 2 (project 3 release). The expected release date is Friday, October 17, 2014.</w:t>
+        <w:t xml:space="preserve">The </w:t>
+      </w:r>
+      <w:proofErr w:type="spellStart"/>
+      <w:r>
+        <w:rPr>
+          <w:rFonts w:ascii="Times New Roman" w:hAnsi="Times New Roman" w:cs="Times New Roman"/>
+          <w:sz w:val="24"/>
+        </w:rPr>
+        <w:t>CorgFu</w:t>
+      </w:r>
+      <w:proofErr w:type="spellEnd"/>
+      <w:r>
+        <w:rPr>
+          <w:rFonts w:ascii="Times New Roman" w:hAnsi="Times New Roman" w:cs="Times New Roman"/>
+          <w:sz w:val="24"/>
+        </w:rPr>
+        <w:t xml:space="preserve"> Software team is cur</w:t>
+      </w:r>
+      <w:r>
+        <w:rPr>
+          <w:rFonts w:ascii="Times New Roman" w:hAnsi="Times New Roman" w:cs="Times New Roman"/>
+          <w:sz w:val="24"/>
+        </w:rPr>
+        <w:t xml:space="preserve">rently on track to develop the </w:t>
+      </w:r>
+      <w:proofErr w:type="spellStart"/>
+      <w:r>
+        <w:rPr>
+          <w:rFonts w:ascii="Times New Roman" w:hAnsi="Times New Roman" w:cs="Times New Roman"/>
+          <w:sz w:val="24"/>
+        </w:rPr>
+        <w:t>CorgStack</w:t>
+      </w:r>
+      <w:proofErr w:type="spellEnd"/>
+      <w:r>
+        <w:rPr>
+          <w:rFonts w:ascii="Times New Roman" w:hAnsi="Times New Roman" w:cs="Times New Roman"/>
+          <w:sz w:val="24"/>
+        </w:rPr>
+        <w:t xml:space="preserve"> mobile android application. The team has tasks assigned for their </w:t>
+      </w:r>
+      <w:r>
+        <w:rPr>
+          <w:rFonts w:ascii="Times New Roman" w:hAnsi="Times New Roman" w:cs="Times New Roman"/>
+          <w:sz w:val="24"/>
+        </w:rPr>
+        <w:t>final</w:t>
+      </w:r>
+      <w:r>
+        <w:rPr>
+          <w:rFonts w:ascii="Times New Roman" w:hAnsi="Times New Roman" w:cs="Times New Roman"/>
+          <w:sz w:val="24"/>
+        </w:rPr>
+        <w:t xml:space="preserve"> release and is on track to having them completed for the expected release date.</w:t>
+      </w:r>
+      <w:r>
+        <w:rPr>
+          <w:rFonts w:ascii="Times New Roman" w:hAnsi="Times New Roman" w:cs="Times New Roman"/>
+          <w:sz w:val="24"/>
+        </w:rPr>
+        <w:t xml:space="preserve"> After the product is handed to the user, the team has planned to do a weekly maintenance and</w:t>
       </w:r>
       <w:r>
         <w:rPr>
@@ -4740,6 +6347,52 @@
         </w:rPr>
         <w:t xml:space="preserve"> </w:t>
       </w:r>
+      <w:r>
+        <w:rPr>
+          <w:rFonts w:ascii="Times New Roman" w:hAnsi="Times New Roman" w:cs="Times New Roman"/>
+          <w:sz w:val="24"/>
+        </w:rPr>
+        <w:t xml:space="preserve">testing </w:t>
+      </w:r>
+      <w:r>
+        <w:rPr>
+          <w:rFonts w:ascii="Times New Roman" w:hAnsi="Times New Roman" w:cs="Times New Roman"/>
+          <w:sz w:val="24"/>
+        </w:rPr>
+        <w:t xml:space="preserve">procedure. The team will address user feedback and make the necessary changes for future releases. The team is glad to say that for the product release, it has completed every expected requirement from the client. The </w:t>
+      </w:r>
+      <w:proofErr w:type="spellStart"/>
+      <w:r>
+        <w:rPr>
+          <w:rFonts w:ascii="Times New Roman" w:hAnsi="Times New Roman" w:cs="Times New Roman"/>
+          <w:sz w:val="24"/>
+        </w:rPr>
+        <w:t>CorgStack</w:t>
+      </w:r>
+      <w:proofErr w:type="spellEnd"/>
+      <w:r>
+        <w:rPr>
+          <w:rFonts w:ascii="Times New Roman" w:hAnsi="Times New Roman" w:cs="Times New Roman"/>
+          <w:sz w:val="24"/>
+        </w:rPr>
+        <w:t xml:space="preserve"> final release is being released on </w:t>
+      </w:r>
+      <w:r>
+        <w:rPr>
+          <w:rFonts w:ascii="Times New Roman" w:hAnsi="Times New Roman" w:cs="Times New Roman"/>
+          <w:sz w:val="24"/>
+        </w:rPr>
+        <w:t>December 1, 2014.</w:t>
+      </w:r>
+    </w:p>
+    <w:p>
+      <w:pPr>
+        <w:pStyle w:val="NoSpacing"/>
+        <w:rPr>
+          <w:rFonts w:ascii="Times New Roman" w:hAnsi="Times New Roman" w:cs="Times New Roman"/>
+          <w:sz w:val="24"/>
+        </w:rPr>
+      </w:pPr>
       <w:bookmarkStart w:id="0" w:name="_GoBack"/>
       <w:bookmarkEnd w:id="0"/>
     </w:p>
@@ -5547,7 +7200,6 @@
   <w:style w:type="character" w:default="1" w:styleId="DefaultParagraphFont">
     <w:name w:val="Default Paragraph Font"/>
     <w:uiPriority w:val="1"/>
-    <w:semiHidden/>
     <w:unhideWhenUsed/>
   </w:style>
   <w:style w:type="table" w:default="1" w:styleId="TableNormal">

</xml_diff>